<commit_message>
Added some additional chapters i thought were necessary
</commit_message>
<xml_diff>
--- a/Documents/Proposal_Documentation_Template.docx
+++ b/Documents/Proposal_Documentation_Template.docx
@@ -80,7 +80,12 @@
           </w:r>
           <w:proofErr w:type="spellEnd"/>
           <w:r>
-            <w:t xml:space="preserve"> Contents</w:t>
+            <w:t xml:space="preserve"> Content</w:t>
+          </w:r>
+          <w:bookmarkStart w:id="0" w:name="_GoBack"/>
+          <w:bookmarkEnd w:id="0"/>
+          <w:r>
+            <w:t>s</w:t>
           </w:r>
         </w:p>
         <w:p>
@@ -91,7 +96,9 @@
               <w:tab w:val="right" w:leader="dot" w:pos="9062"/>
             </w:tabs>
             <w:rPr>
+              <w:rFonts w:eastAsiaTheme="minorEastAsia"/>
               <w:noProof/>
+              <w:lang w:eastAsia="de-DE"/>
             </w:rPr>
           </w:pPr>
           <w:r>
@@ -103,7 +110,7 @@
           <w:r>
             <w:fldChar w:fldCharType="separate"/>
           </w:r>
-          <w:hyperlink w:anchor="_Toc463541586" w:history="1">
+          <w:hyperlink w:anchor="_Toc463556245" w:history="1">
             <w:r>
               <w:rPr>
                 <w:rStyle w:val="Hyperlink"/>
@@ -113,7 +120,9 @@
             </w:r>
             <w:r>
               <w:rPr>
-                <w:noProof/>
+                <w:rFonts w:eastAsiaTheme="minorEastAsia"/>
+                <w:noProof/>
+                <w:lang w:eastAsia="de-DE"/>
               </w:rPr>
               <w:tab/>
             </w:r>
@@ -143,7 +152,7 @@
                 <w:noProof/>
                 <w:webHidden/>
               </w:rPr>
-              <w:instrText xml:space="preserve"> PAGEREF _Toc463541586 \h </w:instrText>
+              <w:instrText xml:space="preserve"> PAGEREF _Toc463556245 \h </w:instrText>
             </w:r>
             <w:r>
               <w:rPr>
@@ -182,10 +191,12 @@
               <w:tab w:val="right" w:leader="dot" w:pos="9062"/>
             </w:tabs>
             <w:rPr>
+              <w:rFonts w:eastAsiaTheme="minorEastAsia"/>
               <w:noProof/>
+              <w:lang w:eastAsia="de-DE"/>
             </w:rPr>
           </w:pPr>
-          <w:hyperlink w:anchor="_Toc463541587" w:history="1">
+          <w:hyperlink w:anchor="_Toc463556246" w:history="1">
             <w:r>
               <w:rPr>
                 <w:rStyle w:val="Hyperlink"/>
@@ -195,7 +206,9 @@
             </w:r>
             <w:r>
               <w:rPr>
-                <w:noProof/>
+                <w:rFonts w:eastAsiaTheme="minorEastAsia"/>
+                <w:noProof/>
+                <w:lang w:eastAsia="de-DE"/>
               </w:rPr>
               <w:tab/>
             </w:r>
@@ -225,7 +238,7 @@
                 <w:noProof/>
                 <w:webHidden/>
               </w:rPr>
-              <w:instrText xml:space="preserve"> PAGEREF _Toc463541587 \h </w:instrText>
+              <w:instrText xml:space="preserve"> PAGEREF _Toc463556246 \h </w:instrText>
             </w:r>
             <w:r>
               <w:rPr>
@@ -264,10 +277,12 @@
               <w:tab w:val="right" w:leader="dot" w:pos="9062"/>
             </w:tabs>
             <w:rPr>
+              <w:rFonts w:eastAsiaTheme="minorEastAsia"/>
               <w:noProof/>
+              <w:lang w:eastAsia="de-DE"/>
             </w:rPr>
           </w:pPr>
-          <w:hyperlink w:anchor="_Toc463541588" w:history="1">
+          <w:hyperlink w:anchor="_Toc463556247" w:history="1">
             <w:r>
               <w:rPr>
                 <w:rStyle w:val="Hyperlink"/>
@@ -277,7 +292,9 @@
             </w:r>
             <w:r>
               <w:rPr>
-                <w:noProof/>
+                <w:rFonts w:eastAsiaTheme="minorEastAsia"/>
+                <w:noProof/>
+                <w:lang w:eastAsia="de-DE"/>
               </w:rPr>
               <w:tab/>
             </w:r>
@@ -307,7 +324,179 @@
                 <w:noProof/>
                 <w:webHidden/>
               </w:rPr>
-              <w:instrText xml:space="preserve"> PAGEREF _Toc463541588 \h </w:instrText>
+              <w:instrText xml:space="preserve"> PAGEREF _Toc463556247 \h </w:instrText>
+            </w:r>
+            <w:r>
+              <w:rPr>
+                <w:noProof/>
+                <w:webHidden/>
+              </w:rPr>
+            </w:r>
+            <w:r>
+              <w:rPr>
+                <w:noProof/>
+                <w:webHidden/>
+              </w:rPr>
+              <w:fldChar w:fldCharType="separate"/>
+            </w:r>
+            <w:r>
+              <w:rPr>
+                <w:noProof/>
+                <w:webHidden/>
+              </w:rPr>
+              <w:t>3</w:t>
+            </w:r>
+            <w:r>
+              <w:rPr>
+                <w:noProof/>
+                <w:webHidden/>
+              </w:rPr>
+              <w:fldChar w:fldCharType="end"/>
+            </w:r>
+          </w:hyperlink>
+        </w:p>
+        <w:p>
+          <w:pPr>
+            <w:pStyle w:val="Verzeichnis2"/>
+            <w:tabs>
+              <w:tab w:val="left" w:pos="880"/>
+              <w:tab w:val="right" w:leader="dot" w:pos="9062"/>
+            </w:tabs>
+            <w:rPr>
+              <w:rFonts w:eastAsiaTheme="minorEastAsia"/>
+              <w:noProof/>
+              <w:lang w:eastAsia="de-DE"/>
+            </w:rPr>
+          </w:pPr>
+          <w:hyperlink w:anchor="_Toc463556248" w:history="1">
+            <w:r>
+              <w:rPr>
+                <w:rStyle w:val="Hyperlink"/>
+                <w:noProof/>
+              </w:rPr>
+              <w:t>1.1</w:t>
+            </w:r>
+            <w:r>
+              <w:rPr>
+                <w:rFonts w:eastAsiaTheme="minorEastAsia"/>
+                <w:noProof/>
+                <w:lang w:eastAsia="de-DE"/>
+              </w:rPr>
+              <w:tab/>
+            </w:r>
+            <w:r>
+              <w:rPr>
+                <w:rStyle w:val="Hyperlink"/>
+                <w:noProof/>
+              </w:rPr>
+              <w:t>Story</w:t>
+            </w:r>
+            <w:r>
+              <w:rPr>
+                <w:noProof/>
+                <w:webHidden/>
+              </w:rPr>
+              <w:tab/>
+            </w:r>
+            <w:r>
+              <w:rPr>
+                <w:noProof/>
+                <w:webHidden/>
+              </w:rPr>
+              <w:fldChar w:fldCharType="begin"/>
+            </w:r>
+            <w:r>
+              <w:rPr>
+                <w:noProof/>
+                <w:webHidden/>
+              </w:rPr>
+              <w:instrText xml:space="preserve"> PAGEREF _Toc463556248 \h </w:instrText>
+            </w:r>
+            <w:r>
+              <w:rPr>
+                <w:noProof/>
+                <w:webHidden/>
+              </w:rPr>
+            </w:r>
+            <w:r>
+              <w:rPr>
+                <w:noProof/>
+                <w:webHidden/>
+              </w:rPr>
+              <w:fldChar w:fldCharType="separate"/>
+            </w:r>
+            <w:r>
+              <w:rPr>
+                <w:noProof/>
+                <w:webHidden/>
+              </w:rPr>
+              <w:t>3</w:t>
+            </w:r>
+            <w:r>
+              <w:rPr>
+                <w:noProof/>
+                <w:webHidden/>
+              </w:rPr>
+              <w:fldChar w:fldCharType="end"/>
+            </w:r>
+          </w:hyperlink>
+        </w:p>
+        <w:p>
+          <w:pPr>
+            <w:pStyle w:val="Verzeichnis2"/>
+            <w:tabs>
+              <w:tab w:val="left" w:pos="880"/>
+              <w:tab w:val="right" w:leader="dot" w:pos="9062"/>
+            </w:tabs>
+            <w:rPr>
+              <w:rFonts w:eastAsiaTheme="minorEastAsia"/>
+              <w:noProof/>
+              <w:lang w:eastAsia="de-DE"/>
+            </w:rPr>
+          </w:pPr>
+          <w:hyperlink w:anchor="_Toc463556249" w:history="1">
+            <w:r>
+              <w:rPr>
+                <w:rStyle w:val="Hyperlink"/>
+                <w:noProof/>
+              </w:rPr>
+              <w:t>1.2</w:t>
+            </w:r>
+            <w:r>
+              <w:rPr>
+                <w:rFonts w:eastAsiaTheme="minorEastAsia"/>
+                <w:noProof/>
+                <w:lang w:eastAsia="de-DE"/>
+              </w:rPr>
+              <w:tab/>
+            </w:r>
+            <w:r>
+              <w:rPr>
+                <w:rStyle w:val="Hyperlink"/>
+                <w:noProof/>
+              </w:rPr>
+              <w:t>Look &amp; Feel</w:t>
+            </w:r>
+            <w:r>
+              <w:rPr>
+                <w:noProof/>
+                <w:webHidden/>
+              </w:rPr>
+              <w:tab/>
+            </w:r>
+            <w:r>
+              <w:rPr>
+                <w:noProof/>
+                <w:webHidden/>
+              </w:rPr>
+              <w:fldChar w:fldCharType="begin"/>
+            </w:r>
+            <w:r>
+              <w:rPr>
+                <w:noProof/>
+                <w:webHidden/>
+              </w:rPr>
+              <w:instrText xml:space="preserve"> PAGEREF _Toc463556249 \h </w:instrText>
             </w:r>
             <w:r>
               <w:rPr>
@@ -346,10 +535,12 @@
               <w:tab w:val="right" w:leader="dot" w:pos="9062"/>
             </w:tabs>
             <w:rPr>
+              <w:rFonts w:eastAsiaTheme="minorEastAsia"/>
               <w:noProof/>
+              <w:lang w:eastAsia="de-DE"/>
             </w:rPr>
           </w:pPr>
-          <w:hyperlink w:anchor="_Toc463541589" w:history="1">
+          <w:hyperlink w:anchor="_Toc463556250" w:history="1">
             <w:r>
               <w:rPr>
                 <w:rStyle w:val="Hyperlink"/>
@@ -359,7 +550,9 @@
             </w:r>
             <w:r>
               <w:rPr>
-                <w:noProof/>
+                <w:rFonts w:eastAsiaTheme="minorEastAsia"/>
+                <w:noProof/>
+                <w:lang w:eastAsia="de-DE"/>
               </w:rPr>
               <w:tab/>
             </w:r>
@@ -389,7 +582,7 @@
                 <w:noProof/>
                 <w:webHidden/>
               </w:rPr>
-              <w:instrText xml:space="preserve"> PAGEREF _Toc463541589 \h </w:instrText>
+              <w:instrText xml:space="preserve"> PAGEREF _Toc463556250 \h </w:instrText>
             </w:r>
             <w:r>
               <w:rPr>
@@ -428,10 +621,12 @@
               <w:tab w:val="right" w:leader="dot" w:pos="9062"/>
             </w:tabs>
             <w:rPr>
+              <w:rFonts w:eastAsiaTheme="minorEastAsia"/>
               <w:noProof/>
+              <w:lang w:eastAsia="de-DE"/>
             </w:rPr>
           </w:pPr>
-          <w:hyperlink w:anchor="_Toc463541590" w:history="1">
+          <w:hyperlink w:anchor="_Toc463556251" w:history="1">
             <w:r>
               <w:rPr>
                 <w:rStyle w:val="Hyperlink"/>
@@ -441,7 +636,9 @@
             </w:r>
             <w:r>
               <w:rPr>
-                <w:noProof/>
+                <w:rFonts w:eastAsiaTheme="minorEastAsia"/>
+                <w:noProof/>
+                <w:lang w:eastAsia="de-DE"/>
               </w:rPr>
               <w:tab/>
             </w:r>
@@ -450,7 +647,7 @@
                 <w:rStyle w:val="Hyperlink"/>
                 <w:noProof/>
               </w:rPr>
-              <w:t>Task Breakdown Structure</w:t>
+              <w:t>Team</w:t>
             </w:r>
             <w:r>
               <w:rPr>
@@ -471,7 +668,7 @@
                 <w:noProof/>
                 <w:webHidden/>
               </w:rPr>
-              <w:instrText xml:space="preserve"> PAGEREF _Toc463541590 \h </w:instrText>
+              <w:instrText xml:space="preserve"> PAGEREF _Toc463556251 \h </w:instrText>
             </w:r>
             <w:r>
               <w:rPr>
@@ -510,10 +707,12 @@
               <w:tab w:val="right" w:leader="dot" w:pos="9062"/>
             </w:tabs>
             <w:rPr>
+              <w:rFonts w:eastAsiaTheme="minorEastAsia"/>
               <w:noProof/>
+              <w:lang w:eastAsia="de-DE"/>
             </w:rPr>
           </w:pPr>
-          <w:hyperlink w:anchor="_Toc463541591" w:history="1">
+          <w:hyperlink w:anchor="_Toc463556252" w:history="1">
             <w:r>
               <w:rPr>
                 <w:rStyle w:val="Hyperlink"/>
@@ -523,7 +722,9 @@
             </w:r>
             <w:r>
               <w:rPr>
-                <w:noProof/>
+                <w:rFonts w:eastAsiaTheme="minorEastAsia"/>
+                <w:noProof/>
+                <w:lang w:eastAsia="de-DE"/>
               </w:rPr>
               <w:tab/>
             </w:r>
@@ -532,7 +733,7 @@
                 <w:rStyle w:val="Hyperlink"/>
                 <w:noProof/>
               </w:rPr>
-              <w:t>Scheduling</w:t>
+              <w:t>Task Breakdown Structure</w:t>
             </w:r>
             <w:r>
               <w:rPr>
@@ -553,7 +754,7 @@
                 <w:noProof/>
                 <w:webHidden/>
               </w:rPr>
-              <w:instrText xml:space="preserve"> PAGEREF _Toc463541591 \h </w:instrText>
+              <w:instrText xml:space="preserve"> PAGEREF _Toc463556252 \h </w:instrText>
             </w:r>
             <w:r>
               <w:rPr>
@@ -592,10 +793,12 @@
               <w:tab w:val="right" w:leader="dot" w:pos="9062"/>
             </w:tabs>
             <w:rPr>
+              <w:rFonts w:eastAsiaTheme="minorEastAsia"/>
               <w:noProof/>
+              <w:lang w:eastAsia="de-DE"/>
             </w:rPr>
           </w:pPr>
-          <w:hyperlink w:anchor="_Toc463541592" w:history="1">
+          <w:hyperlink w:anchor="_Toc463556253" w:history="1">
             <w:r>
               <w:rPr>
                 <w:rStyle w:val="Hyperlink"/>
@@ -605,7 +808,9 @@
             </w:r>
             <w:r>
               <w:rPr>
-                <w:noProof/>
+                <w:rFonts w:eastAsiaTheme="minorEastAsia"/>
+                <w:noProof/>
+                <w:lang w:eastAsia="de-DE"/>
               </w:rPr>
               <w:tab/>
             </w:r>
@@ -614,7 +819,7 @@
                 <w:rStyle w:val="Hyperlink"/>
                 <w:noProof/>
               </w:rPr>
-              <w:t>Task Allocation</w:t>
+              <w:t>Scheduling</w:t>
             </w:r>
             <w:r>
               <w:rPr>
@@ -635,7 +840,7 @@
                 <w:noProof/>
                 <w:webHidden/>
               </w:rPr>
-              <w:instrText xml:space="preserve"> PAGEREF _Toc463541592 \h </w:instrText>
+              <w:instrText xml:space="preserve"> PAGEREF _Toc463556253 \h </w:instrText>
             </w:r>
             <w:r>
               <w:rPr>
@@ -674,10 +879,12 @@
               <w:tab w:val="right" w:leader="dot" w:pos="9062"/>
             </w:tabs>
             <w:rPr>
+              <w:rFonts w:eastAsiaTheme="minorEastAsia"/>
               <w:noProof/>
+              <w:lang w:eastAsia="de-DE"/>
             </w:rPr>
           </w:pPr>
-          <w:hyperlink w:anchor="_Toc463541593" w:history="1">
+          <w:hyperlink w:anchor="_Toc463556254" w:history="1">
             <w:r>
               <w:rPr>
                 <w:rStyle w:val="Hyperlink"/>
@@ -687,7 +894,9 @@
             </w:r>
             <w:r>
               <w:rPr>
-                <w:noProof/>
+                <w:rFonts w:eastAsiaTheme="minorEastAsia"/>
+                <w:noProof/>
+                <w:lang w:eastAsia="de-DE"/>
               </w:rPr>
               <w:tab/>
             </w:r>
@@ -696,7 +905,7 @@
                 <w:rStyle w:val="Hyperlink"/>
                 <w:noProof/>
               </w:rPr>
-              <w:t>Software Overview</w:t>
+              <w:t>Measurement</w:t>
             </w:r>
             <w:r>
               <w:rPr>
@@ -717,7 +926,93 @@
                 <w:noProof/>
                 <w:webHidden/>
               </w:rPr>
-              <w:instrText xml:space="preserve"> PAGEREF _Toc463541593 \h </w:instrText>
+              <w:instrText xml:space="preserve"> PAGEREF _Toc463556254 \h </w:instrText>
+            </w:r>
+            <w:r>
+              <w:rPr>
+                <w:noProof/>
+                <w:webHidden/>
+              </w:rPr>
+            </w:r>
+            <w:r>
+              <w:rPr>
+                <w:noProof/>
+                <w:webHidden/>
+              </w:rPr>
+              <w:fldChar w:fldCharType="separate"/>
+            </w:r>
+            <w:r>
+              <w:rPr>
+                <w:noProof/>
+                <w:webHidden/>
+              </w:rPr>
+              <w:t>3</w:t>
+            </w:r>
+            <w:r>
+              <w:rPr>
+                <w:noProof/>
+                <w:webHidden/>
+              </w:rPr>
+              <w:fldChar w:fldCharType="end"/>
+            </w:r>
+          </w:hyperlink>
+        </w:p>
+        <w:p>
+          <w:pPr>
+            <w:pStyle w:val="Verzeichnis2"/>
+            <w:tabs>
+              <w:tab w:val="left" w:pos="880"/>
+              <w:tab w:val="right" w:leader="dot" w:pos="9062"/>
+            </w:tabs>
+            <w:rPr>
+              <w:rFonts w:eastAsiaTheme="minorEastAsia"/>
+              <w:noProof/>
+              <w:lang w:eastAsia="de-DE"/>
+            </w:rPr>
+          </w:pPr>
+          <w:hyperlink w:anchor="_Toc463556255" w:history="1">
+            <w:r>
+              <w:rPr>
+                <w:rStyle w:val="Hyperlink"/>
+                <w:noProof/>
+              </w:rPr>
+              <w:t>2.4</w:t>
+            </w:r>
+            <w:r>
+              <w:rPr>
+                <w:rFonts w:eastAsiaTheme="minorEastAsia"/>
+                <w:noProof/>
+                <w:lang w:eastAsia="de-DE"/>
+              </w:rPr>
+              <w:tab/>
+            </w:r>
+            <w:r>
+              <w:rPr>
+                <w:rStyle w:val="Hyperlink"/>
+                <w:noProof/>
+              </w:rPr>
+              <w:t>Task Allocation</w:t>
+            </w:r>
+            <w:r>
+              <w:rPr>
+                <w:noProof/>
+                <w:webHidden/>
+              </w:rPr>
+              <w:tab/>
+            </w:r>
+            <w:r>
+              <w:rPr>
+                <w:noProof/>
+                <w:webHidden/>
+              </w:rPr>
+              <w:fldChar w:fldCharType="begin"/>
+            </w:r>
+            <w:r>
+              <w:rPr>
+                <w:noProof/>
+                <w:webHidden/>
+              </w:rPr>
+              <w:instrText xml:space="preserve"> PAGEREF _Toc463556255 \h </w:instrText>
             </w:r>
             <w:r>
               <w:rPr>
@@ -756,10 +1051,12 @@
               <w:tab w:val="right" w:leader="dot" w:pos="9062"/>
             </w:tabs>
             <w:rPr>
+              <w:rFonts w:eastAsiaTheme="minorEastAsia"/>
               <w:noProof/>
+              <w:lang w:eastAsia="de-DE"/>
             </w:rPr>
           </w:pPr>
-          <w:hyperlink w:anchor="_Toc463541594" w:history="1">
+          <w:hyperlink w:anchor="_Toc463556256" w:history="1">
             <w:r>
               <w:rPr>
                 <w:rStyle w:val="Hyperlink"/>
@@ -769,7 +1066,9 @@
             </w:r>
             <w:r>
               <w:rPr>
-                <w:noProof/>
+                <w:rFonts w:eastAsiaTheme="minorEastAsia"/>
+                <w:noProof/>
+                <w:lang w:eastAsia="de-DE"/>
               </w:rPr>
               <w:tab/>
             </w:r>
@@ -778,7 +1077,7 @@
                 <w:rStyle w:val="Hyperlink"/>
                 <w:noProof/>
               </w:rPr>
-              <w:t>Risks</w:t>
+              <w:t>Software</w:t>
             </w:r>
             <w:r>
               <w:rPr>
@@ -799,7 +1098,7 @@
                 <w:noProof/>
                 <w:webHidden/>
               </w:rPr>
-              <w:instrText xml:space="preserve"> PAGEREF _Toc463541594 \h </w:instrText>
+              <w:instrText xml:space="preserve"> PAGEREF _Toc463556256 \h </w:instrText>
             </w:r>
             <w:r>
               <w:rPr>
@@ -838,10 +1137,12 @@
               <w:tab w:val="right" w:leader="dot" w:pos="9062"/>
             </w:tabs>
             <w:rPr>
+              <w:rFonts w:eastAsiaTheme="minorEastAsia"/>
               <w:noProof/>
+              <w:lang w:eastAsia="de-DE"/>
             </w:rPr>
           </w:pPr>
-          <w:hyperlink w:anchor="_Toc463541595" w:history="1">
+          <w:hyperlink w:anchor="_Toc463556257" w:history="1">
             <w:r>
               <w:rPr>
                 <w:rStyle w:val="Hyperlink"/>
@@ -851,7 +1152,9 @@
             </w:r>
             <w:r>
               <w:rPr>
-                <w:noProof/>
+                <w:rFonts w:eastAsiaTheme="minorEastAsia"/>
+                <w:noProof/>
+                <w:lang w:eastAsia="de-DE"/>
               </w:rPr>
               <w:tab/>
             </w:r>
@@ -860,7 +1163,7 @@
                 <w:rStyle w:val="Hyperlink"/>
                 <w:noProof/>
               </w:rPr>
-              <w:t>Reference List</w:t>
+              <w:t>File Structure</w:t>
             </w:r>
             <w:r>
               <w:rPr>
@@ -881,7 +1184,7 @@
                 <w:noProof/>
                 <w:webHidden/>
               </w:rPr>
-              <w:instrText xml:space="preserve"> PAGEREF _Toc463541595 \h </w:instrText>
+              <w:instrText xml:space="preserve"> PAGEREF _Toc463556257 \h </w:instrText>
             </w:r>
             <w:r>
               <w:rPr>
@@ -920,10 +1223,12 @@
               <w:tab w:val="right" w:leader="dot" w:pos="9062"/>
             </w:tabs>
             <w:rPr>
+              <w:rFonts w:eastAsiaTheme="minorEastAsia"/>
               <w:noProof/>
+              <w:lang w:eastAsia="de-DE"/>
             </w:rPr>
           </w:pPr>
-          <w:hyperlink w:anchor="_Toc463541596" w:history="1">
+          <w:hyperlink w:anchor="_Toc463556258" w:history="1">
             <w:r>
               <w:rPr>
                 <w:rStyle w:val="Hyperlink"/>
@@ -933,7 +1238,9 @@
             </w:r>
             <w:r>
               <w:rPr>
-                <w:noProof/>
+                <w:rFonts w:eastAsiaTheme="minorEastAsia"/>
+                <w:noProof/>
+                <w:lang w:eastAsia="de-DE"/>
               </w:rPr>
               <w:tab/>
             </w:r>
@@ -942,6 +1249,264 @@
                 <w:rStyle w:val="Hyperlink"/>
                 <w:noProof/>
               </w:rPr>
+              <w:t>Assets</w:t>
+            </w:r>
+            <w:r>
+              <w:rPr>
+                <w:noProof/>
+                <w:webHidden/>
+              </w:rPr>
+              <w:tab/>
+            </w:r>
+            <w:r>
+              <w:rPr>
+                <w:noProof/>
+                <w:webHidden/>
+              </w:rPr>
+              <w:fldChar w:fldCharType="begin"/>
+            </w:r>
+            <w:r>
+              <w:rPr>
+                <w:noProof/>
+                <w:webHidden/>
+              </w:rPr>
+              <w:instrText xml:space="preserve"> PAGEREF _Toc463556258 \h </w:instrText>
+            </w:r>
+            <w:r>
+              <w:rPr>
+                <w:noProof/>
+                <w:webHidden/>
+              </w:rPr>
+            </w:r>
+            <w:r>
+              <w:rPr>
+                <w:noProof/>
+                <w:webHidden/>
+              </w:rPr>
+              <w:fldChar w:fldCharType="separate"/>
+            </w:r>
+            <w:r>
+              <w:rPr>
+                <w:noProof/>
+                <w:webHidden/>
+              </w:rPr>
+              <w:t>3</w:t>
+            </w:r>
+            <w:r>
+              <w:rPr>
+                <w:noProof/>
+                <w:webHidden/>
+              </w:rPr>
+              <w:fldChar w:fldCharType="end"/>
+            </w:r>
+          </w:hyperlink>
+        </w:p>
+        <w:p>
+          <w:pPr>
+            <w:pStyle w:val="Verzeichnis1"/>
+            <w:tabs>
+              <w:tab w:val="left" w:pos="440"/>
+              <w:tab w:val="right" w:leader="dot" w:pos="9062"/>
+            </w:tabs>
+            <w:rPr>
+              <w:rFonts w:eastAsiaTheme="minorEastAsia"/>
+              <w:noProof/>
+              <w:lang w:eastAsia="de-DE"/>
+            </w:rPr>
+          </w:pPr>
+          <w:hyperlink w:anchor="_Toc463556259" w:history="1">
+            <w:r>
+              <w:rPr>
+                <w:rStyle w:val="Hyperlink"/>
+                <w:noProof/>
+              </w:rPr>
+              <w:t>6</w:t>
+            </w:r>
+            <w:r>
+              <w:rPr>
+                <w:rFonts w:eastAsiaTheme="minorEastAsia"/>
+                <w:noProof/>
+                <w:lang w:eastAsia="de-DE"/>
+              </w:rPr>
+              <w:tab/>
+            </w:r>
+            <w:r>
+              <w:rPr>
+                <w:rStyle w:val="Hyperlink"/>
+                <w:noProof/>
+              </w:rPr>
+              <w:t>Risks</w:t>
+            </w:r>
+            <w:r>
+              <w:rPr>
+                <w:noProof/>
+                <w:webHidden/>
+              </w:rPr>
+              <w:tab/>
+            </w:r>
+            <w:r>
+              <w:rPr>
+                <w:noProof/>
+                <w:webHidden/>
+              </w:rPr>
+              <w:fldChar w:fldCharType="begin"/>
+            </w:r>
+            <w:r>
+              <w:rPr>
+                <w:noProof/>
+                <w:webHidden/>
+              </w:rPr>
+              <w:instrText xml:space="preserve"> PAGEREF _Toc463556259 \h </w:instrText>
+            </w:r>
+            <w:r>
+              <w:rPr>
+                <w:noProof/>
+                <w:webHidden/>
+              </w:rPr>
+            </w:r>
+            <w:r>
+              <w:rPr>
+                <w:noProof/>
+                <w:webHidden/>
+              </w:rPr>
+              <w:fldChar w:fldCharType="separate"/>
+            </w:r>
+            <w:r>
+              <w:rPr>
+                <w:noProof/>
+                <w:webHidden/>
+              </w:rPr>
+              <w:t>4</w:t>
+            </w:r>
+            <w:r>
+              <w:rPr>
+                <w:noProof/>
+                <w:webHidden/>
+              </w:rPr>
+              <w:fldChar w:fldCharType="end"/>
+            </w:r>
+          </w:hyperlink>
+        </w:p>
+        <w:p>
+          <w:pPr>
+            <w:pStyle w:val="Verzeichnis1"/>
+            <w:tabs>
+              <w:tab w:val="left" w:pos="440"/>
+              <w:tab w:val="right" w:leader="dot" w:pos="9062"/>
+            </w:tabs>
+            <w:rPr>
+              <w:rFonts w:eastAsiaTheme="minorEastAsia"/>
+              <w:noProof/>
+              <w:lang w:eastAsia="de-DE"/>
+            </w:rPr>
+          </w:pPr>
+          <w:hyperlink w:anchor="_Toc463556260" w:history="1">
+            <w:r>
+              <w:rPr>
+                <w:rStyle w:val="Hyperlink"/>
+                <w:noProof/>
+              </w:rPr>
+              <w:t>7</w:t>
+            </w:r>
+            <w:r>
+              <w:rPr>
+                <w:rFonts w:eastAsiaTheme="minorEastAsia"/>
+                <w:noProof/>
+                <w:lang w:eastAsia="de-DE"/>
+              </w:rPr>
+              <w:tab/>
+            </w:r>
+            <w:r>
+              <w:rPr>
+                <w:rStyle w:val="Hyperlink"/>
+                <w:noProof/>
+              </w:rPr>
+              <w:t>Reference List</w:t>
+            </w:r>
+            <w:r>
+              <w:rPr>
+                <w:noProof/>
+                <w:webHidden/>
+              </w:rPr>
+              <w:tab/>
+            </w:r>
+            <w:r>
+              <w:rPr>
+                <w:noProof/>
+                <w:webHidden/>
+              </w:rPr>
+              <w:fldChar w:fldCharType="begin"/>
+            </w:r>
+            <w:r>
+              <w:rPr>
+                <w:noProof/>
+                <w:webHidden/>
+              </w:rPr>
+              <w:instrText xml:space="preserve"> PAGEREF _Toc463556260 \h </w:instrText>
+            </w:r>
+            <w:r>
+              <w:rPr>
+                <w:noProof/>
+                <w:webHidden/>
+              </w:rPr>
+            </w:r>
+            <w:r>
+              <w:rPr>
+                <w:noProof/>
+                <w:webHidden/>
+              </w:rPr>
+              <w:fldChar w:fldCharType="separate"/>
+            </w:r>
+            <w:r>
+              <w:rPr>
+                <w:noProof/>
+                <w:webHidden/>
+              </w:rPr>
+              <w:t>4</w:t>
+            </w:r>
+            <w:r>
+              <w:rPr>
+                <w:noProof/>
+                <w:webHidden/>
+              </w:rPr>
+              <w:fldChar w:fldCharType="end"/>
+            </w:r>
+          </w:hyperlink>
+        </w:p>
+        <w:p>
+          <w:pPr>
+            <w:pStyle w:val="Verzeichnis1"/>
+            <w:tabs>
+              <w:tab w:val="left" w:pos="440"/>
+              <w:tab w:val="right" w:leader="dot" w:pos="9062"/>
+            </w:tabs>
+            <w:rPr>
+              <w:rFonts w:eastAsiaTheme="minorEastAsia"/>
+              <w:noProof/>
+              <w:lang w:eastAsia="de-DE"/>
+            </w:rPr>
+          </w:pPr>
+          <w:hyperlink w:anchor="_Toc463556261" w:history="1">
+            <w:r>
+              <w:rPr>
+                <w:rStyle w:val="Hyperlink"/>
+                <w:noProof/>
+              </w:rPr>
+              <w:t>8</w:t>
+            </w:r>
+            <w:r>
+              <w:rPr>
+                <w:rFonts w:eastAsiaTheme="minorEastAsia"/>
+                <w:noProof/>
+                <w:lang w:eastAsia="de-DE"/>
+              </w:rPr>
+              <w:tab/>
+            </w:r>
+            <w:r>
+              <w:rPr>
+                <w:rStyle w:val="Hyperlink"/>
+                <w:noProof/>
+              </w:rPr>
               <w:t>Appendix</w:t>
             </w:r>
             <w:r>
@@ -963,7 +1528,7 @@
                 <w:noProof/>
                 <w:webHidden/>
               </w:rPr>
-              <w:instrText xml:space="preserve"> PAGEREF _Toc463541596 \h </w:instrText>
+              <w:instrText xml:space="preserve"> PAGEREF _Toc463556261 \h </w:instrText>
             </w:r>
             <w:r>
               <w:rPr>
@@ -983,7 +1548,7 @@
                 <w:noProof/>
                 <w:webHidden/>
               </w:rPr>
-              <w:t>3</w:t>
+              <w:t>4</w:t>
             </w:r>
             <w:r>
               <w:rPr>
@@ -1015,12 +1580,12 @@
       <w:pPr>
         <w:pStyle w:val="berschrift1"/>
       </w:pPr>
-      <w:bookmarkStart w:id="0" w:name="_Toc463541586"/>
+      <w:bookmarkStart w:id="1" w:name="_Toc463556245"/>
       <w:r>
         <w:lastRenderedPageBreak/>
         <w:t>Abstract</w:t>
       </w:r>
-      <w:bookmarkEnd w:id="0"/>
+      <w:bookmarkEnd w:id="1"/>
     </w:p>
     <w:p>
       <w:r>
@@ -1047,11 +1612,11 @@
       <w:pPr>
         <w:pStyle w:val="berschrift1"/>
       </w:pPr>
-      <w:bookmarkStart w:id="1" w:name="_Toc463541587"/>
+      <w:bookmarkStart w:id="2" w:name="_Toc463556246"/>
       <w:r>
         <w:t>Game Design</w:t>
       </w:r>
-      <w:bookmarkEnd w:id="1"/>
+      <w:bookmarkEnd w:id="2"/>
     </w:p>
     <w:p>
       <w:r>
@@ -1164,11 +1729,11 @@
       <w:r>
         <w:tab/>
       </w:r>
-      <w:bookmarkStart w:id="2" w:name="_Toc463541588"/>
+      <w:bookmarkStart w:id="3" w:name="_Toc463556247"/>
       <w:r>
         <w:t>Mechanics</w:t>
       </w:r>
-      <w:bookmarkEnd w:id="2"/>
+      <w:bookmarkEnd w:id="3"/>
     </w:p>
     <w:p>
       <w:r>
@@ -1300,6 +1865,163 @@
       <w:proofErr w:type="spellStart"/>
       <w:r>
         <w:t>scene</w:t>
+      </w:r>
+      <w:proofErr w:type="spellEnd"/>
+      <w:r>
+        <w:t>.</w:t>
+      </w:r>
+    </w:p>
+    <w:p>
+      <w:pPr>
+        <w:pStyle w:val="berschrift2"/>
+      </w:pPr>
+      <w:bookmarkStart w:id="4" w:name="_Toc463556248"/>
+      <w:r>
+        <w:t>Story</w:t>
+      </w:r>
+      <w:bookmarkEnd w:id="4"/>
+    </w:p>
+    <w:p>
+      <w:proofErr w:type="spellStart"/>
+      <w:r>
+        <w:t>Describes</w:t>
+      </w:r>
+      <w:proofErr w:type="spellEnd"/>
+      <w:r>
+        <w:t xml:space="preserve"> </w:t>
+      </w:r>
+      <w:proofErr w:type="spellStart"/>
+      <w:r>
+        <w:t>the</w:t>
+      </w:r>
+      <w:proofErr w:type="spellEnd"/>
+      <w:r>
+        <w:t xml:space="preserve"> </w:t>
+      </w:r>
+      <w:proofErr w:type="spellStart"/>
+      <w:r>
+        <w:t>story</w:t>
+      </w:r>
+      <w:proofErr w:type="spellEnd"/>
+      <w:r>
+        <w:t xml:space="preserve"> </w:t>
+      </w:r>
+      <w:proofErr w:type="spellStart"/>
+      <w:r>
+        <w:t>if</w:t>
+      </w:r>
+      <w:proofErr w:type="spellEnd"/>
+      <w:r>
+        <w:t xml:space="preserve"> </w:t>
+      </w:r>
+      <w:proofErr w:type="spellStart"/>
+      <w:r>
+        <w:t>there</w:t>
+      </w:r>
+      <w:proofErr w:type="spellEnd"/>
+      <w:r>
+        <w:t xml:space="preserve"> </w:t>
+      </w:r>
+      <w:proofErr w:type="spellStart"/>
+      <w:r>
+        <w:t>is</w:t>
+      </w:r>
+      <w:proofErr w:type="spellEnd"/>
+      <w:r>
+        <w:t xml:space="preserve"> </w:t>
+      </w:r>
+      <w:proofErr w:type="spellStart"/>
+      <w:r>
+        <w:t>any</w:t>
+      </w:r>
+      <w:proofErr w:type="spellEnd"/>
+      <w:r>
+        <w:t xml:space="preserve">, </w:t>
+      </w:r>
+      <w:proofErr w:type="spellStart"/>
+      <w:r>
+        <w:t>can</w:t>
+      </w:r>
+      <w:proofErr w:type="spellEnd"/>
+      <w:r>
+        <w:t xml:space="preserve"> </w:t>
+      </w:r>
+      <w:proofErr w:type="spellStart"/>
+      <w:r>
+        <w:t>possibly</w:t>
+      </w:r>
+      <w:proofErr w:type="spellEnd"/>
+      <w:r>
+        <w:t xml:space="preserve"> </w:t>
+      </w:r>
+      <w:proofErr w:type="spellStart"/>
+      <w:r>
+        <w:t>be</w:t>
+      </w:r>
+      <w:proofErr w:type="spellEnd"/>
+      <w:r>
+        <w:t xml:space="preserve"> </w:t>
+      </w:r>
+      <w:proofErr w:type="spellStart"/>
+      <w:r>
+        <w:t>left</w:t>
+      </w:r>
+      <w:proofErr w:type="spellEnd"/>
+      <w:r>
+        <w:t xml:space="preserve"> out.</w:t>
+      </w:r>
+    </w:p>
+    <w:p>
+      <w:pPr>
+        <w:pStyle w:val="berschrift2"/>
+      </w:pPr>
+      <w:bookmarkStart w:id="5" w:name="_Toc463556249"/>
+      <w:r>
+        <w:t xml:space="preserve">Look &amp; </w:t>
+      </w:r>
+      <w:proofErr w:type="spellStart"/>
+      <w:r>
+        <w:t>Feel</w:t>
+      </w:r>
+      <w:bookmarkEnd w:id="5"/>
+      <w:proofErr w:type="spellEnd"/>
+    </w:p>
+    <w:p>
+      <w:proofErr w:type="spellStart"/>
+      <w:r>
+        <w:t>Describes</w:t>
+      </w:r>
+      <w:proofErr w:type="spellEnd"/>
+      <w:r>
+        <w:t xml:space="preserve"> </w:t>
+      </w:r>
+      <w:proofErr w:type="spellStart"/>
+      <w:r>
+        <w:t>the</w:t>
+      </w:r>
+      <w:proofErr w:type="spellEnd"/>
+      <w:r>
+        <w:t xml:space="preserve"> </w:t>
+      </w:r>
+      <w:proofErr w:type="spellStart"/>
+      <w:r>
+        <w:t>look</w:t>
+      </w:r>
+      <w:proofErr w:type="spellEnd"/>
+      <w:r>
+        <w:t xml:space="preserve"> &amp; </w:t>
+      </w:r>
+      <w:proofErr w:type="spellStart"/>
+      <w:r>
+        <w:t>feel</w:t>
+      </w:r>
+      <w:proofErr w:type="spellEnd"/>
+      <w:r>
+        <w:t xml:space="preserve"> oft he </w:t>
+      </w:r>
+      <w:proofErr w:type="spellStart"/>
+      <w:r>
+        <w:t>game</w:t>
       </w:r>
       <w:proofErr w:type="spellEnd"/>
       <w:r>
@@ -1310,11 +2032,11 @@
       <w:pPr>
         <w:pStyle w:val="berschrift1"/>
       </w:pPr>
-      <w:bookmarkStart w:id="3" w:name="_Toc463541589"/>
+      <w:bookmarkStart w:id="6" w:name="_Toc463556250"/>
       <w:r>
         <w:t>Project Management</w:t>
       </w:r>
-      <w:bookmarkEnd w:id="3"/>
+      <w:bookmarkEnd w:id="6"/>
     </w:p>
     <w:p>
       <w:proofErr w:type="spellStart"/>
@@ -1410,20 +2132,63 @@
       <w:pPr>
         <w:pStyle w:val="berschrift2"/>
       </w:pPr>
-      <w:bookmarkStart w:id="4" w:name="_Toc463541590"/>
-      <w:r>
-        <w:t xml:space="preserve">Task Breakdown </w:t>
-      </w:r>
-      <w:proofErr w:type="spellStart"/>
-      <w:r>
-        <w:t>Structure</w:t>
-      </w:r>
-      <w:bookmarkEnd w:id="4"/>
-      <w:proofErr w:type="spellEnd"/>
+      <w:bookmarkStart w:id="7" w:name="_Toc463556251"/>
+      <w:r>
+        <w:t>Team</w:t>
+      </w:r>
+      <w:bookmarkEnd w:id="7"/>
     </w:p>
     <w:p>
-      <w:r>
-        <w:t xml:space="preserve">Breaks down </w:t>
+      <w:proofErr w:type="spellStart"/>
+      <w:r>
+        <w:t>Rough</w:t>
+      </w:r>
+      <w:proofErr w:type="spellEnd"/>
+      <w:r>
+        <w:t xml:space="preserve"> </w:t>
+      </w:r>
+      <w:proofErr w:type="spellStart"/>
+      <w:r>
+        <w:t>overview</w:t>
+      </w:r>
+      <w:proofErr w:type="spellEnd"/>
+      <w:r>
+        <w:t xml:space="preserve"> </w:t>
+      </w:r>
+      <w:proofErr w:type="spellStart"/>
+      <w:r>
+        <w:t>of</w:t>
+      </w:r>
+      <w:proofErr w:type="spellEnd"/>
+      <w:r>
+        <w:t xml:space="preserve"> </w:t>
+      </w:r>
+      <w:proofErr w:type="spellStart"/>
+      <w:r>
+        <w:t>t</w:t>
+      </w:r>
+      <w:r>
+        <w:t>he</w:t>
+      </w:r>
+      <w:proofErr w:type="spellEnd"/>
+      <w:r>
+        <w:t xml:space="preserve"> </w:t>
+      </w:r>
+      <w:proofErr w:type="spellStart"/>
+      <w:r>
+        <w:t>people</w:t>
+      </w:r>
+      <w:proofErr w:type="spellEnd"/>
+      <w:r>
+        <w:t xml:space="preserve"> </w:t>
+      </w:r>
+      <w:proofErr w:type="spellStart"/>
+      <w:r>
+        <w:t>involved</w:t>
+      </w:r>
+      <w:proofErr w:type="spellEnd"/>
+      <w:r>
+        <w:t xml:space="preserve"> in </w:t>
       </w:r>
       <w:proofErr w:type="spellStart"/>
       <w:r>
@@ -1435,141 +2200,23 @@
       </w:r>
       <w:proofErr w:type="spellStart"/>
       <w:r>
-        <w:t>work</w:t>
-      </w:r>
-      <w:proofErr w:type="spellEnd"/>
-      <w:r>
-        <w:t xml:space="preserve"> </w:t>
-      </w:r>
-      <w:proofErr w:type="spellStart"/>
-      <w:r>
-        <w:t>into</w:t>
-      </w:r>
-      <w:proofErr w:type="spellEnd"/>
-      <w:r>
-        <w:t xml:space="preserve"> </w:t>
-      </w:r>
-      <w:proofErr w:type="spellStart"/>
-      <w:r>
-        <w:t>serveral</w:t>
-      </w:r>
-      <w:proofErr w:type="spellEnd"/>
-      <w:r>
-        <w:t xml:space="preserve"> </w:t>
-      </w:r>
-      <w:proofErr w:type="spellStart"/>
-      <w:r>
-        <w:t>modules</w:t>
-      </w:r>
-      <w:proofErr w:type="spellEnd"/>
-      <w:r>
-        <w:t xml:space="preserve">, </w:t>
-      </w:r>
-      <w:proofErr w:type="spellStart"/>
-      <w:r>
-        <w:t>which</w:t>
-      </w:r>
-      <w:proofErr w:type="spellEnd"/>
-      <w:r>
-        <w:t xml:space="preserve"> </w:t>
-      </w:r>
-      <w:proofErr w:type="spellStart"/>
-      <w:r>
-        <w:t>are</w:t>
-      </w:r>
-      <w:proofErr w:type="spellEnd"/>
-      <w:r>
-        <w:t xml:space="preserve"> </w:t>
-      </w:r>
-      <w:proofErr w:type="spellStart"/>
-      <w:r>
-        <w:t>then</w:t>
-      </w:r>
-      <w:proofErr w:type="spellEnd"/>
-      <w:r>
-        <w:t xml:space="preserve"> </w:t>
-      </w:r>
-      <w:proofErr w:type="spellStart"/>
-      <w:r>
-        <w:t>broken</w:t>
-      </w:r>
-      <w:proofErr w:type="spellEnd"/>
-      <w:r>
-        <w:t xml:space="preserve"> down </w:t>
-      </w:r>
-      <w:proofErr w:type="spellStart"/>
-      <w:r>
-        <w:t>into</w:t>
-      </w:r>
-      <w:proofErr w:type="spellEnd"/>
-      <w:r>
-        <w:t xml:space="preserve"> different </w:t>
-      </w:r>
-      <w:proofErr w:type="spellStart"/>
-      <w:r>
-        <w:t>tasks</w:t>
-      </w:r>
-      <w:proofErr w:type="spellEnd"/>
-      <w:r>
-        <w:t xml:space="preserve"> (</w:t>
-      </w:r>
-      <w:proofErr w:type="spellStart"/>
-      <w:r>
-        <w:t>Explained</w:t>
-      </w:r>
-      <w:proofErr w:type="spellEnd"/>
-      <w:r>
-        <w:t xml:space="preserve"> </w:t>
-      </w:r>
-      <w:proofErr w:type="spellStart"/>
-      <w:r>
-        <w:t>by</w:t>
-      </w:r>
-      <w:proofErr w:type="spellEnd"/>
-      <w:r>
-        <w:t xml:space="preserve"> </w:t>
-      </w:r>
-      <w:proofErr w:type="spellStart"/>
-      <w:r>
-        <w:t>diagram</w:t>
-      </w:r>
-      <w:proofErr w:type="spellEnd"/>
-      <w:r>
-        <w:t>)</w:t>
-      </w:r>
-      <w:r>
-        <w:t>.</w:t>
-      </w:r>
-      <w:r>
-        <w:t xml:space="preserve"> Also </w:t>
-      </w:r>
-      <w:proofErr w:type="spellStart"/>
-      <w:r>
-        <w:t>talks</w:t>
-      </w:r>
-      <w:proofErr w:type="spellEnd"/>
-      <w:r>
-        <w:t xml:space="preserve"> </w:t>
-      </w:r>
-      <w:proofErr w:type="spellStart"/>
-      <w:r>
-        <w:t>about</w:t>
-      </w:r>
-      <w:proofErr w:type="spellEnd"/>
-      <w:r>
-        <w:t xml:space="preserve"> </w:t>
-      </w:r>
-      <w:proofErr w:type="spellStart"/>
-      <w:r>
-        <w:t>task</w:t>
-      </w:r>
-      <w:proofErr w:type="spellEnd"/>
-      <w:r>
-        <w:t xml:space="preserve"> </w:t>
-      </w:r>
-      <w:proofErr w:type="spellStart"/>
-      <w:r>
-        <w:t>dependencies</w:t>
+        <w:t>team</w:t>
+      </w:r>
+      <w:proofErr w:type="spellEnd"/>
+      <w:r>
+        <w:t xml:space="preserve"> and </w:t>
+      </w:r>
+      <w:proofErr w:type="spellStart"/>
+      <w:r>
+        <w:t>their</w:t>
+      </w:r>
+      <w:proofErr w:type="spellEnd"/>
+      <w:r>
+        <w:t xml:space="preserve"> </w:t>
+      </w:r>
+      <w:proofErr w:type="spellStart"/>
+      <w:r>
+        <w:t>skills</w:t>
       </w:r>
       <w:proofErr w:type="spellEnd"/>
       <w:r>
@@ -1580,42 +2227,150 @@
       <w:pPr>
         <w:pStyle w:val="berschrift2"/>
       </w:pPr>
-      <w:bookmarkStart w:id="5" w:name="_Toc463541591"/>
-      <w:proofErr w:type="spellStart"/>
-      <w:r>
-        <w:t>Scheduling</w:t>
-      </w:r>
-      <w:bookmarkEnd w:id="5"/>
+      <w:bookmarkStart w:id="8" w:name="_Toc463556252"/>
+      <w:r>
+        <w:t xml:space="preserve">Task Breakdown </w:t>
+      </w:r>
+      <w:proofErr w:type="spellStart"/>
+      <w:r>
+        <w:t>Structure</w:t>
+      </w:r>
+      <w:bookmarkEnd w:id="8"/>
       <w:proofErr w:type="spellEnd"/>
     </w:p>
     <w:p>
-      <w:proofErr w:type="spellStart"/>
-      <w:r>
-        <w:t>How</w:t>
-      </w:r>
-      <w:proofErr w:type="spellEnd"/>
-      <w:r>
-        <w:t xml:space="preserve"> </w:t>
-      </w:r>
-      <w:proofErr w:type="spellStart"/>
-      <w:r>
-        <w:t>long</w:t>
-      </w:r>
-      <w:proofErr w:type="spellEnd"/>
-      <w:r>
-        <w:t xml:space="preserve"> </w:t>
-      </w:r>
-      <w:proofErr w:type="spellStart"/>
-      <w:r>
-        <w:t>does</w:t>
-      </w:r>
-      <w:proofErr w:type="spellEnd"/>
-      <w:r>
-        <w:t xml:space="preserve"> </w:t>
-      </w:r>
-      <w:proofErr w:type="spellStart"/>
-      <w:r>
-        <w:t>each</w:t>
+      <w:r>
+        <w:t xml:space="preserve">Breaks down </w:t>
+      </w:r>
+      <w:proofErr w:type="spellStart"/>
+      <w:r>
+        <w:t>the</w:t>
+      </w:r>
+      <w:proofErr w:type="spellEnd"/>
+      <w:r>
+        <w:t xml:space="preserve"> </w:t>
+      </w:r>
+      <w:proofErr w:type="spellStart"/>
+      <w:r>
+        <w:t>work</w:t>
+      </w:r>
+      <w:proofErr w:type="spellEnd"/>
+      <w:r>
+        <w:t xml:space="preserve"> </w:t>
+      </w:r>
+      <w:proofErr w:type="spellStart"/>
+      <w:r>
+        <w:t>into</w:t>
+      </w:r>
+      <w:proofErr w:type="spellEnd"/>
+      <w:r>
+        <w:t xml:space="preserve"> </w:t>
+      </w:r>
+      <w:proofErr w:type="spellStart"/>
+      <w:r>
+        <w:t>serveral</w:t>
+      </w:r>
+      <w:proofErr w:type="spellEnd"/>
+      <w:r>
+        <w:t xml:space="preserve"> </w:t>
+      </w:r>
+      <w:proofErr w:type="spellStart"/>
+      <w:r>
+        <w:t>modules</w:t>
+      </w:r>
+      <w:proofErr w:type="spellEnd"/>
+      <w:r>
+        <w:t xml:space="preserve">, </w:t>
+      </w:r>
+      <w:proofErr w:type="spellStart"/>
+      <w:r>
+        <w:t>which</w:t>
+      </w:r>
+      <w:proofErr w:type="spellEnd"/>
+      <w:r>
+        <w:t xml:space="preserve"> </w:t>
+      </w:r>
+      <w:proofErr w:type="spellStart"/>
+      <w:r>
+        <w:t>are</w:t>
+      </w:r>
+      <w:proofErr w:type="spellEnd"/>
+      <w:r>
+        <w:t xml:space="preserve"> </w:t>
+      </w:r>
+      <w:proofErr w:type="spellStart"/>
+      <w:r>
+        <w:t>then</w:t>
+      </w:r>
+      <w:proofErr w:type="spellEnd"/>
+      <w:r>
+        <w:t xml:space="preserve"> </w:t>
+      </w:r>
+      <w:proofErr w:type="spellStart"/>
+      <w:r>
+        <w:t>broken</w:t>
+      </w:r>
+      <w:proofErr w:type="spellEnd"/>
+      <w:r>
+        <w:t xml:space="preserve"> down </w:t>
+      </w:r>
+      <w:proofErr w:type="spellStart"/>
+      <w:r>
+        <w:t>into</w:t>
+      </w:r>
+      <w:proofErr w:type="spellEnd"/>
+      <w:r>
+        <w:t xml:space="preserve"> different </w:t>
+      </w:r>
+      <w:proofErr w:type="spellStart"/>
+      <w:r>
+        <w:t>tasks</w:t>
+      </w:r>
+      <w:proofErr w:type="spellEnd"/>
+      <w:r>
+        <w:t xml:space="preserve"> (</w:t>
+      </w:r>
+      <w:proofErr w:type="spellStart"/>
+      <w:r>
+        <w:t>Explained</w:t>
+      </w:r>
+      <w:proofErr w:type="spellEnd"/>
+      <w:r>
+        <w:t xml:space="preserve"> </w:t>
+      </w:r>
+      <w:proofErr w:type="spellStart"/>
+      <w:r>
+        <w:t>by</w:t>
+      </w:r>
+      <w:proofErr w:type="spellEnd"/>
+      <w:r>
+        <w:t xml:space="preserve"> </w:t>
+      </w:r>
+      <w:proofErr w:type="spellStart"/>
+      <w:r>
+        <w:t>diagram</w:t>
+      </w:r>
+      <w:proofErr w:type="spellEnd"/>
+      <w:r>
+        <w:t>)</w:t>
+      </w:r>
+      <w:r>
+        <w:t>.</w:t>
+      </w:r>
+      <w:r>
+        <w:t xml:space="preserve"> Also </w:t>
+      </w:r>
+      <w:proofErr w:type="spellStart"/>
+      <w:r>
+        <w:t>talks</w:t>
+      </w:r>
+      <w:proofErr w:type="spellEnd"/>
+      <w:r>
+        <w:t xml:space="preserve"> </w:t>
+      </w:r>
+      <w:proofErr w:type="spellStart"/>
+      <w:r>
+        <w:t>about</w:t>
       </w:r>
       <w:proofErr w:type="spellEnd"/>
       <w:r>
@@ -1631,100 +2386,7 @@
       </w:r>
       <w:proofErr w:type="spellStart"/>
       <w:r>
-        <w:t>need</w:t>
-      </w:r>
-      <w:proofErr w:type="spellEnd"/>
-      <w:r>
-        <w:t xml:space="preserve"> and </w:t>
-      </w:r>
-      <w:proofErr w:type="spellStart"/>
-      <w:r>
-        <w:t>when</w:t>
-      </w:r>
-      <w:proofErr w:type="spellEnd"/>
-      <w:r>
-        <w:t xml:space="preserve"> </w:t>
-      </w:r>
-      <w:proofErr w:type="spellStart"/>
-      <w:r>
-        <w:t>does</w:t>
-      </w:r>
-      <w:proofErr w:type="spellEnd"/>
-      <w:r>
-        <w:t xml:space="preserve"> </w:t>
-      </w:r>
-      <w:proofErr w:type="spellStart"/>
-      <w:r>
-        <w:t>each</w:t>
-      </w:r>
-      <w:proofErr w:type="spellEnd"/>
-      <w:r>
-        <w:t xml:space="preserve"> </w:t>
-      </w:r>
-      <w:proofErr w:type="spellStart"/>
-      <w:r>
-        <w:t>task</w:t>
-      </w:r>
-      <w:proofErr w:type="spellEnd"/>
-      <w:r>
-        <w:t xml:space="preserve"> </w:t>
-      </w:r>
-      <w:proofErr w:type="spellStart"/>
-      <w:r>
-        <w:t>have</w:t>
-      </w:r>
-      <w:proofErr w:type="spellEnd"/>
-      <w:r>
-        <w:t xml:space="preserve"> </w:t>
-      </w:r>
-      <w:proofErr w:type="spellStart"/>
-      <w:r>
-        <w:t>to</w:t>
-      </w:r>
-      <w:proofErr w:type="spellEnd"/>
-      <w:r>
-        <w:t xml:space="preserve"> </w:t>
-      </w:r>
-      <w:proofErr w:type="spellStart"/>
-      <w:r>
-        <w:t>be</w:t>
-      </w:r>
-      <w:proofErr w:type="spellEnd"/>
-      <w:r>
-        <w:t xml:space="preserve"> </w:t>
-      </w:r>
-      <w:proofErr w:type="spellStart"/>
-      <w:proofErr w:type="gramStart"/>
-      <w:r>
-        <w:t>finished</w:t>
-      </w:r>
-      <w:proofErr w:type="spellEnd"/>
-      <w:r>
-        <w:t xml:space="preserve"> ?</w:t>
-      </w:r>
-      <w:proofErr w:type="gramEnd"/>
-      <w:r>
-        <w:t xml:space="preserve"> Critical Path </w:t>
-      </w:r>
-      <w:proofErr w:type="spellStart"/>
-      <w:r>
-        <w:t>analysis</w:t>
-      </w:r>
-      <w:proofErr w:type="spellEnd"/>
-      <w:r>
-        <w:t xml:space="preserve"> and </w:t>
-      </w:r>
-      <w:proofErr w:type="spellStart"/>
-      <w:r>
-        <w:t>corresponding</w:t>
-      </w:r>
-      <w:proofErr w:type="spellEnd"/>
-      <w:r>
-        <w:t xml:space="preserve"> </w:t>
-      </w:r>
-      <w:proofErr w:type="spellStart"/>
-      <w:r>
-        <w:t>diagram</w:t>
+        <w:t>dependencies</w:t>
       </w:r>
       <w:proofErr w:type="spellEnd"/>
       <w:r>
@@ -1735,18 +2397,406 @@
       <w:pPr>
         <w:pStyle w:val="berschrift2"/>
       </w:pPr>
-      <w:bookmarkStart w:id="6" w:name="_Toc463541592"/>
-      <w:r>
-        <w:t xml:space="preserve">Task </w:t>
-      </w:r>
-      <w:proofErr w:type="spellStart"/>
-      <w:r>
-        <w:t>Allocation</w:t>
-      </w:r>
-      <w:bookmarkEnd w:id="6"/>
+      <w:bookmarkStart w:id="9" w:name="_Toc463556253"/>
+      <w:proofErr w:type="spellStart"/>
+      <w:r>
+        <w:t>Scheduling</w:t>
+      </w:r>
+      <w:bookmarkEnd w:id="9"/>
       <w:proofErr w:type="spellEnd"/>
     </w:p>
     <w:p>
+      <w:proofErr w:type="spellStart"/>
+      <w:r>
+        <w:t>How</w:t>
+      </w:r>
+      <w:proofErr w:type="spellEnd"/>
+      <w:r>
+        <w:t xml:space="preserve"> </w:t>
+      </w:r>
+      <w:proofErr w:type="spellStart"/>
+      <w:r>
+        <w:t>long</w:t>
+      </w:r>
+      <w:proofErr w:type="spellEnd"/>
+      <w:r>
+        <w:t xml:space="preserve"> </w:t>
+      </w:r>
+      <w:proofErr w:type="spellStart"/>
+      <w:r>
+        <w:t>does</w:t>
+      </w:r>
+      <w:proofErr w:type="spellEnd"/>
+      <w:r>
+        <w:t xml:space="preserve"> </w:t>
+      </w:r>
+      <w:proofErr w:type="spellStart"/>
+      <w:r>
+        <w:t>each</w:t>
+      </w:r>
+      <w:proofErr w:type="spellEnd"/>
+      <w:r>
+        <w:t xml:space="preserve"> </w:t>
+      </w:r>
+      <w:proofErr w:type="spellStart"/>
+      <w:r>
+        <w:t>task</w:t>
+      </w:r>
+      <w:proofErr w:type="spellEnd"/>
+      <w:r>
+        <w:t xml:space="preserve"> </w:t>
+      </w:r>
+      <w:proofErr w:type="spellStart"/>
+      <w:r>
+        <w:t>need</w:t>
+      </w:r>
+      <w:proofErr w:type="spellEnd"/>
+      <w:r>
+        <w:t xml:space="preserve"> and </w:t>
+      </w:r>
+      <w:proofErr w:type="spellStart"/>
+      <w:r>
+        <w:t>when</w:t>
+      </w:r>
+      <w:proofErr w:type="spellEnd"/>
+      <w:r>
+        <w:t xml:space="preserve"> </w:t>
+      </w:r>
+      <w:proofErr w:type="spellStart"/>
+      <w:r>
+        <w:t>does</w:t>
+      </w:r>
+      <w:proofErr w:type="spellEnd"/>
+      <w:r>
+        <w:t xml:space="preserve"> </w:t>
+      </w:r>
+      <w:proofErr w:type="spellStart"/>
+      <w:r>
+        <w:t>each</w:t>
+      </w:r>
+      <w:proofErr w:type="spellEnd"/>
+      <w:r>
+        <w:t xml:space="preserve"> </w:t>
+      </w:r>
+      <w:proofErr w:type="spellStart"/>
+      <w:r>
+        <w:t>task</w:t>
+      </w:r>
+      <w:proofErr w:type="spellEnd"/>
+      <w:r>
+        <w:t xml:space="preserve"> </w:t>
+      </w:r>
+      <w:proofErr w:type="spellStart"/>
+      <w:r>
+        <w:t>have</w:t>
+      </w:r>
+      <w:proofErr w:type="spellEnd"/>
+      <w:r>
+        <w:t xml:space="preserve"> </w:t>
+      </w:r>
+      <w:proofErr w:type="spellStart"/>
+      <w:r>
+        <w:t>to</w:t>
+      </w:r>
+      <w:proofErr w:type="spellEnd"/>
+      <w:r>
+        <w:t xml:space="preserve"> </w:t>
+      </w:r>
+      <w:proofErr w:type="spellStart"/>
+      <w:r>
+        <w:t>be</w:t>
+      </w:r>
+      <w:proofErr w:type="spellEnd"/>
+      <w:r>
+        <w:t xml:space="preserve"> </w:t>
+      </w:r>
+      <w:proofErr w:type="spellStart"/>
+      <w:proofErr w:type="gramStart"/>
+      <w:r>
+        <w:t>finished</w:t>
+      </w:r>
+      <w:proofErr w:type="spellEnd"/>
+      <w:r>
+        <w:t xml:space="preserve"> ?</w:t>
+      </w:r>
+      <w:proofErr w:type="gramEnd"/>
+      <w:r>
+        <w:t xml:space="preserve"> Critical Path </w:t>
+      </w:r>
+      <w:proofErr w:type="spellStart"/>
+      <w:r>
+        <w:t>analysis</w:t>
+      </w:r>
+      <w:proofErr w:type="spellEnd"/>
+      <w:r>
+        <w:t xml:space="preserve"> and </w:t>
+      </w:r>
+      <w:proofErr w:type="spellStart"/>
+      <w:r>
+        <w:t>corresponding</w:t>
+      </w:r>
+      <w:proofErr w:type="spellEnd"/>
+      <w:r>
+        <w:t xml:space="preserve"> </w:t>
+      </w:r>
+      <w:proofErr w:type="spellStart"/>
+      <w:r>
+        <w:t>diagram</w:t>
+      </w:r>
+      <w:proofErr w:type="spellEnd"/>
+      <w:r>
+        <w:t>.</w:t>
+      </w:r>
+    </w:p>
+    <w:p>
+      <w:pPr>
+        <w:pStyle w:val="berschrift2"/>
+      </w:pPr>
+      <w:bookmarkStart w:id="10" w:name="_Toc463556254"/>
+      <w:r>
+        <w:t>Measurement</w:t>
+      </w:r>
+      <w:bookmarkEnd w:id="10"/>
+    </w:p>
+    <w:p>
+      <w:proofErr w:type="spellStart"/>
+      <w:r>
+        <w:t>How</w:t>
+      </w:r>
+      <w:proofErr w:type="spellEnd"/>
+      <w:r>
+        <w:t xml:space="preserve"> will </w:t>
+      </w:r>
+      <w:proofErr w:type="spellStart"/>
+      <w:r>
+        <w:t>the</w:t>
+      </w:r>
+      <w:proofErr w:type="spellEnd"/>
+      <w:r>
+        <w:t xml:space="preserve"> </w:t>
+      </w:r>
+      <w:proofErr w:type="spellStart"/>
+      <w:r>
+        <w:t>project</w:t>
+      </w:r>
+      <w:proofErr w:type="spellEnd"/>
+      <w:r>
+        <w:t xml:space="preserve"> </w:t>
+      </w:r>
+      <w:proofErr w:type="spellStart"/>
+      <w:r>
+        <w:t>process</w:t>
+      </w:r>
+      <w:proofErr w:type="spellEnd"/>
+      <w:r>
+        <w:t xml:space="preserve"> </w:t>
+      </w:r>
+      <w:proofErr w:type="spellStart"/>
+      <w:r>
+        <w:t>be</w:t>
+      </w:r>
+      <w:proofErr w:type="spellEnd"/>
+      <w:r>
+        <w:t xml:space="preserve"> </w:t>
+      </w:r>
+      <w:proofErr w:type="spellStart"/>
+      <w:r>
+        <w:t>measured</w:t>
+      </w:r>
+      <w:proofErr w:type="spellEnd"/>
+      <w:r>
+        <w:t>.</w:t>
+      </w:r>
+      <w:r>
+        <w:t xml:space="preserve"> </w:t>
+      </w:r>
+      <w:proofErr w:type="spellStart"/>
+      <w:r>
+        <w:t>When</w:t>
+      </w:r>
+      <w:proofErr w:type="spellEnd"/>
+      <w:r>
+        <w:t xml:space="preserve"> </w:t>
+      </w:r>
+      <w:proofErr w:type="spellStart"/>
+      <w:r>
+        <w:t>is</w:t>
+      </w:r>
+      <w:proofErr w:type="spellEnd"/>
+      <w:r>
+        <w:t xml:space="preserve"> a </w:t>
+      </w:r>
+      <w:proofErr w:type="spellStart"/>
+      <w:r>
+        <w:t>task</w:t>
+      </w:r>
+      <w:proofErr w:type="spellEnd"/>
+      <w:r>
+        <w:t xml:space="preserve"> </w:t>
+      </w:r>
+      <w:proofErr w:type="spellStart"/>
+      <w:proofErr w:type="gramStart"/>
+      <w:r>
+        <w:t>done</w:t>
+      </w:r>
+      <w:proofErr w:type="spellEnd"/>
+      <w:r>
+        <w:t xml:space="preserve"> ?</w:t>
+      </w:r>
+      <w:proofErr w:type="gramEnd"/>
+      <w:r>
+        <w:t xml:space="preserve"> </w:t>
+      </w:r>
+      <w:proofErr w:type="spellStart"/>
+      <w:r>
+        <w:t>How</w:t>
+      </w:r>
+      <w:proofErr w:type="spellEnd"/>
+      <w:r>
+        <w:t xml:space="preserve"> will </w:t>
+      </w:r>
+      <w:proofErr w:type="spellStart"/>
+      <w:r>
+        <w:t>the</w:t>
+      </w:r>
+      <w:proofErr w:type="spellEnd"/>
+      <w:r>
+        <w:t xml:space="preserve"> </w:t>
+      </w:r>
+      <w:proofErr w:type="spellStart"/>
+      <w:r>
+        <w:t>requirements</w:t>
+      </w:r>
+      <w:proofErr w:type="spellEnd"/>
+      <w:r>
+        <w:t xml:space="preserve"> </w:t>
+      </w:r>
+      <w:proofErr w:type="spellStart"/>
+      <w:r>
+        <w:t>be</w:t>
+      </w:r>
+      <w:proofErr w:type="spellEnd"/>
+      <w:r>
+        <w:t xml:space="preserve"> </w:t>
+      </w:r>
+      <w:proofErr w:type="spellStart"/>
+      <w:proofErr w:type="gramStart"/>
+      <w:r>
+        <w:t>tested</w:t>
+      </w:r>
+      <w:proofErr w:type="spellEnd"/>
+      <w:r>
+        <w:t xml:space="preserve"> ?</w:t>
+      </w:r>
+      <w:proofErr w:type="gramEnd"/>
+      <w:r>
+        <w:t xml:space="preserve"> </w:t>
+      </w:r>
+      <w:proofErr w:type="spellStart"/>
+      <w:r>
+        <w:t>Describes</w:t>
+      </w:r>
+      <w:proofErr w:type="spellEnd"/>
+      <w:r>
+        <w:t xml:space="preserve"> </w:t>
+      </w:r>
+      <w:proofErr w:type="spellStart"/>
+      <w:r>
+        <w:t>the</w:t>
+      </w:r>
+      <w:proofErr w:type="spellEnd"/>
+      <w:r>
+        <w:t xml:space="preserve"> </w:t>
+      </w:r>
+      <w:proofErr w:type="spellStart"/>
+      <w:r>
+        <w:t>testing</w:t>
+      </w:r>
+      <w:proofErr w:type="spellEnd"/>
+      <w:r>
+        <w:t xml:space="preserve"> </w:t>
+      </w:r>
+      <w:proofErr w:type="spellStart"/>
+      <w:r>
+        <w:t>concepts</w:t>
+      </w:r>
+      <w:proofErr w:type="spellEnd"/>
+      <w:r>
+        <w:t xml:space="preserve"> </w:t>
+      </w:r>
+      <w:proofErr w:type="spellStart"/>
+      <w:r>
+        <w:t>used</w:t>
+      </w:r>
+      <w:proofErr w:type="spellEnd"/>
+      <w:r>
+        <w:t xml:space="preserve"> and </w:t>
+      </w:r>
+      <w:proofErr w:type="spellStart"/>
+      <w:r>
+        <w:t>how</w:t>
+      </w:r>
+      <w:proofErr w:type="spellEnd"/>
+      <w:r>
+        <w:t xml:space="preserve"> </w:t>
+      </w:r>
+      <w:proofErr w:type="spellStart"/>
+      <w:r>
+        <w:t>they</w:t>
+      </w:r>
+      <w:proofErr w:type="spellEnd"/>
+      <w:r>
+        <w:t xml:space="preserve"> will </w:t>
+      </w:r>
+      <w:proofErr w:type="spellStart"/>
+      <w:r>
+        <w:t>most</w:t>
+      </w:r>
+      <w:proofErr w:type="spellEnd"/>
+      <w:r>
+        <w:t xml:space="preserve"> </w:t>
+      </w:r>
+      <w:proofErr w:type="spellStart"/>
+      <w:r>
+        <w:t>likely</w:t>
+      </w:r>
+      <w:proofErr w:type="spellEnd"/>
+      <w:r>
+        <w:t xml:space="preserve"> </w:t>
+      </w:r>
+      <w:proofErr w:type="spellStart"/>
+      <w:r>
+        <w:t>be</w:t>
+      </w:r>
+      <w:proofErr w:type="spellEnd"/>
+      <w:r>
+        <w:t xml:space="preserve"> </w:t>
+      </w:r>
+      <w:proofErr w:type="spellStart"/>
+      <w:r>
+        <w:t>applied</w:t>
+      </w:r>
+      <w:proofErr w:type="spellEnd"/>
+      <w:r>
+        <w:t>.</w:t>
+      </w:r>
+    </w:p>
+    <w:p>
+      <w:pPr>
+        <w:pStyle w:val="berschrift2"/>
+      </w:pPr>
+      <w:bookmarkStart w:id="11" w:name="_Toc463556255"/>
+      <w:r>
+        <w:t xml:space="preserve">Task </w:t>
+      </w:r>
+      <w:proofErr w:type="spellStart"/>
+      <w:r>
+        <w:t>Allocation</w:t>
+      </w:r>
+      <w:bookmarkEnd w:id="11"/>
+      <w:proofErr w:type="spellEnd"/>
+    </w:p>
+    <w:p>
       <w:r>
         <w:t xml:space="preserve">Who </w:t>
       </w:r>
@@ -1772,10 +2822,7 @@
       </w:r>
       <w:proofErr w:type="spellEnd"/>
       <w:r>
-        <w:t>(s)</w:t>
-      </w:r>
-      <w:r>
-        <w:t xml:space="preserve"> and </w:t>
+        <w:t xml:space="preserve">(s) and </w:t>
       </w:r>
       <w:proofErr w:type="spellStart"/>
       <w:proofErr w:type="gramStart"/>
@@ -1811,13 +2858,11 @@
       <w:pPr>
         <w:pStyle w:val="berschrift1"/>
       </w:pPr>
-      <w:bookmarkStart w:id="7" w:name="_Toc463541593"/>
+      <w:bookmarkStart w:id="12" w:name="_Toc463556256"/>
       <w:r>
         <w:t>Software</w:t>
       </w:r>
-      <w:bookmarkStart w:id="8" w:name="_GoBack"/>
-      <w:bookmarkEnd w:id="7"/>
-      <w:bookmarkEnd w:id="8"/>
+      <w:bookmarkEnd w:id="12"/>
     </w:p>
     <w:p>
       <w:proofErr w:type="spellStart"/>
@@ -1940,156 +2985,23 @@
       <w:r>
         <w:t>.</w:t>
       </w:r>
-    </w:p>
-    <w:p>
-      <w:pPr>
-        <w:pStyle w:val="berschrift1"/>
-      </w:pPr>
-      <w:r>
-        <w:t>Assets</w:t>
-      </w:r>
-    </w:p>
-    <w:p>
-      <w:r>
-        <w:t xml:space="preserve">Lists </w:t>
-      </w:r>
-      <w:proofErr w:type="spellStart"/>
-      <w:r>
-        <w:t>the</w:t>
-      </w:r>
-      <w:proofErr w:type="spellEnd"/>
-      <w:r>
-        <w:t xml:space="preserve"> </w:t>
-      </w:r>
-      <w:proofErr w:type="spellStart"/>
-      <w:r>
-        <w:t>required</w:t>
-      </w:r>
-      <w:proofErr w:type="spellEnd"/>
-      <w:r>
-        <w:t xml:space="preserve"> </w:t>
-      </w:r>
-      <w:proofErr w:type="spellStart"/>
-      <w:r>
-        <w:t>assets</w:t>
-      </w:r>
-      <w:proofErr w:type="spellEnd"/>
+      <w:r>
+        <w:t xml:space="preserve"> </w:t>
+      </w:r>
+      <w:proofErr w:type="spellStart"/>
+      <w:r>
+        <w:t>Includes</w:t>
+      </w:r>
+      <w:proofErr w:type="spellEnd"/>
+      <w:r>
+        <w:t xml:space="preserve"> Frameworks </w:t>
+      </w:r>
+      <w:proofErr w:type="gramStart"/>
+      <w:r>
+        <w:t>etc.</w:t>
+      </w:r>
       <w:r>
         <w:t>.</w:t>
-      </w:r>
-    </w:p>
-    <w:p>
-      <w:pPr>
-        <w:pStyle w:val="berschrift1"/>
-      </w:pPr>
-      <w:bookmarkStart w:id="9" w:name="_Toc463541594"/>
-      <w:proofErr w:type="spellStart"/>
-      <w:r>
-        <w:t>Risks</w:t>
-      </w:r>
-      <w:bookmarkEnd w:id="9"/>
-      <w:proofErr w:type="spellEnd"/>
-    </w:p>
-    <w:p>
-      <w:proofErr w:type="spellStart"/>
-      <w:r>
-        <w:t>Of</w:t>
-      </w:r>
-      <w:proofErr w:type="spellEnd"/>
-      <w:r>
-        <w:t xml:space="preserve"> </w:t>
-      </w:r>
-      <w:proofErr w:type="spellStart"/>
-      <w:r>
-        <w:t>course</w:t>
-      </w:r>
-      <w:proofErr w:type="spellEnd"/>
-      <w:r>
-        <w:t xml:space="preserve"> </w:t>
-      </w:r>
-      <w:proofErr w:type="spellStart"/>
-      <w:r>
-        <w:t>there</w:t>
-      </w:r>
-      <w:proofErr w:type="spellEnd"/>
-      <w:r>
-        <w:t xml:space="preserve"> </w:t>
-      </w:r>
-      <w:proofErr w:type="spellStart"/>
-      <w:r>
-        <w:t>is</w:t>
-      </w:r>
-      <w:proofErr w:type="spellEnd"/>
-      <w:r>
-        <w:t xml:space="preserve"> </w:t>
-      </w:r>
-      <w:proofErr w:type="spellStart"/>
-      <w:r>
-        <w:t>t</w:t>
-      </w:r>
-      <w:r>
-        <w:t>he</w:t>
-      </w:r>
-      <w:proofErr w:type="spellEnd"/>
-      <w:r>
-        <w:t xml:space="preserve"> </w:t>
-      </w:r>
-      <w:proofErr w:type="spellStart"/>
-      <w:r>
-        <w:t>critical</w:t>
-      </w:r>
-      <w:proofErr w:type="spellEnd"/>
-      <w:r>
-        <w:t xml:space="preserve"> </w:t>
-      </w:r>
-      <w:proofErr w:type="spellStart"/>
-      <w:r>
-        <w:t>path</w:t>
-      </w:r>
-      <w:proofErr w:type="spellEnd"/>
-      <w:r>
-        <w:t xml:space="preserve">, but </w:t>
-      </w:r>
-      <w:proofErr w:type="spellStart"/>
-      <w:r>
-        <w:t>what</w:t>
-      </w:r>
-      <w:proofErr w:type="spellEnd"/>
-      <w:r>
-        <w:t xml:space="preserve"> </w:t>
-      </w:r>
-      <w:proofErr w:type="spellStart"/>
-      <w:r>
-        <w:t>else</w:t>
-      </w:r>
-      <w:proofErr w:type="spellEnd"/>
-      <w:r>
-        <w:t xml:space="preserve"> </w:t>
-      </w:r>
-      <w:proofErr w:type="spellStart"/>
-      <w:r>
-        <w:t>are</w:t>
-      </w:r>
-      <w:proofErr w:type="spellEnd"/>
-      <w:r>
-        <w:t xml:space="preserve"> </w:t>
-      </w:r>
-      <w:proofErr w:type="spellStart"/>
-      <w:r>
-        <w:t>possible</w:t>
-      </w:r>
-      <w:proofErr w:type="spellEnd"/>
-      <w:r>
-        <w:t xml:space="preserve"> </w:t>
-      </w:r>
-      <w:proofErr w:type="spellStart"/>
-      <w:proofErr w:type="gramStart"/>
-      <w:r>
-        <w:t>risks</w:t>
-      </w:r>
-      <w:proofErr w:type="spellEnd"/>
-      <w:r>
-        <w:t xml:space="preserve"> ?</w:t>
       </w:r>
       <w:proofErr w:type="gramEnd"/>
     </w:p>
@@ -2097,40 +3009,173 @@
       <w:pPr>
         <w:pStyle w:val="berschrift1"/>
       </w:pPr>
-      <w:bookmarkStart w:id="10" w:name="_Toc463541595"/>
-      <w:r>
-        <w:t>Reference List</w:t>
-      </w:r>
-      <w:bookmarkEnd w:id="10"/>
+      <w:bookmarkStart w:id="13" w:name="_Toc463556257"/>
+      <w:r>
+        <w:t xml:space="preserve">File </w:t>
+      </w:r>
+      <w:proofErr w:type="spellStart"/>
+      <w:r>
+        <w:t>Structure</w:t>
+      </w:r>
+      <w:bookmarkEnd w:id="13"/>
+      <w:proofErr w:type="spellEnd"/>
     </w:p>
     <w:p>
       <w:proofErr w:type="spellStart"/>
       <w:r>
-        <w:t>Put</w:t>
-      </w:r>
-      <w:proofErr w:type="spellEnd"/>
-      <w:r>
-        <w:t xml:space="preserve"> all </w:t>
-      </w:r>
-      <w:proofErr w:type="spellStart"/>
-      <w:r>
-        <w:t>your</w:t>
-      </w:r>
-      <w:proofErr w:type="spellEnd"/>
-      <w:r>
-        <w:t xml:space="preserve"> </w:t>
-      </w:r>
-      <w:proofErr w:type="spellStart"/>
-      <w:r>
-        <w:t>references</w:t>
-      </w:r>
-      <w:proofErr w:type="spellEnd"/>
-      <w:r>
-        <w:t xml:space="preserve"> in </w:t>
-      </w:r>
-      <w:proofErr w:type="spellStart"/>
-      <w:r>
-        <w:t>here</w:t>
+        <w:t>We</w:t>
+      </w:r>
+      <w:proofErr w:type="spellEnd"/>
+      <w:r>
+        <w:t xml:space="preserve"> </w:t>
+      </w:r>
+      <w:proofErr w:type="spellStart"/>
+      <w:r>
+        <w:t>kinda</w:t>
+      </w:r>
+      <w:proofErr w:type="spellEnd"/>
+      <w:r>
+        <w:t xml:space="preserve"> </w:t>
+      </w:r>
+      <w:proofErr w:type="spellStart"/>
+      <w:r>
+        <w:t>already</w:t>
+      </w:r>
+      <w:proofErr w:type="spellEnd"/>
+      <w:r>
+        <w:t xml:space="preserve"> </w:t>
+      </w:r>
+      <w:proofErr w:type="spellStart"/>
+      <w:r>
+        <w:t>did</w:t>
+      </w:r>
+      <w:proofErr w:type="spellEnd"/>
+      <w:r>
+        <w:t xml:space="preserve"> </w:t>
+      </w:r>
+      <w:proofErr w:type="spellStart"/>
+      <w:r>
+        <w:t>this</w:t>
+      </w:r>
+      <w:proofErr w:type="spellEnd"/>
+      <w:r>
+        <w:t xml:space="preserve"> but </w:t>
+      </w:r>
+      <w:proofErr w:type="spellStart"/>
+      <w:r>
+        <w:t>this</w:t>
+      </w:r>
+      <w:proofErr w:type="spellEnd"/>
+      <w:r>
+        <w:t xml:space="preserve"> </w:t>
+      </w:r>
+      <w:proofErr w:type="spellStart"/>
+      <w:r>
+        <w:t>chapter</w:t>
+      </w:r>
+      <w:proofErr w:type="spellEnd"/>
+      <w:r>
+        <w:t xml:space="preserve"> </w:t>
+      </w:r>
+      <w:proofErr w:type="spellStart"/>
+      <w:r>
+        <w:t>addresses</w:t>
+      </w:r>
+      <w:proofErr w:type="spellEnd"/>
+      <w:r>
+        <w:t xml:space="preserve"> </w:t>
+      </w:r>
+      <w:proofErr w:type="spellStart"/>
+      <w:r>
+        <w:t>why</w:t>
+      </w:r>
+      <w:proofErr w:type="spellEnd"/>
+      <w:r>
+        <w:t xml:space="preserve"> </w:t>
+      </w:r>
+      <w:proofErr w:type="spellStart"/>
+      <w:r>
+        <w:t>this</w:t>
+      </w:r>
+      <w:proofErr w:type="spellEnd"/>
+      <w:r>
+        <w:t xml:space="preserve"> </w:t>
+      </w:r>
+      <w:proofErr w:type="spellStart"/>
+      <w:r>
+        <w:t>structure</w:t>
+      </w:r>
+      <w:proofErr w:type="spellEnd"/>
+      <w:r>
+        <w:t xml:space="preserve"> </w:t>
+      </w:r>
+      <w:proofErr w:type="spellStart"/>
+      <w:r>
+        <w:t>has</w:t>
+      </w:r>
+      <w:proofErr w:type="spellEnd"/>
+      <w:r>
+        <w:t xml:space="preserve"> </w:t>
+      </w:r>
+      <w:proofErr w:type="spellStart"/>
+      <w:r>
+        <w:t>been</w:t>
+      </w:r>
+      <w:proofErr w:type="spellEnd"/>
+      <w:r>
+        <w:t xml:space="preserve"> </w:t>
+      </w:r>
+      <w:proofErr w:type="spellStart"/>
+      <w:r>
+        <w:t>chosen</w:t>
+      </w:r>
+      <w:proofErr w:type="spellEnd"/>
+      <w:r>
+        <w:t xml:space="preserve">. This </w:t>
+      </w:r>
+      <w:proofErr w:type="spellStart"/>
+      <w:r>
+        <w:t>does</w:t>
+      </w:r>
+      <w:proofErr w:type="spellEnd"/>
+      <w:r>
+        <w:t xml:space="preserve"> not </w:t>
+      </w:r>
+      <w:proofErr w:type="spellStart"/>
+      <w:r>
+        <w:t>have</w:t>
+      </w:r>
+      <w:proofErr w:type="spellEnd"/>
+      <w:r>
+        <w:t xml:space="preserve"> </w:t>
+      </w:r>
+      <w:proofErr w:type="spellStart"/>
+      <w:r>
+        <w:t>to</w:t>
+      </w:r>
+      <w:proofErr w:type="spellEnd"/>
+      <w:r>
+        <w:t xml:space="preserve"> </w:t>
+      </w:r>
+      <w:proofErr w:type="spellStart"/>
+      <w:r>
+        <w:t>go</w:t>
+      </w:r>
+      <w:proofErr w:type="spellEnd"/>
+      <w:r>
+        <w:t xml:space="preserve"> </w:t>
+      </w:r>
+      <w:proofErr w:type="spellStart"/>
+      <w:r>
+        <w:t>into</w:t>
+      </w:r>
+      <w:proofErr w:type="spellEnd"/>
+      <w:r>
+        <w:t xml:space="preserve"> </w:t>
+      </w:r>
+      <w:proofErr w:type="spellStart"/>
+      <w:r>
+        <w:t>detail</w:t>
       </w:r>
       <w:proofErr w:type="spellEnd"/>
       <w:r>
@@ -2141,11 +3186,255 @@
       <w:pPr>
         <w:pStyle w:val="berschrift1"/>
       </w:pPr>
-      <w:bookmarkStart w:id="11" w:name="_Toc463541596"/>
+      <w:bookmarkStart w:id="14" w:name="_Toc463556258"/>
+      <w:r>
+        <w:t>Assets</w:t>
+      </w:r>
+      <w:bookmarkEnd w:id="14"/>
+    </w:p>
+    <w:p>
+      <w:r>
+        <w:t xml:space="preserve">Lists </w:t>
+      </w:r>
+      <w:proofErr w:type="spellStart"/>
+      <w:r>
+        <w:t>the</w:t>
+      </w:r>
+      <w:proofErr w:type="spellEnd"/>
+      <w:r>
+        <w:t xml:space="preserve"> </w:t>
+      </w:r>
+      <w:proofErr w:type="spellStart"/>
+      <w:r>
+        <w:t>required</w:t>
+      </w:r>
+      <w:proofErr w:type="spellEnd"/>
+      <w:r>
+        <w:t xml:space="preserve"> </w:t>
+      </w:r>
+      <w:proofErr w:type="spellStart"/>
+      <w:r>
+        <w:t>assets</w:t>
+      </w:r>
+      <w:proofErr w:type="spellEnd"/>
+      <w:r>
+        <w:t>.</w:t>
+      </w:r>
+    </w:p>
+    <w:p>
+      <w:pPr>
+        <w:pStyle w:val="berschrift1"/>
+      </w:pPr>
+      <w:bookmarkStart w:id="15" w:name="_Toc463556259"/>
+      <w:proofErr w:type="spellStart"/>
+      <w:r>
+        <w:lastRenderedPageBreak/>
+        <w:t>Risks</w:t>
+      </w:r>
+      <w:bookmarkEnd w:id="15"/>
+      <w:proofErr w:type="spellEnd"/>
+    </w:p>
+    <w:p>
+      <w:proofErr w:type="spellStart"/>
+      <w:r>
+        <w:t>Of</w:t>
+      </w:r>
+      <w:proofErr w:type="spellEnd"/>
+      <w:r>
+        <w:t xml:space="preserve"> </w:t>
+      </w:r>
+      <w:proofErr w:type="spellStart"/>
+      <w:r>
+        <w:t>course</w:t>
+      </w:r>
+      <w:proofErr w:type="spellEnd"/>
+      <w:r>
+        <w:t xml:space="preserve"> </w:t>
+      </w:r>
+      <w:proofErr w:type="spellStart"/>
+      <w:r>
+        <w:t>there</w:t>
+      </w:r>
+      <w:proofErr w:type="spellEnd"/>
+      <w:r>
+        <w:t xml:space="preserve"> </w:t>
+      </w:r>
+      <w:proofErr w:type="spellStart"/>
+      <w:r>
+        <w:t>is</w:t>
+      </w:r>
+      <w:proofErr w:type="spellEnd"/>
+      <w:r>
+        <w:t xml:space="preserve"> </w:t>
+      </w:r>
+      <w:proofErr w:type="spellStart"/>
+      <w:r>
+        <w:t>t</w:t>
+      </w:r>
+      <w:r>
+        <w:t>he</w:t>
+      </w:r>
+      <w:proofErr w:type="spellEnd"/>
+      <w:r>
+        <w:t xml:space="preserve"> </w:t>
+      </w:r>
+      <w:proofErr w:type="spellStart"/>
+      <w:r>
+        <w:t>critical</w:t>
+      </w:r>
+      <w:proofErr w:type="spellEnd"/>
+      <w:r>
+        <w:t xml:space="preserve"> </w:t>
+      </w:r>
+      <w:proofErr w:type="spellStart"/>
+      <w:r>
+        <w:t>path</w:t>
+      </w:r>
+      <w:proofErr w:type="spellEnd"/>
+      <w:r>
+        <w:t xml:space="preserve">, but </w:t>
+      </w:r>
+      <w:proofErr w:type="spellStart"/>
+      <w:r>
+        <w:t>what</w:t>
+      </w:r>
+      <w:proofErr w:type="spellEnd"/>
+      <w:r>
+        <w:t xml:space="preserve"> </w:t>
+      </w:r>
+      <w:proofErr w:type="spellStart"/>
+      <w:r>
+        <w:t>else</w:t>
+      </w:r>
+      <w:proofErr w:type="spellEnd"/>
+      <w:r>
+        <w:t xml:space="preserve"> </w:t>
+      </w:r>
+      <w:proofErr w:type="spellStart"/>
+      <w:r>
+        <w:t>are</w:t>
+      </w:r>
+      <w:proofErr w:type="spellEnd"/>
+      <w:r>
+        <w:t xml:space="preserve"> </w:t>
+      </w:r>
+      <w:proofErr w:type="spellStart"/>
+      <w:r>
+        <w:t>possible</w:t>
+      </w:r>
+      <w:proofErr w:type="spellEnd"/>
+      <w:r>
+        <w:t xml:space="preserve"> </w:t>
+      </w:r>
+      <w:proofErr w:type="spellStart"/>
+      <w:proofErr w:type="gramStart"/>
+      <w:r>
+        <w:t>risks</w:t>
+      </w:r>
+      <w:proofErr w:type="spellEnd"/>
+      <w:r>
+        <w:t xml:space="preserve"> ?</w:t>
+      </w:r>
+      <w:proofErr w:type="gramEnd"/>
+      <w:r>
+        <w:t xml:space="preserve"> </w:t>
+      </w:r>
+      <w:proofErr w:type="spellStart"/>
+      <w:r>
+        <w:t>What</w:t>
+      </w:r>
+      <w:proofErr w:type="spellEnd"/>
+      <w:r>
+        <w:t xml:space="preserve"> </w:t>
+      </w:r>
+      <w:proofErr w:type="spellStart"/>
+      <w:r>
+        <w:t>are</w:t>
+      </w:r>
+      <w:proofErr w:type="spellEnd"/>
+      <w:r>
+        <w:t xml:space="preserve"> </w:t>
+      </w:r>
+      <w:proofErr w:type="spellStart"/>
+      <w:r>
+        <w:t>possible</w:t>
+      </w:r>
+      <w:proofErr w:type="spellEnd"/>
+      <w:r>
+        <w:t xml:space="preserve"> </w:t>
+      </w:r>
+      <w:proofErr w:type="spellStart"/>
+      <w:r>
+        <w:t>backup</w:t>
+      </w:r>
+      <w:proofErr w:type="spellEnd"/>
+      <w:r>
+        <w:t xml:space="preserve"> </w:t>
+      </w:r>
+      <w:proofErr w:type="spellStart"/>
+      <w:proofErr w:type="gramStart"/>
+      <w:r>
+        <w:t>plans</w:t>
+      </w:r>
+      <w:proofErr w:type="spellEnd"/>
+      <w:r>
+        <w:t xml:space="preserve"> ?</w:t>
+      </w:r>
+      <w:proofErr w:type="gramEnd"/>
+    </w:p>
+    <w:p>
+      <w:pPr>
+        <w:pStyle w:val="berschrift1"/>
+      </w:pPr>
+      <w:bookmarkStart w:id="16" w:name="_Toc463556260"/>
+      <w:r>
+        <w:t>Reference List</w:t>
+      </w:r>
+      <w:bookmarkEnd w:id="16"/>
+    </w:p>
+    <w:p>
+      <w:proofErr w:type="spellStart"/>
+      <w:r>
+        <w:t>Put</w:t>
+      </w:r>
+      <w:proofErr w:type="spellEnd"/>
+      <w:r>
+        <w:t xml:space="preserve"> all </w:t>
+      </w:r>
+      <w:proofErr w:type="spellStart"/>
+      <w:r>
+        <w:t>your</w:t>
+      </w:r>
+      <w:proofErr w:type="spellEnd"/>
+      <w:r>
+        <w:t xml:space="preserve"> </w:t>
+      </w:r>
+      <w:proofErr w:type="spellStart"/>
+      <w:r>
+        <w:t>references</w:t>
+      </w:r>
+      <w:proofErr w:type="spellEnd"/>
+      <w:r>
+        <w:t xml:space="preserve"> in </w:t>
+      </w:r>
+      <w:proofErr w:type="spellStart"/>
+      <w:r>
+        <w:t>here</w:t>
+      </w:r>
+      <w:proofErr w:type="spellEnd"/>
+      <w:r>
+        <w:t>.</w:t>
+      </w:r>
+    </w:p>
+    <w:p>
+      <w:pPr>
+        <w:pStyle w:val="berschrift1"/>
+      </w:pPr>
+      <w:bookmarkStart w:id="17" w:name="_Toc463556261"/>
       <w:r>
         <w:t>Appendix</w:t>
       </w:r>
-      <w:bookmarkEnd w:id="11"/>
+      <w:bookmarkEnd w:id="17"/>
     </w:p>
     <w:p>
       <w:proofErr w:type="spellStart"/>
@@ -3836,7 +5125,7 @@
 </file>
 
 <file path=customXml/itemProps1.xml><?xml version="1.0" encoding="utf-8"?>
-<ds:datastoreItem xmlns:ds="http://schemas.openxmlformats.org/officeDocument/2006/customXml" ds:itemID="{0AB701AD-314A-4D92-9A2F-2A4EBA61140B}">
+<ds:datastoreItem xmlns:ds="http://schemas.openxmlformats.org/officeDocument/2006/customXml" ds:itemID="{13A770A6-BAFB-4D3A-8AEE-EAD1B100878A}">
   <ds:schemaRefs>
     <ds:schemaRef ds:uri="http://schemas.openxmlformats.org/officeDocument/2006/bibliography"/>
   </ds:schemaRefs>

</xml_diff>

<commit_message>
Added text to Game Design, not finished yet
Added text to overview and core mechanics
</commit_message>
<xml_diff>
--- a/Documents/Proposal_Documentation_Template.docx
+++ b/Documents/Proposal_Documentation_Template.docx
@@ -6,38 +6,48 @@
       <w:pPr>
         <w:pStyle w:val="Titel"/>
         <w:jc w:val="center"/>
-      </w:pPr>
-      <w:r>
+        <w:rPr>
+          <w:lang w:val="en-GB"/>
+        </w:rPr>
+      </w:pPr>
+      <w:r>
+        <w:rPr>
+          <w:lang w:val="en-GB"/>
+        </w:rPr>
         <w:t>Working Title</w:t>
       </w:r>
     </w:p>
     <w:p>
       <w:pPr>
         <w:jc w:val="center"/>
-      </w:pPr>
-      <w:r>
-        <w:t>-</w:t>
-      </w:r>
-      <w:proofErr w:type="spellStart"/>
-      <w:r>
-        <w:t>Proposal</w:t>
-      </w:r>
-      <w:proofErr w:type="spellEnd"/>
-      <w:r>
-        <w:t xml:space="preserve"> </w:t>
-      </w:r>
-      <w:proofErr w:type="spellStart"/>
-      <w:r>
-        <w:t>Documentation</w:t>
-      </w:r>
-      <w:proofErr w:type="spellEnd"/>
-      <w:r>
-        <w:t>-</w:t>
+        <w:rPr>
+          <w:lang w:val="en-GB"/>
+        </w:rPr>
+      </w:pPr>
+      <w:r>
+        <w:rPr>
+          <w:lang w:val="en-GB"/>
+        </w:rPr>
+        <w:t>-Proposal Documentation-</w:t>
       </w:r>
     </w:p>
-    <w:p/>
     <w:p>
-      <w:r>
+      <w:pPr>
+        <w:rPr>
+          <w:lang w:val="en-GB"/>
+        </w:rPr>
+      </w:pPr>
+    </w:p>
+    <w:p>
+      <w:pPr>
+        <w:rPr>
+          <w:lang w:val="en-GB"/>
+        </w:rPr>
+      </w:pPr>
+      <w:r>
+        <w:rPr>
+          <w:lang w:val="en-GB"/>
+        </w:rPr>
         <w:br w:type="page"/>
       </w:r>
     </w:p>
@@ -70,22 +80,15 @@
               <w:numId w:val="0"/>
             </w:numPr>
             <w:ind w:left="432" w:hanging="432"/>
+            <w:rPr>
+              <w:lang w:val="en-GB"/>
+            </w:rPr>
           </w:pPr>
           <w:r>
-            <w:t xml:space="preserve">Table </w:t>
-          </w:r>
-          <w:proofErr w:type="spellStart"/>
-          <w:r>
-            <w:t>of</w:t>
-          </w:r>
-          <w:proofErr w:type="spellEnd"/>
-          <w:r>
-            <w:t xml:space="preserve"> Content</w:t>
-          </w:r>
-          <w:bookmarkStart w:id="0" w:name="_GoBack"/>
-          <w:bookmarkEnd w:id="0"/>
-          <w:r>
-            <w:t>s</w:t>
+            <w:rPr>
+              <w:lang w:val="en-GB"/>
+            </w:rPr>
+            <w:t>Table of Contents</w:t>
           </w:r>
         </w:p>
         <w:p>
@@ -110,7 +113,7 @@
           <w:r>
             <w:fldChar w:fldCharType="separate"/>
           </w:r>
-          <w:hyperlink w:anchor="_Toc463556245" w:history="1">
+          <w:hyperlink w:anchor="_Toc463775907" w:history="1">
             <w:r>
               <w:rPr>
                 <w:rStyle w:val="Hyperlink"/>
@@ -152,7 +155,7 @@
                 <w:noProof/>
                 <w:webHidden/>
               </w:rPr>
-              <w:instrText xml:space="preserve"> PAGEREF _Toc463556245 \h </w:instrText>
+              <w:instrText xml:space="preserve"> PAGEREF _Toc463775907 \h </w:instrText>
             </w:r>
             <w:r>
               <w:rPr>
@@ -196,7 +199,7 @@
               <w:lang w:eastAsia="de-DE"/>
             </w:rPr>
           </w:pPr>
-          <w:hyperlink w:anchor="_Toc463556246" w:history="1">
+          <w:hyperlink w:anchor="_Toc463775908" w:history="1">
             <w:r>
               <w:rPr>
                 <w:rStyle w:val="Hyperlink"/>
@@ -238,7 +241,7 @@
                 <w:noProof/>
                 <w:webHidden/>
               </w:rPr>
-              <w:instrText xml:space="preserve"> PAGEREF _Toc463556246 \h </w:instrText>
+              <w:instrText xml:space="preserve"> PAGEREF _Toc463775908 \h </w:instrText>
             </w:r>
             <w:r>
               <w:rPr>
@@ -282,11 +285,12 @@
               <w:lang w:eastAsia="de-DE"/>
             </w:rPr>
           </w:pPr>
-          <w:hyperlink w:anchor="_Toc463556247" w:history="1">
+          <w:hyperlink w:anchor="_Toc463775909" w:history="1">
             <w:r>
               <w:rPr>
                 <w:rStyle w:val="Hyperlink"/>
                 <w:noProof/>
+                <w:lang w:val="en-GB"/>
               </w:rPr>
               <w:t>1.0</w:t>
             </w:r>
@@ -302,8 +306,9 @@
               <w:rPr>
                 <w:rStyle w:val="Hyperlink"/>
                 <w:noProof/>
-              </w:rPr>
-              <w:t>Mechanics</w:t>
+                <w:lang w:val="en-GB"/>
+              </w:rPr>
+              <w:t>Overview</w:t>
             </w:r>
             <w:r>
               <w:rPr>
@@ -324,7 +329,7 @@
                 <w:noProof/>
                 <w:webHidden/>
               </w:rPr>
-              <w:instrText xml:space="preserve"> PAGEREF _Toc463556247 \h </w:instrText>
+              <w:instrText xml:space="preserve"> PAGEREF _Toc463775909 \h </w:instrText>
             </w:r>
             <w:r>
               <w:rPr>
@@ -368,7 +373,7 @@
               <w:lang w:eastAsia="de-DE"/>
             </w:rPr>
           </w:pPr>
-          <w:hyperlink w:anchor="_Toc463556248" w:history="1">
+          <w:hyperlink w:anchor="_Toc463775910" w:history="1">
             <w:r>
               <w:rPr>
                 <w:rStyle w:val="Hyperlink"/>
@@ -389,7 +394,7 @@
                 <w:rStyle w:val="Hyperlink"/>
                 <w:noProof/>
               </w:rPr>
-              <w:t>Story</w:t>
+              <w:t>Mechanics</w:t>
             </w:r>
             <w:r>
               <w:rPr>
@@ -410,7 +415,7 @@
                 <w:noProof/>
                 <w:webHidden/>
               </w:rPr>
-              <w:instrText xml:space="preserve"> PAGEREF _Toc463556248 \h </w:instrText>
+              <w:instrText xml:space="preserve"> PAGEREF _Toc463775910 \h </w:instrText>
             </w:r>
             <w:r>
               <w:rPr>
@@ -454,7 +459,7 @@
               <w:lang w:eastAsia="de-DE"/>
             </w:rPr>
           </w:pPr>
-          <w:hyperlink w:anchor="_Toc463556249" w:history="1">
+          <w:hyperlink w:anchor="_Toc463775911" w:history="1">
             <w:r>
               <w:rPr>
                 <w:rStyle w:val="Hyperlink"/>
@@ -475,6 +480,92 @@
                 <w:rStyle w:val="Hyperlink"/>
                 <w:noProof/>
               </w:rPr>
+              <w:t>Story</w:t>
+            </w:r>
+            <w:r>
+              <w:rPr>
+                <w:noProof/>
+                <w:webHidden/>
+              </w:rPr>
+              <w:tab/>
+            </w:r>
+            <w:r>
+              <w:rPr>
+                <w:noProof/>
+                <w:webHidden/>
+              </w:rPr>
+              <w:fldChar w:fldCharType="begin"/>
+            </w:r>
+            <w:r>
+              <w:rPr>
+                <w:noProof/>
+                <w:webHidden/>
+              </w:rPr>
+              <w:instrText xml:space="preserve"> PAGEREF _Toc463775911 \h </w:instrText>
+            </w:r>
+            <w:r>
+              <w:rPr>
+                <w:noProof/>
+                <w:webHidden/>
+              </w:rPr>
+            </w:r>
+            <w:r>
+              <w:rPr>
+                <w:noProof/>
+                <w:webHidden/>
+              </w:rPr>
+              <w:fldChar w:fldCharType="separate"/>
+            </w:r>
+            <w:r>
+              <w:rPr>
+                <w:noProof/>
+                <w:webHidden/>
+              </w:rPr>
+              <w:t>3</w:t>
+            </w:r>
+            <w:r>
+              <w:rPr>
+                <w:noProof/>
+                <w:webHidden/>
+              </w:rPr>
+              <w:fldChar w:fldCharType="end"/>
+            </w:r>
+          </w:hyperlink>
+        </w:p>
+        <w:p>
+          <w:pPr>
+            <w:pStyle w:val="Verzeichnis2"/>
+            <w:tabs>
+              <w:tab w:val="left" w:pos="880"/>
+              <w:tab w:val="right" w:leader="dot" w:pos="9062"/>
+            </w:tabs>
+            <w:rPr>
+              <w:rFonts w:eastAsiaTheme="minorEastAsia"/>
+              <w:noProof/>
+              <w:lang w:eastAsia="de-DE"/>
+            </w:rPr>
+          </w:pPr>
+          <w:hyperlink w:anchor="_Toc463775912" w:history="1">
+            <w:r>
+              <w:rPr>
+                <w:rStyle w:val="Hyperlink"/>
+                <w:noProof/>
+              </w:rPr>
+              <w:t>1.3</w:t>
+            </w:r>
+            <w:r>
+              <w:rPr>
+                <w:rFonts w:eastAsiaTheme="minorEastAsia"/>
+                <w:noProof/>
+                <w:lang w:eastAsia="de-DE"/>
+              </w:rPr>
+              <w:tab/>
+            </w:r>
+            <w:r>
+              <w:rPr>
+                <w:rStyle w:val="Hyperlink"/>
+                <w:noProof/>
+              </w:rPr>
               <w:t>Look &amp; Feel</w:t>
             </w:r>
             <w:r>
@@ -496,7 +587,7 @@
                 <w:noProof/>
                 <w:webHidden/>
               </w:rPr>
-              <w:instrText xml:space="preserve"> PAGEREF _Toc463556249 \h </w:instrText>
+              <w:instrText xml:space="preserve"> PAGEREF _Toc463775912 \h </w:instrText>
             </w:r>
             <w:r>
               <w:rPr>
@@ -540,7 +631,7 @@
               <w:lang w:eastAsia="de-DE"/>
             </w:rPr>
           </w:pPr>
-          <w:hyperlink w:anchor="_Toc463556250" w:history="1">
+          <w:hyperlink w:anchor="_Toc463775913" w:history="1">
             <w:r>
               <w:rPr>
                 <w:rStyle w:val="Hyperlink"/>
@@ -582,7 +673,7 @@
                 <w:noProof/>
                 <w:webHidden/>
               </w:rPr>
-              <w:instrText xml:space="preserve"> PAGEREF _Toc463556250 \h </w:instrText>
+              <w:instrText xml:space="preserve"> PAGEREF _Toc463775913 \h </w:instrText>
             </w:r>
             <w:r>
               <w:rPr>
@@ -626,7 +717,7 @@
               <w:lang w:eastAsia="de-DE"/>
             </w:rPr>
           </w:pPr>
-          <w:hyperlink w:anchor="_Toc463556251" w:history="1">
+          <w:hyperlink w:anchor="_Toc463775914" w:history="1">
             <w:r>
               <w:rPr>
                 <w:rStyle w:val="Hyperlink"/>
@@ -668,7 +759,7 @@
                 <w:noProof/>
                 <w:webHidden/>
               </w:rPr>
-              <w:instrText xml:space="preserve"> PAGEREF _Toc463556251 \h </w:instrText>
+              <w:instrText xml:space="preserve"> PAGEREF _Toc463775914 \h </w:instrText>
             </w:r>
             <w:r>
               <w:rPr>
@@ -712,7 +803,7 @@
               <w:lang w:eastAsia="de-DE"/>
             </w:rPr>
           </w:pPr>
-          <w:hyperlink w:anchor="_Toc463556252" w:history="1">
+          <w:hyperlink w:anchor="_Toc463775915" w:history="1">
             <w:r>
               <w:rPr>
                 <w:rStyle w:val="Hyperlink"/>
@@ -754,7 +845,7 @@
                 <w:noProof/>
                 <w:webHidden/>
               </w:rPr>
-              <w:instrText xml:space="preserve"> PAGEREF _Toc463556252 \h </w:instrText>
+              <w:instrText xml:space="preserve"> PAGEREF _Toc463775915 \h </w:instrText>
             </w:r>
             <w:r>
               <w:rPr>
@@ -798,7 +889,7 @@
               <w:lang w:eastAsia="de-DE"/>
             </w:rPr>
           </w:pPr>
-          <w:hyperlink w:anchor="_Toc463556253" w:history="1">
+          <w:hyperlink w:anchor="_Toc463775916" w:history="1">
             <w:r>
               <w:rPr>
                 <w:rStyle w:val="Hyperlink"/>
@@ -840,7 +931,7 @@
                 <w:noProof/>
                 <w:webHidden/>
               </w:rPr>
-              <w:instrText xml:space="preserve"> PAGEREF _Toc463556253 \h </w:instrText>
+              <w:instrText xml:space="preserve"> PAGEREF _Toc463775916 \h </w:instrText>
             </w:r>
             <w:r>
               <w:rPr>
@@ -884,7 +975,7 @@
               <w:lang w:eastAsia="de-DE"/>
             </w:rPr>
           </w:pPr>
-          <w:hyperlink w:anchor="_Toc463556254" w:history="1">
+          <w:hyperlink w:anchor="_Toc463775917" w:history="1">
             <w:r>
               <w:rPr>
                 <w:rStyle w:val="Hyperlink"/>
@@ -926,7 +1017,7 @@
                 <w:noProof/>
                 <w:webHidden/>
               </w:rPr>
-              <w:instrText xml:space="preserve"> PAGEREF _Toc463556254 \h </w:instrText>
+              <w:instrText xml:space="preserve"> PAGEREF _Toc463775917 \h </w:instrText>
             </w:r>
             <w:r>
               <w:rPr>
@@ -970,7 +1061,7 @@
               <w:lang w:eastAsia="de-DE"/>
             </w:rPr>
           </w:pPr>
-          <w:hyperlink w:anchor="_Toc463556255" w:history="1">
+          <w:hyperlink w:anchor="_Toc463775918" w:history="1">
             <w:r>
               <w:rPr>
                 <w:rStyle w:val="Hyperlink"/>
@@ -1012,7 +1103,7 @@
                 <w:noProof/>
                 <w:webHidden/>
               </w:rPr>
-              <w:instrText xml:space="preserve"> PAGEREF _Toc463556255 \h </w:instrText>
+              <w:instrText xml:space="preserve"> PAGEREF _Toc463775918 \h </w:instrText>
             </w:r>
             <w:r>
               <w:rPr>
@@ -1056,7 +1147,7 @@
               <w:lang w:eastAsia="de-DE"/>
             </w:rPr>
           </w:pPr>
-          <w:hyperlink w:anchor="_Toc463556256" w:history="1">
+          <w:hyperlink w:anchor="_Toc463775919" w:history="1">
             <w:r>
               <w:rPr>
                 <w:rStyle w:val="Hyperlink"/>
@@ -1098,7 +1189,7 @@
                 <w:noProof/>
                 <w:webHidden/>
               </w:rPr>
-              <w:instrText xml:space="preserve"> PAGEREF _Toc463556256 \h </w:instrText>
+              <w:instrText xml:space="preserve"> PAGEREF _Toc463775919 \h </w:instrText>
             </w:r>
             <w:r>
               <w:rPr>
@@ -1142,7 +1233,7 @@
               <w:lang w:eastAsia="de-DE"/>
             </w:rPr>
           </w:pPr>
-          <w:hyperlink w:anchor="_Toc463556257" w:history="1">
+          <w:hyperlink w:anchor="_Toc463775920" w:history="1">
             <w:r>
               <w:rPr>
                 <w:rStyle w:val="Hyperlink"/>
@@ -1184,7 +1275,7 @@
                 <w:noProof/>
                 <w:webHidden/>
               </w:rPr>
-              <w:instrText xml:space="preserve"> PAGEREF _Toc463556257 \h </w:instrText>
+              <w:instrText xml:space="preserve"> PAGEREF _Toc463775920 \h </w:instrText>
             </w:r>
             <w:r>
               <w:rPr>
@@ -1204,7 +1295,7 @@
                 <w:noProof/>
                 <w:webHidden/>
               </w:rPr>
-              <w:t>3</w:t>
+              <w:t>4</w:t>
             </w:r>
             <w:r>
               <w:rPr>
@@ -1228,7 +1319,7 @@
               <w:lang w:eastAsia="de-DE"/>
             </w:rPr>
           </w:pPr>
-          <w:hyperlink w:anchor="_Toc463556258" w:history="1">
+          <w:hyperlink w:anchor="_Toc463775921" w:history="1">
             <w:r>
               <w:rPr>
                 <w:rStyle w:val="Hyperlink"/>
@@ -1270,7 +1361,7 @@
                 <w:noProof/>
                 <w:webHidden/>
               </w:rPr>
-              <w:instrText xml:space="preserve"> PAGEREF _Toc463556258 \h </w:instrText>
+              <w:instrText xml:space="preserve"> PAGEREF _Toc463775921 \h </w:instrText>
             </w:r>
             <w:r>
               <w:rPr>
@@ -1290,7 +1381,7 @@
                 <w:noProof/>
                 <w:webHidden/>
               </w:rPr>
-              <w:t>3</w:t>
+              <w:t>4</w:t>
             </w:r>
             <w:r>
               <w:rPr>
@@ -1314,7 +1405,7 @@
               <w:lang w:eastAsia="de-DE"/>
             </w:rPr>
           </w:pPr>
-          <w:hyperlink w:anchor="_Toc463556259" w:history="1">
+          <w:hyperlink w:anchor="_Toc463775922" w:history="1">
             <w:r>
               <w:rPr>
                 <w:rStyle w:val="Hyperlink"/>
@@ -1356,7 +1447,7 @@
                 <w:noProof/>
                 <w:webHidden/>
               </w:rPr>
-              <w:instrText xml:space="preserve"> PAGEREF _Toc463556259 \h </w:instrText>
+              <w:instrText xml:space="preserve"> PAGEREF _Toc463775922 \h </w:instrText>
             </w:r>
             <w:r>
               <w:rPr>
@@ -1400,7 +1491,7 @@
               <w:lang w:eastAsia="de-DE"/>
             </w:rPr>
           </w:pPr>
-          <w:hyperlink w:anchor="_Toc463556260" w:history="1">
+          <w:hyperlink w:anchor="_Toc463775923" w:history="1">
             <w:r>
               <w:rPr>
                 <w:rStyle w:val="Hyperlink"/>
@@ -1442,7 +1533,7 @@
                 <w:noProof/>
                 <w:webHidden/>
               </w:rPr>
-              <w:instrText xml:space="preserve"> PAGEREF _Toc463556260 \h </w:instrText>
+              <w:instrText xml:space="preserve"> PAGEREF _Toc463775923 \h </w:instrText>
             </w:r>
             <w:r>
               <w:rPr>
@@ -1486,7 +1577,7 @@
               <w:lang w:eastAsia="de-DE"/>
             </w:rPr>
           </w:pPr>
-          <w:hyperlink w:anchor="_Toc463556261" w:history="1">
+          <w:hyperlink w:anchor="_Toc463775924" w:history="1">
             <w:r>
               <w:rPr>
                 <w:rStyle w:val="Hyperlink"/>
@@ -1528,7 +1619,7 @@
                 <w:noProof/>
                 <w:webHidden/>
               </w:rPr>
-              <w:instrText xml:space="preserve"> PAGEREF _Toc463556261 \h </w:instrText>
+              <w:instrText xml:space="preserve"> PAGEREF _Toc463775924 \h </w:instrText>
             </w:r>
             <w:r>
               <w:rPr>
@@ -1580,146 +1671,183 @@
       <w:pPr>
         <w:pStyle w:val="berschrift1"/>
       </w:pPr>
-      <w:bookmarkStart w:id="1" w:name="_Toc463556245"/>
+      <w:bookmarkStart w:id="0" w:name="_Toc463775907"/>
       <w:r>
         <w:lastRenderedPageBreak/>
         <w:t>Abstract</w:t>
+      </w:r>
+      <w:bookmarkEnd w:id="0"/>
+    </w:p>
+    <w:p>
+      <w:pPr>
+        <w:rPr>
+          <w:lang w:val="en-GB"/>
+        </w:rPr>
+      </w:pPr>
+      <w:r>
+        <w:rPr>
+          <w:lang w:val="en-GB"/>
+        </w:rPr>
+        <w:t xml:space="preserve">Description </w:t>
+      </w:r>
+      <w:proofErr w:type="spellStart"/>
+      <w:r>
+        <w:rPr>
+          <w:lang w:val="en-GB"/>
+        </w:rPr>
+        <w:t>oft he</w:t>
+      </w:r>
+      <w:proofErr w:type="spellEnd"/>
+      <w:r>
+        <w:rPr>
+          <w:lang w:val="en-GB"/>
+        </w:rPr>
+        <w:t xml:space="preserve"> document’s content.</w:t>
+      </w:r>
+    </w:p>
+    <w:p>
+      <w:pPr>
+        <w:pStyle w:val="berschrift1"/>
+      </w:pPr>
+      <w:bookmarkStart w:id="1" w:name="_Toc463775908"/>
+      <w:r>
+        <w:t>Game Design</w:t>
       </w:r>
       <w:bookmarkEnd w:id="1"/>
     </w:p>
     <w:p>
-      <w:r>
-        <w:t xml:space="preserve">Description oft he </w:t>
-      </w:r>
-      <w:proofErr w:type="spellStart"/>
-      <w:r>
-        <w:t>document’s</w:t>
-      </w:r>
-      <w:proofErr w:type="spellEnd"/>
-      <w:r>
-        <w:t xml:space="preserve"> </w:t>
-      </w:r>
-      <w:proofErr w:type="spellStart"/>
-      <w:r>
-        <w:t>content</w:t>
-      </w:r>
-      <w:proofErr w:type="spellEnd"/>
-      <w:r>
-        <w:t>.</w:t>
+      <w:pPr>
+        <w:rPr>
+          <w:lang w:val="en-GB"/>
+        </w:rPr>
+      </w:pPr>
+      <w:r>
+        <w:rPr>
+          <w:lang w:val="en-GB"/>
+        </w:rPr>
+        <w:t>Covers the overall design of the game.</w:t>
+      </w:r>
+      <w:r>
+        <w:rPr>
+          <w:lang w:val="en-GB"/>
+        </w:rPr>
+        <w:t xml:space="preserve"> Includes reasoning for target audience, art style, platform, etc.</w:t>
       </w:r>
     </w:p>
     <w:p>
       <w:pPr>
-        <w:pStyle w:val="berschrift1"/>
-      </w:pPr>
-      <w:bookmarkStart w:id="2" w:name="_Toc463556246"/>
-      <w:r>
-        <w:t>Game Design</w:t>
+        <w:pStyle w:val="berschrift2"/>
+        <w:rPr>
+          <w:lang w:val="en-GB"/>
+        </w:rPr>
+      </w:pPr>
+      <w:bookmarkStart w:id="2" w:name="_Toc463775909"/>
+      <w:r>
+        <w:rPr>
+          <w:lang w:val="en-GB"/>
+        </w:rPr>
+        <w:t>Overview</w:t>
       </w:r>
       <w:bookmarkEnd w:id="2"/>
     </w:p>
     <w:p>
-      <w:r>
-        <w:t xml:space="preserve">Covers </w:t>
-      </w:r>
-      <w:proofErr w:type="spellStart"/>
-      <w:r>
-        <w:t>the</w:t>
-      </w:r>
-      <w:proofErr w:type="spellEnd"/>
-      <w:r>
-        <w:t xml:space="preserve"> </w:t>
-      </w:r>
-      <w:proofErr w:type="spellStart"/>
-      <w:r>
-        <w:t>overall</w:t>
-      </w:r>
-      <w:proofErr w:type="spellEnd"/>
-      <w:r>
-        <w:t xml:space="preserve"> design </w:t>
-      </w:r>
-      <w:proofErr w:type="spellStart"/>
-      <w:r>
-        <w:t>of</w:t>
-      </w:r>
-      <w:proofErr w:type="spellEnd"/>
-      <w:r>
-        <w:t xml:space="preserve"> </w:t>
-      </w:r>
-      <w:proofErr w:type="spellStart"/>
-      <w:r>
-        <w:t>the</w:t>
-      </w:r>
-      <w:proofErr w:type="spellEnd"/>
-      <w:r>
-        <w:t xml:space="preserve"> </w:t>
-      </w:r>
-      <w:proofErr w:type="spellStart"/>
-      <w:r>
-        <w:t>game</w:t>
-      </w:r>
-      <w:proofErr w:type="spellEnd"/>
-      <w:r>
-        <w:t>.</w:t>
-      </w:r>
-      <w:r>
-        <w:t xml:space="preserve"> </w:t>
-      </w:r>
-      <w:proofErr w:type="spellStart"/>
-      <w:r>
-        <w:t>Includes</w:t>
-      </w:r>
-      <w:proofErr w:type="spellEnd"/>
-      <w:r>
-        <w:t xml:space="preserve"> </w:t>
-      </w:r>
-      <w:proofErr w:type="spellStart"/>
-      <w:r>
-        <w:t>reasoning</w:t>
-      </w:r>
-      <w:proofErr w:type="spellEnd"/>
-      <w:r>
-        <w:t xml:space="preserve"> </w:t>
-      </w:r>
-      <w:proofErr w:type="spellStart"/>
-      <w:r>
-        <w:t>for</w:t>
-      </w:r>
-      <w:proofErr w:type="spellEnd"/>
-      <w:r>
-        <w:t xml:space="preserve"> </w:t>
-      </w:r>
-      <w:proofErr w:type="spellStart"/>
-      <w:r>
-        <w:t>target</w:t>
-      </w:r>
-      <w:proofErr w:type="spellEnd"/>
-      <w:r>
-        <w:t xml:space="preserve"> </w:t>
-      </w:r>
-      <w:proofErr w:type="spellStart"/>
-      <w:r>
-        <w:t>audience</w:t>
-      </w:r>
-      <w:proofErr w:type="spellEnd"/>
-      <w:r>
-        <w:t xml:space="preserve">, </w:t>
-      </w:r>
-      <w:proofErr w:type="spellStart"/>
-      <w:r>
-        <w:t>art</w:t>
-      </w:r>
-      <w:proofErr w:type="spellEnd"/>
-      <w:r>
-        <w:t xml:space="preserve"> style, </w:t>
-      </w:r>
-      <w:proofErr w:type="spellStart"/>
-      <w:r>
-        <w:t>platform</w:t>
-      </w:r>
-      <w:proofErr w:type="spellEnd"/>
-      <w:r>
-        <w:t>, etc.</w:t>
+      <w:pPr>
+        <w:rPr>
+          <w:lang w:val="en-GB"/>
+        </w:rPr>
+      </w:pPr>
+      <w:r>
+        <w:rPr>
+          <w:lang w:val="en-GB"/>
+        </w:rPr>
+        <w:t>The game is designed to run on android devices with an API level from 9 to 22. The goal of the game is to find the exit of a maze</w:t>
+      </w:r>
+      <w:r>
+        <w:rPr>
+          <w:lang w:val="en-GB"/>
+        </w:rPr>
+        <w:t>. The player is represented by one or more</w:t>
+      </w:r>
+      <w:r>
+        <w:rPr>
+          <w:lang w:val="en-GB"/>
+        </w:rPr>
+        <w:t xml:space="preserve"> marble</w:t>
+      </w:r>
+      <w:r>
+        <w:rPr>
+          <w:lang w:val="en-GB"/>
+        </w:rPr>
+        <w:t>s</w:t>
+      </w:r>
+      <w:r>
+        <w:rPr>
+          <w:lang w:val="en-GB"/>
+        </w:rPr>
+        <w:t xml:space="preserve"> which </w:t>
+      </w:r>
+      <w:r>
+        <w:rPr>
+          <w:lang w:val="en-GB"/>
+        </w:rPr>
+        <w:t>need</w:t>
+      </w:r>
+      <w:r>
+        <w:rPr>
+          <w:lang w:val="en-GB"/>
+        </w:rPr>
+        <w:t xml:space="preserve"> to be directed through the level and </w:t>
+      </w:r>
+      <w:r>
+        <w:rPr>
+          <w:lang w:val="en-GB"/>
+        </w:rPr>
+        <w:t>deal with certain task to unblock closed paths. The score is created by the needed time for finishing the level and the collection of special items.</w:t>
+      </w:r>
+      <w:r>
+        <w:rPr>
+          <w:lang w:val="en-GB"/>
+        </w:rPr>
+        <w:br/>
+        <w:t xml:space="preserve">The </w:t>
+      </w:r>
+      <w:r>
+        <w:rPr>
+          <w:lang w:val="en-GB"/>
+        </w:rPr>
+        <w:t xml:space="preserve">Camera records the scene from above and follows the marble through the level. </w:t>
+      </w:r>
+      <w:r>
+        <w:rPr>
+          <w:lang w:val="en-GB"/>
+        </w:rPr>
+        <w:t xml:space="preserve">If played with multiple marbles, the camera tries to capture all marbles by zooming in out. </w:t>
+      </w:r>
+      <w:r>
+        <w:rPr>
+          <w:lang w:val="en-GB"/>
+        </w:rPr>
+        <w:t xml:space="preserve">The marbles emit light, so the player can </w:t>
+      </w:r>
+      <w:r>
+        <w:rPr>
+          <w:lang w:val="en-GB"/>
+        </w:rPr>
+        <w:t xml:space="preserve">only </w:t>
+      </w:r>
+      <w:r>
+        <w:rPr>
+          <w:lang w:val="en-GB"/>
+        </w:rPr>
+        <w:t xml:space="preserve">see the maze </w:t>
+      </w:r>
+      <w:bookmarkStart w:id="3" w:name="_GoBack"/>
+      <w:bookmarkEnd w:id="3"/>
+      <w:r>
+        <w:rPr>
+          <w:lang w:val="en-GB"/>
+        </w:rPr>
+        <w:t>in a certain area around the marbles.</w:t>
       </w:r>
     </w:p>
     <w:p>
@@ -1727,696 +1855,265 @@
         <w:pStyle w:val="berschrift2"/>
       </w:pPr>
       <w:r>
+        <w:rPr>
+          <w:lang w:val="en-GB"/>
+        </w:rPr>
         <w:tab/>
       </w:r>
-      <w:bookmarkStart w:id="3" w:name="_Toc463556247"/>
+      <w:bookmarkStart w:id="4" w:name="_Toc463775910"/>
+      <w:proofErr w:type="spellStart"/>
       <w:r>
         <w:t>Mechanics</w:t>
       </w:r>
-      <w:bookmarkEnd w:id="3"/>
-    </w:p>
-    <w:p>
-      <w:r>
-        <w:t xml:space="preserve">Goes </w:t>
-      </w:r>
-      <w:proofErr w:type="spellStart"/>
-      <w:r>
-        <w:t>into</w:t>
-      </w:r>
-      <w:proofErr w:type="spellEnd"/>
-      <w:r>
-        <w:t xml:space="preserve"> </w:t>
-      </w:r>
-      <w:proofErr w:type="spellStart"/>
-      <w:r>
-        <w:t>detail</w:t>
-      </w:r>
-      <w:proofErr w:type="spellEnd"/>
-      <w:r>
-        <w:t xml:space="preserve"> </w:t>
-      </w:r>
-      <w:proofErr w:type="spellStart"/>
-      <w:r>
-        <w:t>about</w:t>
-      </w:r>
-      <w:proofErr w:type="spellEnd"/>
-      <w:r>
-        <w:t xml:space="preserve"> </w:t>
-      </w:r>
-      <w:proofErr w:type="spellStart"/>
-      <w:r>
-        <w:t>the</w:t>
-      </w:r>
-      <w:proofErr w:type="spellEnd"/>
-      <w:r>
-        <w:t xml:space="preserve"> </w:t>
-      </w:r>
-      <w:proofErr w:type="spellStart"/>
-      <w:r>
-        <w:t>game’s</w:t>
-      </w:r>
-      <w:proofErr w:type="spellEnd"/>
-      <w:r>
-        <w:t xml:space="preserve"> </w:t>
-      </w:r>
-      <w:proofErr w:type="spellStart"/>
-      <w:r>
-        <w:t>core</w:t>
-      </w:r>
-      <w:proofErr w:type="spellEnd"/>
-      <w:r>
-        <w:t xml:space="preserve"> </w:t>
-      </w:r>
-      <w:proofErr w:type="spellStart"/>
-      <w:r>
-        <w:t>mechanic</w:t>
-      </w:r>
-      <w:proofErr w:type="spellEnd"/>
-      <w:r>
-        <w:t xml:space="preserve">. This </w:t>
-      </w:r>
-      <w:proofErr w:type="spellStart"/>
-      <w:r>
-        <w:t>section</w:t>
-      </w:r>
-      <w:proofErr w:type="spellEnd"/>
-      <w:r>
-        <w:t xml:space="preserve"> also </w:t>
-      </w:r>
-      <w:proofErr w:type="spellStart"/>
-      <w:r>
-        <w:t>mentions</w:t>
-      </w:r>
-      <w:proofErr w:type="spellEnd"/>
-      <w:r>
-        <w:t xml:space="preserve"> </w:t>
-      </w:r>
-      <w:proofErr w:type="spellStart"/>
-      <w:r>
-        <w:t>possible</w:t>
-      </w:r>
-      <w:proofErr w:type="spellEnd"/>
-      <w:r>
-        <w:t xml:space="preserve"> puzzle </w:t>
-      </w:r>
-      <w:proofErr w:type="spellStart"/>
-      <w:r>
-        <w:t>elements</w:t>
-      </w:r>
-      <w:proofErr w:type="spellEnd"/>
-      <w:r>
-        <w:t>.</w:t>
-      </w:r>
-      <w:r>
-        <w:t xml:space="preserve"> A </w:t>
-      </w:r>
-      <w:proofErr w:type="spellStart"/>
-      <w:r>
-        <w:t>diagram</w:t>
-      </w:r>
-      <w:proofErr w:type="spellEnd"/>
-      <w:r>
-        <w:t xml:space="preserve"> </w:t>
-      </w:r>
-      <w:proofErr w:type="spellStart"/>
-      <w:r>
-        <w:t>could</w:t>
-      </w:r>
-      <w:proofErr w:type="spellEnd"/>
-      <w:r>
-        <w:t xml:space="preserve"> </w:t>
-      </w:r>
-      <w:proofErr w:type="spellStart"/>
-      <w:r>
-        <w:t>visualize</w:t>
-      </w:r>
-      <w:proofErr w:type="spellEnd"/>
-      <w:r>
-        <w:t xml:space="preserve"> a </w:t>
-      </w:r>
-      <w:proofErr w:type="spellStart"/>
-      <w:r>
-        <w:t>basic</w:t>
-      </w:r>
-      <w:proofErr w:type="spellEnd"/>
-      <w:r>
-        <w:t xml:space="preserve"> </w:t>
-      </w:r>
-      <w:proofErr w:type="spellStart"/>
-      <w:r>
-        <w:t>scene</w:t>
-      </w:r>
-      <w:proofErr w:type="spellEnd"/>
-      <w:r>
-        <w:t>.</w:t>
-      </w:r>
-    </w:p>
-    <w:p>
-      <w:pPr>
-        <w:pStyle w:val="berschrift2"/>
-      </w:pPr>
-      <w:bookmarkStart w:id="4" w:name="_Toc463556248"/>
-      <w:r>
-        <w:t>Story</w:t>
-      </w:r>
       <w:bookmarkEnd w:id="4"/>
-    </w:p>
-    <w:p>
-      <w:proofErr w:type="spellStart"/>
-      <w:r>
-        <w:t>Describes</w:t>
-      </w:r>
-      <w:proofErr w:type="spellEnd"/>
-      <w:r>
-        <w:t xml:space="preserve"> </w:t>
-      </w:r>
-      <w:proofErr w:type="spellStart"/>
-      <w:r>
-        <w:t>the</w:t>
-      </w:r>
-      <w:proofErr w:type="spellEnd"/>
-      <w:r>
-        <w:t xml:space="preserve"> </w:t>
-      </w:r>
-      <w:proofErr w:type="spellStart"/>
-      <w:r>
-        <w:t>story</w:t>
-      </w:r>
-      <w:proofErr w:type="spellEnd"/>
-      <w:r>
-        <w:t xml:space="preserve"> </w:t>
-      </w:r>
-      <w:proofErr w:type="spellStart"/>
-      <w:r>
-        <w:t>if</w:t>
-      </w:r>
-      <w:proofErr w:type="spellEnd"/>
-      <w:r>
-        <w:t xml:space="preserve"> </w:t>
-      </w:r>
-      <w:proofErr w:type="spellStart"/>
-      <w:r>
-        <w:t>there</w:t>
-      </w:r>
-      <w:proofErr w:type="spellEnd"/>
-      <w:r>
-        <w:t xml:space="preserve"> </w:t>
-      </w:r>
-      <w:proofErr w:type="spellStart"/>
-      <w:r>
-        <w:t>is</w:t>
-      </w:r>
-      <w:proofErr w:type="spellEnd"/>
-      <w:r>
-        <w:t xml:space="preserve"> </w:t>
-      </w:r>
-      <w:proofErr w:type="spellStart"/>
-      <w:r>
-        <w:t>any</w:t>
-      </w:r>
-      <w:proofErr w:type="spellEnd"/>
-      <w:r>
-        <w:t xml:space="preserve">, </w:t>
-      </w:r>
-      <w:proofErr w:type="spellStart"/>
-      <w:r>
-        <w:t>can</w:t>
-      </w:r>
-      <w:proofErr w:type="spellEnd"/>
-      <w:r>
-        <w:t xml:space="preserve"> </w:t>
-      </w:r>
-      <w:proofErr w:type="spellStart"/>
-      <w:r>
-        <w:t>possibly</w:t>
-      </w:r>
-      <w:proofErr w:type="spellEnd"/>
-      <w:r>
-        <w:t xml:space="preserve"> </w:t>
-      </w:r>
-      <w:proofErr w:type="spellStart"/>
-      <w:r>
-        <w:t>be</w:t>
-      </w:r>
-      <w:proofErr w:type="spellEnd"/>
-      <w:r>
-        <w:t xml:space="preserve"> </w:t>
-      </w:r>
-      <w:proofErr w:type="spellStart"/>
-      <w:r>
-        <w:t>left</w:t>
-      </w:r>
-      <w:proofErr w:type="spellEnd"/>
-      <w:r>
-        <w:t xml:space="preserve"> out.</w:t>
-      </w:r>
-    </w:p>
-    <w:p>
-      <w:pPr>
-        <w:pStyle w:val="berschrift2"/>
-      </w:pPr>
-      <w:bookmarkStart w:id="5" w:name="_Toc463556249"/>
-      <w:r>
-        <w:t xml:space="preserve">Look &amp; </w:t>
-      </w:r>
-      <w:proofErr w:type="spellStart"/>
-      <w:r>
-        <w:t>Feel</w:t>
-      </w:r>
-      <w:bookmarkEnd w:id="5"/>
       <w:proofErr w:type="spellEnd"/>
     </w:p>
     <w:p>
-      <w:proofErr w:type="spellStart"/>
-      <w:r>
-        <w:t>Describes</w:t>
-      </w:r>
-      <w:proofErr w:type="spellEnd"/>
-      <w:r>
-        <w:t xml:space="preserve"> </w:t>
-      </w:r>
-      <w:proofErr w:type="spellStart"/>
-      <w:r>
-        <w:t>the</w:t>
-      </w:r>
-      <w:proofErr w:type="spellEnd"/>
-      <w:r>
-        <w:t xml:space="preserve"> </w:t>
-      </w:r>
-      <w:proofErr w:type="spellStart"/>
-      <w:r>
-        <w:t>look</w:t>
-      </w:r>
-      <w:proofErr w:type="spellEnd"/>
-      <w:r>
-        <w:t xml:space="preserve"> &amp; </w:t>
-      </w:r>
-      <w:proofErr w:type="spellStart"/>
-      <w:r>
-        <w:t>feel</w:t>
-      </w:r>
-      <w:proofErr w:type="spellEnd"/>
-      <w:r>
-        <w:t xml:space="preserve"> oft he </w:t>
-      </w:r>
-      <w:proofErr w:type="spellStart"/>
-      <w:r>
-        <w:t>game</w:t>
-      </w:r>
-      <w:proofErr w:type="spellEnd"/>
-      <w:r>
-        <w:t>.</w:t>
+      <w:pPr>
+        <w:rPr>
+          <w:lang w:val="en-GB"/>
+        </w:rPr>
+      </w:pPr>
+      <w:r>
+        <w:rPr>
+          <w:lang w:val="en-GB"/>
+        </w:rPr>
+        <w:t xml:space="preserve">Goes into detail about the game’s core mechanic. This section also mentions possible puzzle </w:t>
+      </w:r>
+      <w:r>
+        <w:rPr>
+          <w:lang w:val="en-GB"/>
+        </w:rPr>
+        <w:t>elements.</w:t>
+      </w:r>
+      <w:r>
+        <w:rPr>
+          <w:lang w:val="en-GB"/>
+        </w:rPr>
+        <w:t xml:space="preserve"> A diagram could visualize a basic scene.</w:t>
       </w:r>
     </w:p>
     <w:p>
       <w:pPr>
-        <w:pStyle w:val="berschrift1"/>
-      </w:pPr>
-      <w:bookmarkStart w:id="6" w:name="_Toc463556250"/>
-      <w:r>
-        <w:t>Project Management</w:t>
-      </w:r>
-      <w:bookmarkEnd w:id="6"/>
+        <w:rPr>
+          <w:lang w:val="en-GB"/>
+        </w:rPr>
+      </w:pPr>
+      <w:r>
+        <w:rPr>
+          <w:lang w:val="en-GB"/>
+        </w:rPr>
+        <w:t xml:space="preserve">A level </w:t>
+      </w:r>
+      <w:r>
+        <w:rPr>
+          <w:lang w:val="en-GB"/>
+        </w:rPr>
+        <w:t>consists</w:t>
+      </w:r>
+      <w:r>
+        <w:rPr>
+          <w:lang w:val="en-GB"/>
+        </w:rPr>
+        <w:t xml:space="preserve"> of a board which contains the Maze. To move the marbles around the player rotates the board around the z- and x-axis</w:t>
+      </w:r>
+      <w:r>
+        <w:rPr>
+          <w:lang w:val="en-GB"/>
+        </w:rPr>
+        <w:t>. The player has to mind that when one of the marbles falls of the game board the level needs to be restarted to finish it.</w:t>
+      </w:r>
+      <w:r>
+        <w:rPr>
+          <w:lang w:val="en-GB"/>
+        </w:rPr>
+        <w:br/>
+        <w:t>In levels with more than one marble the player sometimes needs to unblock several paths by rolling a marble into a specified area. When the marble leaves this area the path gets locked again.</w:t>
+      </w:r>
     </w:p>
     <w:p>
-      <w:proofErr w:type="spellStart"/>
-      <w:r>
-        <w:t>Contains</w:t>
-      </w:r>
-      <w:proofErr w:type="spellEnd"/>
-      <w:r>
-        <w:t xml:space="preserve"> all </w:t>
-      </w:r>
-      <w:proofErr w:type="spellStart"/>
-      <w:r>
-        <w:t>information</w:t>
-      </w:r>
-      <w:proofErr w:type="spellEnd"/>
-      <w:r>
-        <w:t xml:space="preserve"> </w:t>
-      </w:r>
-      <w:proofErr w:type="spellStart"/>
-      <w:r>
-        <w:t>about</w:t>
-      </w:r>
-      <w:proofErr w:type="spellEnd"/>
-      <w:r>
-        <w:t xml:space="preserve"> </w:t>
-      </w:r>
-      <w:proofErr w:type="spellStart"/>
-      <w:r>
-        <w:t>the</w:t>
-      </w:r>
-      <w:proofErr w:type="spellEnd"/>
-      <w:r>
-        <w:t xml:space="preserve"> </w:t>
-      </w:r>
-      <w:proofErr w:type="spellStart"/>
-      <w:r>
-        <w:t>management</w:t>
-      </w:r>
-      <w:proofErr w:type="spellEnd"/>
-      <w:r>
-        <w:t xml:space="preserve"> </w:t>
-      </w:r>
-      <w:proofErr w:type="spellStart"/>
-      <w:r>
-        <w:t>of</w:t>
-      </w:r>
-      <w:proofErr w:type="spellEnd"/>
-      <w:r>
-        <w:t xml:space="preserve"> </w:t>
-      </w:r>
-      <w:proofErr w:type="spellStart"/>
-      <w:r>
-        <w:t>our</w:t>
-      </w:r>
-      <w:proofErr w:type="spellEnd"/>
-      <w:r>
-        <w:t xml:space="preserve"> </w:t>
-      </w:r>
-      <w:proofErr w:type="spellStart"/>
-      <w:r>
-        <w:t>group</w:t>
-      </w:r>
-      <w:proofErr w:type="spellEnd"/>
-      <w:r>
-        <w:t xml:space="preserve"> </w:t>
-      </w:r>
-      <w:proofErr w:type="spellStart"/>
-      <w:r>
-        <w:t>during</w:t>
-      </w:r>
-      <w:proofErr w:type="spellEnd"/>
-      <w:r>
-        <w:t xml:space="preserve"> </w:t>
-      </w:r>
-      <w:proofErr w:type="spellStart"/>
-      <w:r>
-        <w:t>the</w:t>
-      </w:r>
-      <w:proofErr w:type="spellEnd"/>
-      <w:r>
-        <w:t xml:space="preserve"> </w:t>
-      </w:r>
-      <w:proofErr w:type="spellStart"/>
-      <w:r>
-        <w:t>project</w:t>
-      </w:r>
-      <w:proofErr w:type="spellEnd"/>
-      <w:r>
-        <w:t>.</w:t>
-      </w:r>
+      <w:pPr>
+        <w:pStyle w:val="berschrift2"/>
+      </w:pPr>
+      <w:bookmarkStart w:id="5" w:name="_Toc463775911"/>
+      <w:r>
+        <w:t>Story</w:t>
+      </w:r>
+      <w:bookmarkEnd w:id="5"/>
     </w:p>
     <w:p>
       <w:pPr>
+        <w:rPr>
+          <w:lang w:val="en-GB"/>
+        </w:rPr>
+      </w:pPr>
+      <w:r>
+        <w:rPr>
+          <w:lang w:val="en-GB"/>
+        </w:rPr>
+        <w:t>Describes the story if there is any, can possibly be left out.</w:t>
+      </w:r>
+    </w:p>
+    <w:p>
+      <w:pPr>
         <w:pStyle w:val="berschrift2"/>
       </w:pPr>
-      <w:bookmarkStart w:id="7" w:name="_Toc463556251"/>
-      <w:r>
-        <w:t>Team</w:t>
+      <w:bookmarkStart w:id="6" w:name="_Toc463775912"/>
+      <w:r>
+        <w:t xml:space="preserve">Look &amp; </w:t>
+      </w:r>
+      <w:proofErr w:type="spellStart"/>
+      <w:r>
+        <w:t>Feel</w:t>
+      </w:r>
+      <w:bookmarkEnd w:id="6"/>
+      <w:proofErr w:type="spellEnd"/>
+    </w:p>
+    <w:p>
+      <w:pPr>
+        <w:rPr>
+          <w:lang w:val="en-GB"/>
+        </w:rPr>
+      </w:pPr>
+      <w:r>
+        <w:rPr>
+          <w:lang w:val="en-GB"/>
+        </w:rPr>
+        <w:t xml:space="preserve">Describes the look &amp; feel </w:t>
+      </w:r>
+      <w:proofErr w:type="spellStart"/>
+      <w:r>
+        <w:rPr>
+          <w:lang w:val="en-GB"/>
+        </w:rPr>
+        <w:t>oft he</w:t>
+      </w:r>
+      <w:proofErr w:type="spellEnd"/>
+      <w:r>
+        <w:rPr>
+          <w:lang w:val="en-GB"/>
+        </w:rPr>
+        <w:t xml:space="preserve"> game.</w:t>
+      </w:r>
+    </w:p>
+    <w:p>
+      <w:pPr>
+        <w:pStyle w:val="berschrift1"/>
+      </w:pPr>
+      <w:bookmarkStart w:id="7" w:name="_Toc463775913"/>
+      <w:r>
+        <w:t>Project Management</w:t>
       </w:r>
       <w:bookmarkEnd w:id="7"/>
     </w:p>
     <w:p>
-      <w:proofErr w:type="spellStart"/>
-      <w:r>
-        <w:t>Rough</w:t>
-      </w:r>
-      <w:proofErr w:type="spellEnd"/>
-      <w:r>
-        <w:t xml:space="preserve"> </w:t>
-      </w:r>
-      <w:proofErr w:type="spellStart"/>
-      <w:r>
-        <w:t>overview</w:t>
-      </w:r>
-      <w:proofErr w:type="spellEnd"/>
-      <w:r>
-        <w:t xml:space="preserve"> </w:t>
-      </w:r>
-      <w:proofErr w:type="spellStart"/>
-      <w:r>
-        <w:t>of</w:t>
-      </w:r>
-      <w:proofErr w:type="spellEnd"/>
-      <w:r>
-        <w:t xml:space="preserve"> </w:t>
-      </w:r>
-      <w:proofErr w:type="spellStart"/>
-      <w:r>
-        <w:t>t</w:t>
-      </w:r>
-      <w:r>
-        <w:t>he</w:t>
-      </w:r>
-      <w:proofErr w:type="spellEnd"/>
-      <w:r>
-        <w:t xml:space="preserve"> </w:t>
-      </w:r>
-      <w:proofErr w:type="spellStart"/>
-      <w:r>
-        <w:t>people</w:t>
-      </w:r>
-      <w:proofErr w:type="spellEnd"/>
-      <w:r>
-        <w:t xml:space="preserve"> </w:t>
-      </w:r>
-      <w:proofErr w:type="spellStart"/>
-      <w:r>
-        <w:t>involved</w:t>
-      </w:r>
-      <w:proofErr w:type="spellEnd"/>
-      <w:r>
-        <w:t xml:space="preserve"> in </w:t>
-      </w:r>
-      <w:proofErr w:type="spellStart"/>
-      <w:r>
-        <w:t>the</w:t>
-      </w:r>
-      <w:proofErr w:type="spellEnd"/>
-      <w:r>
-        <w:t xml:space="preserve"> </w:t>
-      </w:r>
-      <w:proofErr w:type="spellStart"/>
-      <w:r>
-        <w:t>team</w:t>
-      </w:r>
-      <w:proofErr w:type="spellEnd"/>
-      <w:r>
-        <w:t xml:space="preserve"> and </w:t>
-      </w:r>
-      <w:proofErr w:type="spellStart"/>
-      <w:r>
-        <w:t>their</w:t>
-      </w:r>
-      <w:proofErr w:type="spellEnd"/>
-      <w:r>
-        <w:t xml:space="preserve"> </w:t>
-      </w:r>
-      <w:proofErr w:type="spellStart"/>
-      <w:r>
-        <w:t>skills</w:t>
-      </w:r>
-      <w:proofErr w:type="spellEnd"/>
-      <w:r>
-        <w:t>.</w:t>
+      <w:pPr>
+        <w:rPr>
+          <w:lang w:val="en-GB"/>
+        </w:rPr>
+      </w:pPr>
+      <w:r>
+        <w:rPr>
+          <w:lang w:val="en-GB"/>
+        </w:rPr>
+        <w:t>Contains all information about the management of our group during the project.</w:t>
       </w:r>
     </w:p>
     <w:p>
       <w:pPr>
         <w:pStyle w:val="berschrift2"/>
       </w:pPr>
-      <w:bookmarkStart w:id="8" w:name="_Toc463556252"/>
-      <w:r>
-        <w:t xml:space="preserve">Task Breakdown </w:t>
-      </w:r>
-      <w:proofErr w:type="spellStart"/>
-      <w:r>
-        <w:t>Structure</w:t>
+      <w:bookmarkStart w:id="8" w:name="_Toc463775914"/>
+      <w:r>
+        <w:t>Team</w:t>
       </w:r>
       <w:bookmarkEnd w:id="8"/>
-      <w:proofErr w:type="spellEnd"/>
     </w:p>
     <w:p>
-      <w:r>
-        <w:t xml:space="preserve">Breaks down </w:t>
-      </w:r>
-      <w:proofErr w:type="spellStart"/>
-      <w:r>
-        <w:t>the</w:t>
-      </w:r>
-      <w:proofErr w:type="spellEnd"/>
-      <w:r>
-        <w:t xml:space="preserve"> </w:t>
-      </w:r>
-      <w:proofErr w:type="spellStart"/>
-      <w:r>
-        <w:t>work</w:t>
-      </w:r>
-      <w:proofErr w:type="spellEnd"/>
-      <w:r>
-        <w:t xml:space="preserve"> </w:t>
-      </w:r>
-      <w:proofErr w:type="spellStart"/>
-      <w:r>
-        <w:t>into</w:t>
-      </w:r>
-      <w:proofErr w:type="spellEnd"/>
-      <w:r>
-        <w:t xml:space="preserve"> </w:t>
-      </w:r>
-      <w:proofErr w:type="spellStart"/>
-      <w:r>
-        <w:t>serveral</w:t>
-      </w:r>
-      <w:proofErr w:type="spellEnd"/>
-      <w:r>
-        <w:t xml:space="preserve"> </w:t>
-      </w:r>
-      <w:proofErr w:type="spellStart"/>
-      <w:r>
-        <w:t>modules</w:t>
-      </w:r>
-      <w:proofErr w:type="spellEnd"/>
-      <w:r>
-        <w:t xml:space="preserve">, </w:t>
-      </w:r>
-      <w:proofErr w:type="spellStart"/>
-      <w:r>
-        <w:t>which</w:t>
-      </w:r>
-      <w:proofErr w:type="spellEnd"/>
-      <w:r>
-        <w:t xml:space="preserve"> </w:t>
-      </w:r>
-      <w:proofErr w:type="spellStart"/>
-      <w:r>
-        <w:t>are</w:t>
-      </w:r>
-      <w:proofErr w:type="spellEnd"/>
-      <w:r>
-        <w:t xml:space="preserve"> </w:t>
-      </w:r>
-      <w:proofErr w:type="spellStart"/>
-      <w:r>
-        <w:t>then</w:t>
-      </w:r>
-      <w:proofErr w:type="spellEnd"/>
-      <w:r>
-        <w:t xml:space="preserve"> </w:t>
-      </w:r>
-      <w:proofErr w:type="spellStart"/>
-      <w:r>
-        <w:t>broken</w:t>
-      </w:r>
-      <w:proofErr w:type="spellEnd"/>
-      <w:r>
-        <w:t xml:space="preserve"> down </w:t>
-      </w:r>
-      <w:proofErr w:type="spellStart"/>
-      <w:r>
-        <w:t>into</w:t>
-      </w:r>
-      <w:proofErr w:type="spellEnd"/>
-      <w:r>
-        <w:t xml:space="preserve"> different </w:t>
-      </w:r>
-      <w:proofErr w:type="spellStart"/>
-      <w:r>
-        <w:t>tasks</w:t>
-      </w:r>
-      <w:proofErr w:type="spellEnd"/>
-      <w:r>
-        <w:t xml:space="preserve"> (</w:t>
-      </w:r>
-      <w:proofErr w:type="spellStart"/>
-      <w:r>
-        <w:t>Explained</w:t>
-      </w:r>
-      <w:proofErr w:type="spellEnd"/>
-      <w:r>
-        <w:t xml:space="preserve"> </w:t>
-      </w:r>
-      <w:proofErr w:type="spellStart"/>
-      <w:r>
-        <w:t>by</w:t>
-      </w:r>
-      <w:proofErr w:type="spellEnd"/>
-      <w:r>
-        <w:t xml:space="preserve"> </w:t>
-      </w:r>
-      <w:proofErr w:type="spellStart"/>
-      <w:r>
-        <w:t>diagram</w:t>
-      </w:r>
-      <w:proofErr w:type="spellEnd"/>
-      <w:r>
-        <w:t>)</w:t>
-      </w:r>
-      <w:r>
-        <w:t>.</w:t>
-      </w:r>
-      <w:r>
-        <w:t xml:space="preserve"> Also </w:t>
-      </w:r>
-      <w:proofErr w:type="spellStart"/>
-      <w:r>
-        <w:t>talks</w:t>
-      </w:r>
-      <w:proofErr w:type="spellEnd"/>
-      <w:r>
-        <w:t xml:space="preserve"> </w:t>
-      </w:r>
-      <w:proofErr w:type="spellStart"/>
-      <w:r>
-        <w:t>about</w:t>
-      </w:r>
-      <w:proofErr w:type="spellEnd"/>
-      <w:r>
-        <w:t xml:space="preserve"> </w:t>
-      </w:r>
-      <w:proofErr w:type="spellStart"/>
-      <w:r>
-        <w:t>task</w:t>
-      </w:r>
-      <w:proofErr w:type="spellEnd"/>
-      <w:r>
-        <w:t xml:space="preserve"> </w:t>
-      </w:r>
-      <w:proofErr w:type="spellStart"/>
-      <w:r>
-        <w:t>dependencies</w:t>
-      </w:r>
-      <w:proofErr w:type="spellEnd"/>
-      <w:r>
-        <w:t>.</w:t>
+      <w:pPr>
+        <w:rPr>
+          <w:lang w:val="en-GB"/>
+        </w:rPr>
+      </w:pPr>
+      <w:r>
+        <w:rPr>
+          <w:lang w:val="en-GB"/>
+        </w:rPr>
+        <w:t>Rough overview of</w:t>
+      </w:r>
+      <w:r>
+        <w:rPr>
+          <w:lang w:val="en-GB"/>
+        </w:rPr>
+        <w:t xml:space="preserve"> t</w:t>
+      </w:r>
+      <w:r>
+        <w:rPr>
+          <w:lang w:val="en-GB"/>
+        </w:rPr>
+        <w:t>he people involved in the team and their skills.</w:t>
       </w:r>
     </w:p>
     <w:p>
       <w:pPr>
         <w:pStyle w:val="berschrift2"/>
       </w:pPr>
-      <w:bookmarkStart w:id="9" w:name="_Toc463556253"/>
+      <w:bookmarkStart w:id="9" w:name="_Toc463775915"/>
+      <w:r>
+        <w:t xml:space="preserve">Task Breakdown </w:t>
+      </w:r>
       <w:proofErr w:type="spellStart"/>
       <w:r>
-        <w:t>Scheduling</w:t>
+        <w:t>Structure</w:t>
       </w:r>
       <w:bookmarkEnd w:id="9"/>
       <w:proofErr w:type="spellEnd"/>
     </w:p>
     <w:p>
+      <w:r>
+        <w:rPr>
+          <w:lang w:val="en-GB"/>
+        </w:rPr>
+        <w:t xml:space="preserve">Breaks down the work into </w:t>
+      </w:r>
       <w:proofErr w:type="spellStart"/>
       <w:r>
-        <w:t>How</w:t>
+        <w:rPr>
+          <w:lang w:val="en-GB"/>
+        </w:rPr>
+        <w:t>serveral</w:t>
       </w:r>
       <w:proofErr w:type="spellEnd"/>
       <w:r>
+        <w:rPr>
+          <w:lang w:val="en-GB"/>
+        </w:rPr>
+        <w:t xml:space="preserve"> modules, which are then broken down into different tasks</w:t>
+      </w:r>
+      <w:r>
+        <w:rPr>
+          <w:lang w:val="en-GB"/>
+        </w:rPr>
+        <w:t xml:space="preserve"> (Explained by diagram)</w:t>
+      </w:r>
+      <w:r>
+        <w:rPr>
+          <w:lang w:val="en-GB"/>
+        </w:rPr>
+        <w:t>.</w:t>
+      </w:r>
+      <w:r>
+        <w:rPr>
+          <w:lang w:val="en-GB"/>
+        </w:rPr>
         <w:t xml:space="preserve"> </w:t>
       </w:r>
+      <w:r>
+        <w:t xml:space="preserve">Also </w:t>
+      </w:r>
       <w:proofErr w:type="spellStart"/>
       <w:r>
-        <w:t>long</w:t>
+        <w:t>talks</w:t>
       </w:r>
       <w:proofErr w:type="spellEnd"/>
       <w:r>
@@ -2424,7 +2121,7 @@
       </w:r>
       <w:proofErr w:type="spellStart"/>
       <w:r>
-        <w:t>does</w:t>
+        <w:t>about</w:t>
       </w:r>
       <w:proofErr w:type="spellEnd"/>
       <w:r>
@@ -2432,7 +2129,7 @@
       </w:r>
       <w:proofErr w:type="spellStart"/>
       <w:r>
-        <w:t>each</w:t>
+        <w:t>task</w:t>
       </w:r>
       <w:proofErr w:type="spellEnd"/>
       <w:r>
@@ -2440,108 +2137,7 @@
       </w:r>
       <w:proofErr w:type="spellStart"/>
       <w:r>
-        <w:t>task</w:t>
-      </w:r>
-      <w:proofErr w:type="spellEnd"/>
-      <w:r>
-        <w:t xml:space="preserve"> </w:t>
-      </w:r>
-      <w:proofErr w:type="spellStart"/>
-      <w:r>
-        <w:t>need</w:t>
-      </w:r>
-      <w:proofErr w:type="spellEnd"/>
-      <w:r>
-        <w:t xml:space="preserve"> and </w:t>
-      </w:r>
-      <w:proofErr w:type="spellStart"/>
-      <w:r>
-        <w:t>when</w:t>
-      </w:r>
-      <w:proofErr w:type="spellEnd"/>
-      <w:r>
-        <w:t xml:space="preserve"> </w:t>
-      </w:r>
-      <w:proofErr w:type="spellStart"/>
-      <w:r>
-        <w:t>does</w:t>
-      </w:r>
-      <w:proofErr w:type="spellEnd"/>
-      <w:r>
-        <w:t xml:space="preserve"> </w:t>
-      </w:r>
-      <w:proofErr w:type="spellStart"/>
-      <w:r>
-        <w:t>each</w:t>
-      </w:r>
-      <w:proofErr w:type="spellEnd"/>
-      <w:r>
-        <w:t xml:space="preserve"> </w:t>
-      </w:r>
-      <w:proofErr w:type="spellStart"/>
-      <w:r>
-        <w:t>task</w:t>
-      </w:r>
-      <w:proofErr w:type="spellEnd"/>
-      <w:r>
-        <w:t xml:space="preserve"> </w:t>
-      </w:r>
-      <w:proofErr w:type="spellStart"/>
-      <w:r>
-        <w:t>have</w:t>
-      </w:r>
-      <w:proofErr w:type="spellEnd"/>
-      <w:r>
-        <w:t xml:space="preserve"> </w:t>
-      </w:r>
-      <w:proofErr w:type="spellStart"/>
-      <w:r>
-        <w:t>to</w:t>
-      </w:r>
-      <w:proofErr w:type="spellEnd"/>
-      <w:r>
-        <w:t xml:space="preserve"> </w:t>
-      </w:r>
-      <w:proofErr w:type="spellStart"/>
-      <w:r>
-        <w:t>be</w:t>
-      </w:r>
-      <w:proofErr w:type="spellEnd"/>
-      <w:r>
-        <w:t xml:space="preserve"> </w:t>
-      </w:r>
-      <w:proofErr w:type="spellStart"/>
-      <w:proofErr w:type="gramStart"/>
-      <w:r>
-        <w:t>finished</w:t>
-      </w:r>
-      <w:proofErr w:type="spellEnd"/>
-      <w:r>
-        <w:t xml:space="preserve"> ?</w:t>
-      </w:r>
-      <w:proofErr w:type="gramEnd"/>
-      <w:r>
-        <w:t xml:space="preserve"> Critical Path </w:t>
-      </w:r>
-      <w:proofErr w:type="spellStart"/>
-      <w:r>
-        <w:t>analysis</w:t>
-      </w:r>
-      <w:proofErr w:type="spellEnd"/>
-      <w:r>
-        <w:t xml:space="preserve"> and </w:t>
-      </w:r>
-      <w:proofErr w:type="spellStart"/>
-      <w:r>
-        <w:t>corresponding</w:t>
-      </w:r>
-      <w:proofErr w:type="spellEnd"/>
-      <w:r>
-        <w:t xml:space="preserve"> </w:t>
-      </w:r>
-      <w:proofErr w:type="spellStart"/>
-      <w:r>
-        <w:t>diagram</w:t>
+        <w:t>dependencies</w:t>
       </w:r>
       <w:proofErr w:type="spellEnd"/>
       <w:r>
@@ -2552,257 +2148,41 @@
       <w:pPr>
         <w:pStyle w:val="berschrift2"/>
       </w:pPr>
-      <w:bookmarkStart w:id="10" w:name="_Toc463556254"/>
-      <w:r>
-        <w:t>Measurement</w:t>
+      <w:bookmarkStart w:id="10" w:name="_Toc463775916"/>
+      <w:proofErr w:type="spellStart"/>
+      <w:r>
+        <w:t>Scheduling</w:t>
       </w:r>
       <w:bookmarkEnd w:id="10"/>
-    </w:p>
-    <w:p>
-      <w:proofErr w:type="spellStart"/>
-      <w:r>
-        <w:t>How</w:t>
-      </w:r>
-      <w:proofErr w:type="spellEnd"/>
-      <w:r>
-        <w:t xml:space="preserve"> will </w:t>
-      </w:r>
-      <w:proofErr w:type="spellStart"/>
-      <w:r>
-        <w:t>the</w:t>
-      </w:r>
-      <w:proofErr w:type="spellEnd"/>
-      <w:r>
-        <w:t xml:space="preserve"> </w:t>
-      </w:r>
-      <w:proofErr w:type="spellStart"/>
-      <w:r>
-        <w:t>project</w:t>
-      </w:r>
-      <w:proofErr w:type="spellEnd"/>
-      <w:r>
-        <w:t xml:space="preserve"> </w:t>
-      </w:r>
-      <w:proofErr w:type="spellStart"/>
-      <w:r>
-        <w:t>process</w:t>
-      </w:r>
-      <w:proofErr w:type="spellEnd"/>
-      <w:r>
-        <w:t xml:space="preserve"> </w:t>
-      </w:r>
-      <w:proofErr w:type="spellStart"/>
-      <w:r>
-        <w:t>be</w:t>
-      </w:r>
-      <w:proofErr w:type="spellEnd"/>
-      <w:r>
-        <w:t xml:space="preserve"> </w:t>
-      </w:r>
-      <w:proofErr w:type="spellStart"/>
-      <w:r>
-        <w:t>measured</w:t>
-      </w:r>
-      <w:proofErr w:type="spellEnd"/>
-      <w:r>
-        <w:t>.</w:t>
-      </w:r>
-      <w:r>
-        <w:t xml:space="preserve"> </w:t>
-      </w:r>
-      <w:proofErr w:type="spellStart"/>
-      <w:r>
-        <w:t>When</w:t>
-      </w:r>
-      <w:proofErr w:type="spellEnd"/>
-      <w:r>
-        <w:t xml:space="preserve"> </w:t>
-      </w:r>
-      <w:proofErr w:type="spellStart"/>
-      <w:r>
-        <w:t>is</w:t>
-      </w:r>
-      <w:proofErr w:type="spellEnd"/>
-      <w:r>
-        <w:t xml:space="preserve"> a </w:t>
-      </w:r>
-      <w:proofErr w:type="spellStart"/>
-      <w:r>
-        <w:t>task</w:t>
-      </w:r>
-      <w:proofErr w:type="spellEnd"/>
-      <w:r>
-        <w:t xml:space="preserve"> </w:t>
-      </w:r>
-      <w:proofErr w:type="spellStart"/>
-      <w:proofErr w:type="gramStart"/>
-      <w:r>
-        <w:t>done</w:t>
-      </w:r>
-      <w:proofErr w:type="spellEnd"/>
-      <w:r>
-        <w:t xml:space="preserve"> ?</w:t>
-      </w:r>
-      <w:proofErr w:type="gramEnd"/>
-      <w:r>
-        <w:t xml:space="preserve"> </w:t>
-      </w:r>
-      <w:proofErr w:type="spellStart"/>
-      <w:r>
-        <w:t>How</w:t>
-      </w:r>
-      <w:proofErr w:type="spellEnd"/>
-      <w:r>
-        <w:t xml:space="preserve"> will </w:t>
-      </w:r>
-      <w:proofErr w:type="spellStart"/>
-      <w:r>
-        <w:t>the</w:t>
-      </w:r>
-      <w:proofErr w:type="spellEnd"/>
-      <w:r>
-        <w:t xml:space="preserve"> </w:t>
-      </w:r>
-      <w:proofErr w:type="spellStart"/>
-      <w:r>
-        <w:t>requirements</w:t>
-      </w:r>
-      <w:proofErr w:type="spellEnd"/>
-      <w:r>
-        <w:t xml:space="preserve"> </w:t>
-      </w:r>
-      <w:proofErr w:type="spellStart"/>
-      <w:r>
-        <w:t>be</w:t>
-      </w:r>
-      <w:proofErr w:type="spellEnd"/>
-      <w:r>
-        <w:t xml:space="preserve"> </w:t>
-      </w:r>
-      <w:proofErr w:type="spellStart"/>
-      <w:proofErr w:type="gramStart"/>
-      <w:r>
-        <w:t>tested</w:t>
-      </w:r>
-      <w:proofErr w:type="spellEnd"/>
-      <w:r>
-        <w:t xml:space="preserve"> ?</w:t>
-      </w:r>
-      <w:proofErr w:type="gramEnd"/>
-      <w:r>
-        <w:t xml:space="preserve"> </w:t>
-      </w:r>
-      <w:proofErr w:type="spellStart"/>
-      <w:r>
-        <w:t>Describes</w:t>
-      </w:r>
-      <w:proofErr w:type="spellEnd"/>
-      <w:r>
-        <w:t xml:space="preserve"> </w:t>
-      </w:r>
-      <w:proofErr w:type="spellStart"/>
-      <w:r>
-        <w:t>the</w:t>
-      </w:r>
-      <w:proofErr w:type="spellEnd"/>
-      <w:r>
-        <w:t xml:space="preserve"> </w:t>
-      </w:r>
-      <w:proofErr w:type="spellStart"/>
-      <w:r>
-        <w:t>testing</w:t>
-      </w:r>
-      <w:proofErr w:type="spellEnd"/>
-      <w:r>
-        <w:t xml:space="preserve"> </w:t>
-      </w:r>
-      <w:proofErr w:type="spellStart"/>
-      <w:r>
-        <w:t>concepts</w:t>
-      </w:r>
-      <w:proofErr w:type="spellEnd"/>
-      <w:r>
-        <w:t xml:space="preserve"> </w:t>
-      </w:r>
-      <w:proofErr w:type="spellStart"/>
-      <w:r>
-        <w:t>used</w:t>
-      </w:r>
-      <w:proofErr w:type="spellEnd"/>
-      <w:r>
-        <w:t xml:space="preserve"> and </w:t>
-      </w:r>
-      <w:proofErr w:type="spellStart"/>
-      <w:r>
-        <w:t>how</w:t>
-      </w:r>
-      <w:proofErr w:type="spellEnd"/>
-      <w:r>
-        <w:t xml:space="preserve"> </w:t>
-      </w:r>
-      <w:proofErr w:type="spellStart"/>
-      <w:r>
-        <w:t>they</w:t>
-      </w:r>
-      <w:proofErr w:type="spellEnd"/>
-      <w:r>
-        <w:t xml:space="preserve"> will </w:t>
-      </w:r>
-      <w:proofErr w:type="spellStart"/>
-      <w:r>
-        <w:t>most</w:t>
-      </w:r>
-      <w:proofErr w:type="spellEnd"/>
-      <w:r>
-        <w:t xml:space="preserve"> </w:t>
-      </w:r>
-      <w:proofErr w:type="spellStart"/>
-      <w:r>
-        <w:t>likely</w:t>
-      </w:r>
-      <w:proofErr w:type="spellEnd"/>
-      <w:r>
-        <w:t xml:space="preserve"> </w:t>
-      </w:r>
-      <w:proofErr w:type="spellStart"/>
-      <w:r>
-        <w:t>be</w:t>
-      </w:r>
-      <w:proofErr w:type="spellEnd"/>
-      <w:r>
-        <w:t xml:space="preserve"> </w:t>
-      </w:r>
-      <w:proofErr w:type="spellStart"/>
-      <w:r>
-        <w:t>applied</w:t>
-      </w:r>
-      <w:proofErr w:type="spellEnd"/>
-      <w:r>
-        <w:t>.</w:t>
-      </w:r>
-    </w:p>
-    <w:p>
-      <w:pPr>
-        <w:pStyle w:val="berschrift2"/>
-      </w:pPr>
-      <w:bookmarkStart w:id="11" w:name="_Toc463556255"/>
-      <w:r>
-        <w:t xml:space="preserve">Task </w:t>
-      </w:r>
-      <w:proofErr w:type="spellStart"/>
-      <w:r>
-        <w:t>Allocation</w:t>
-      </w:r>
-      <w:bookmarkEnd w:id="11"/>
       <w:proofErr w:type="spellEnd"/>
     </w:p>
     <w:p>
       <w:r>
-        <w:t xml:space="preserve">Who </w:t>
+        <w:rPr>
+          <w:lang w:val="en-GB"/>
+        </w:rPr>
+        <w:t xml:space="preserve">How long does each task need and when does each task have to be </w:t>
+      </w:r>
+      <w:proofErr w:type="gramStart"/>
+      <w:r>
+        <w:rPr>
+          <w:lang w:val="en-GB"/>
+        </w:rPr>
+        <w:t>finished ?</w:t>
+      </w:r>
+      <w:proofErr w:type="gramEnd"/>
+      <w:r>
+        <w:rPr>
+          <w:lang w:val="en-GB"/>
+        </w:rPr>
+        <w:t xml:space="preserve"> </w:t>
+      </w:r>
+      <w:r>
+        <w:t xml:space="preserve">Critical Path </w:t>
       </w:r>
       <w:proofErr w:type="spellStart"/>
       <w:r>
-        <w:t>performs</w:t>
+        <w:t>analysis</w:t>
       </w:r>
       <w:proofErr w:type="spellEnd"/>
       <w:r>
@@ -2810,7 +2190,7 @@
       </w:r>
       <w:proofErr w:type="spellStart"/>
       <w:r>
-        <w:t>which</w:t>
+        <w:t>and</w:t>
       </w:r>
       <w:proofErr w:type="spellEnd"/>
       <w:r>
@@ -2818,174 +2198,150 @@
       </w:r>
       <w:proofErr w:type="spellStart"/>
       <w:r>
-        <w:t>task</w:t>
+        <w:t>corresponding</w:t>
       </w:r>
       <w:proofErr w:type="spellEnd"/>
       <w:r>
-        <w:t xml:space="preserve">(s) and </w:t>
+        <w:t xml:space="preserve"> </w:t>
       </w:r>
       <w:proofErr w:type="spellStart"/>
-      <w:proofErr w:type="gramStart"/>
-      <w:r>
-        <w:t>why</w:t>
+      <w:r>
+        <w:t>diagram</w:t>
       </w:r>
       <w:proofErr w:type="spellEnd"/>
       <w:r>
-        <w:t xml:space="preserve"> ?</w:t>
-      </w:r>
-      <w:proofErr w:type="gramEnd"/>
-      <w:r>
-        <w:t xml:space="preserve">(Table </w:t>
-      </w:r>
-      <w:proofErr w:type="spellStart"/>
-      <w:r>
-        <w:t>would</w:t>
-      </w:r>
-      <w:proofErr w:type="spellEnd"/>
-      <w:r>
-        <w:t xml:space="preserve"> </w:t>
-      </w:r>
-      <w:proofErr w:type="spellStart"/>
-      <w:r>
-        <w:t>suffice</w:t>
-      </w:r>
-      <w:proofErr w:type="spellEnd"/>
-      <w:r>
-        <w:t>)</w:t>
+        <w:t>.</w:t>
       </w:r>
     </w:p>
     <w:p>
       <w:pPr>
-        <w:pStyle w:val="berschrift1"/>
-      </w:pPr>
-      <w:bookmarkStart w:id="12" w:name="_Toc463556256"/>
-      <w:r>
-        <w:t>Software</w:t>
-      </w:r>
-      <w:bookmarkEnd w:id="12"/>
+        <w:pStyle w:val="berschrift2"/>
+      </w:pPr>
+      <w:bookmarkStart w:id="11" w:name="_Toc463775917"/>
+      <w:r>
+        <w:t>Measurement</w:t>
+      </w:r>
+      <w:bookmarkEnd w:id="11"/>
     </w:p>
     <w:p>
+      <w:pPr>
+        <w:rPr>
+          <w:lang w:val="en-GB"/>
+        </w:rPr>
+      </w:pPr>
+      <w:r>
+        <w:rPr>
+          <w:lang w:val="en-GB"/>
+        </w:rPr>
+        <w:t xml:space="preserve">How will the project process be </w:t>
+      </w:r>
+      <w:proofErr w:type="gramStart"/>
+      <w:r>
+        <w:rPr>
+          <w:lang w:val="en-GB"/>
+        </w:rPr>
+        <w:t>measured.</w:t>
+      </w:r>
+      <w:proofErr w:type="gramEnd"/>
+      <w:r>
+        <w:rPr>
+          <w:lang w:val="en-GB"/>
+        </w:rPr>
+        <w:t xml:space="preserve"> When is a task </w:t>
+      </w:r>
+      <w:proofErr w:type="gramStart"/>
+      <w:r>
+        <w:rPr>
+          <w:lang w:val="en-GB"/>
+        </w:rPr>
+        <w:t>done ?</w:t>
+      </w:r>
+      <w:proofErr w:type="gramEnd"/>
+      <w:r>
+        <w:rPr>
+          <w:lang w:val="en-GB"/>
+        </w:rPr>
+        <w:t xml:space="preserve"> How will the requirements be </w:t>
+      </w:r>
+      <w:proofErr w:type="gramStart"/>
+      <w:r>
+        <w:rPr>
+          <w:lang w:val="en-GB"/>
+        </w:rPr>
+        <w:t>tested ?</w:t>
+      </w:r>
+      <w:proofErr w:type="gramEnd"/>
+      <w:r>
+        <w:rPr>
+          <w:lang w:val="en-GB"/>
+        </w:rPr>
+        <w:t xml:space="preserve"> Describes the testing concepts used and how they will most likely be applied.</w:t>
+      </w:r>
+    </w:p>
+    <w:p>
+      <w:pPr>
+        <w:pStyle w:val="berschrift2"/>
+      </w:pPr>
+      <w:bookmarkStart w:id="12" w:name="_Toc463775918"/>
+      <w:r>
+        <w:t xml:space="preserve">Task </w:t>
+      </w:r>
       <w:proofErr w:type="spellStart"/>
       <w:r>
-        <w:t>Describes</w:t>
-      </w:r>
+        <w:t>Allocation</w:t>
+      </w:r>
+      <w:bookmarkEnd w:id="12"/>
       <w:proofErr w:type="spellEnd"/>
-      <w:r>
-        <w:t xml:space="preserve"> </w:t>
-      </w:r>
-      <w:proofErr w:type="spellStart"/>
-      <w:r>
-        <w:t>which</w:t>
-      </w:r>
-      <w:proofErr w:type="spellEnd"/>
-      <w:r>
-        <w:t xml:space="preserve"> </w:t>
-      </w:r>
-      <w:proofErr w:type="spellStart"/>
-      <w:r>
-        <w:t>software</w:t>
-      </w:r>
-      <w:proofErr w:type="spellEnd"/>
-      <w:r>
-        <w:t xml:space="preserve"> </w:t>
-      </w:r>
-      <w:proofErr w:type="spellStart"/>
-      <w:r>
-        <w:t>is</w:t>
-      </w:r>
-      <w:proofErr w:type="spellEnd"/>
-      <w:r>
-        <w:t xml:space="preserve"> </w:t>
-      </w:r>
-      <w:proofErr w:type="spellStart"/>
-      <w:r>
-        <w:t>being</w:t>
-      </w:r>
-      <w:proofErr w:type="spellEnd"/>
-      <w:r>
-        <w:t xml:space="preserve"> </w:t>
-      </w:r>
-      <w:proofErr w:type="spellStart"/>
-      <w:r>
-        <w:t>used</w:t>
-      </w:r>
-      <w:proofErr w:type="spellEnd"/>
-      <w:r>
-        <w:t xml:space="preserve"> </w:t>
-      </w:r>
-      <w:proofErr w:type="spellStart"/>
-      <w:r>
-        <w:t>for</w:t>
-      </w:r>
-      <w:proofErr w:type="spellEnd"/>
-      <w:r>
-        <w:t xml:space="preserve"> </w:t>
-      </w:r>
-      <w:proofErr w:type="spellStart"/>
-      <w:r>
-        <w:t>which</w:t>
-      </w:r>
-      <w:proofErr w:type="spellEnd"/>
-      <w:r>
-        <w:t xml:space="preserve"> </w:t>
-      </w:r>
-      <w:proofErr w:type="spellStart"/>
-      <w:r>
-        <w:t>tasks</w:t>
-      </w:r>
-      <w:proofErr w:type="spellEnd"/>
-      <w:r>
-        <w:t xml:space="preserve"> and </w:t>
-      </w:r>
-      <w:proofErr w:type="spellStart"/>
-      <w:r>
-        <w:t>why</w:t>
-      </w:r>
-      <w:proofErr w:type="spellEnd"/>
-      <w:r>
-        <w:t xml:space="preserve"> </w:t>
-      </w:r>
-      <w:proofErr w:type="spellStart"/>
-      <w:r>
-        <w:t>this</w:t>
-      </w:r>
-      <w:proofErr w:type="spellEnd"/>
-      <w:r>
-        <w:t xml:space="preserve"> </w:t>
-      </w:r>
-      <w:proofErr w:type="spellStart"/>
-      <w:r>
-        <w:t>is</w:t>
-      </w:r>
-      <w:proofErr w:type="spellEnd"/>
-      <w:r>
-        <w:t xml:space="preserve"> </w:t>
-      </w:r>
-      <w:proofErr w:type="spellStart"/>
-      <w:r>
-        <w:t>the</w:t>
-      </w:r>
-      <w:proofErr w:type="spellEnd"/>
-      <w:r>
-        <w:t xml:space="preserve"> </w:t>
-      </w:r>
-      <w:proofErr w:type="spellStart"/>
-      <w:r>
-        <w:t>best</w:t>
-      </w:r>
-      <w:proofErr w:type="spellEnd"/>
-      <w:r>
-        <w:t xml:space="preserve"> </w:t>
-      </w:r>
-      <w:proofErr w:type="spellStart"/>
-      <w:r>
-        <w:t>solution</w:t>
-      </w:r>
-      <w:proofErr w:type="spellEnd"/>
-      <w:r>
-        <w:t>.</w:t>
-      </w:r>
-      <w:r>
+    </w:p>
+    <w:p>
+      <w:pPr>
+        <w:rPr>
+          <w:lang w:val="en-GB"/>
+        </w:rPr>
+      </w:pPr>
+      <w:r>
+        <w:rPr>
+          <w:lang w:val="en-GB"/>
+        </w:rPr>
+        <w:t xml:space="preserve">Who performs which task(s) and </w:t>
+      </w:r>
+      <w:proofErr w:type="gramStart"/>
+      <w:r>
+        <w:rPr>
+          <w:lang w:val="en-GB"/>
+        </w:rPr>
+        <w:t>why ?</w:t>
+      </w:r>
+      <w:proofErr w:type="gramEnd"/>
+      <w:r>
+        <w:rPr>
+          <w:lang w:val="en-GB"/>
+        </w:rPr>
+        <w:t>(Table would suffice)</w:t>
+      </w:r>
+    </w:p>
+    <w:p>
+      <w:pPr>
+        <w:pStyle w:val="berschrift1"/>
+      </w:pPr>
+      <w:bookmarkStart w:id="13" w:name="_Toc463775919"/>
+      <w:r>
+        <w:lastRenderedPageBreak/>
+        <w:t>Software</w:t>
+      </w:r>
+      <w:bookmarkEnd w:id="13"/>
+    </w:p>
+    <w:p>
+      <w:r>
+        <w:rPr>
+          <w:lang w:val="en-GB"/>
+        </w:rPr>
+        <w:t>Describes which software is being used for which tasks and why this is the best solution.</w:t>
+      </w:r>
+      <w:r>
+        <w:rPr>
+          <w:lang w:val="en-GB"/>
+        </w:rPr>
         <w:t xml:space="preserve"> </w:t>
       </w:r>
       <w:proofErr w:type="spellStart"/>
@@ -3009,7 +2365,7 @@
       <w:pPr>
         <w:pStyle w:val="berschrift1"/>
       </w:pPr>
-      <w:bookmarkStart w:id="13" w:name="_Toc463556257"/>
+      <w:bookmarkStart w:id="14" w:name="_Toc463775920"/>
       <w:r>
         <w:t xml:space="preserve">File </w:t>
       </w:r>
@@ -3017,121 +2373,32 @@
       <w:r>
         <w:t>Structure</w:t>
       </w:r>
-      <w:bookmarkEnd w:id="13"/>
+      <w:bookmarkEnd w:id="14"/>
       <w:proofErr w:type="spellEnd"/>
     </w:p>
     <w:p>
+      <w:r>
+        <w:rPr>
+          <w:lang w:val="en-GB"/>
+        </w:rPr>
+        <w:t xml:space="preserve">We </w:t>
+      </w:r>
       <w:proofErr w:type="spellStart"/>
       <w:r>
-        <w:t>We</w:t>
+        <w:rPr>
+          <w:lang w:val="en-GB"/>
+        </w:rPr>
+        <w:t>kinda</w:t>
       </w:r>
       <w:proofErr w:type="spellEnd"/>
       <w:r>
-        <w:t xml:space="preserve"> </w:t>
-      </w:r>
-      <w:proofErr w:type="spellStart"/>
-      <w:r>
-        <w:t>kinda</w:t>
-      </w:r>
-      <w:proofErr w:type="spellEnd"/>
-      <w:r>
-        <w:t xml:space="preserve"> </w:t>
-      </w:r>
-      <w:proofErr w:type="spellStart"/>
-      <w:r>
-        <w:t>already</w:t>
-      </w:r>
-      <w:proofErr w:type="spellEnd"/>
-      <w:r>
-        <w:t xml:space="preserve"> </w:t>
-      </w:r>
-      <w:proofErr w:type="spellStart"/>
-      <w:r>
-        <w:t>did</w:t>
-      </w:r>
-      <w:proofErr w:type="spellEnd"/>
-      <w:r>
-        <w:t xml:space="preserve"> </w:t>
-      </w:r>
-      <w:proofErr w:type="spellStart"/>
-      <w:r>
-        <w:t>this</w:t>
-      </w:r>
-      <w:proofErr w:type="spellEnd"/>
-      <w:r>
-        <w:t xml:space="preserve"> but </w:t>
-      </w:r>
-      <w:proofErr w:type="spellStart"/>
-      <w:r>
-        <w:t>this</w:t>
-      </w:r>
-      <w:proofErr w:type="spellEnd"/>
-      <w:r>
-        <w:t xml:space="preserve"> </w:t>
-      </w:r>
-      <w:proofErr w:type="spellStart"/>
-      <w:r>
-        <w:t>chapter</w:t>
-      </w:r>
-      <w:proofErr w:type="spellEnd"/>
-      <w:r>
-        <w:t xml:space="preserve"> </w:t>
-      </w:r>
-      <w:proofErr w:type="spellStart"/>
-      <w:r>
-        <w:t>addresses</w:t>
-      </w:r>
-      <w:proofErr w:type="spellEnd"/>
-      <w:r>
-        <w:t xml:space="preserve"> </w:t>
-      </w:r>
-      <w:proofErr w:type="spellStart"/>
-      <w:r>
-        <w:t>why</w:t>
-      </w:r>
-      <w:proofErr w:type="spellEnd"/>
-      <w:r>
-        <w:t xml:space="preserve"> </w:t>
-      </w:r>
-      <w:proofErr w:type="spellStart"/>
-      <w:r>
-        <w:t>this</w:t>
-      </w:r>
-      <w:proofErr w:type="spellEnd"/>
-      <w:r>
-        <w:t xml:space="preserve"> </w:t>
-      </w:r>
-      <w:proofErr w:type="spellStart"/>
-      <w:r>
-        <w:t>structure</w:t>
-      </w:r>
-      <w:proofErr w:type="spellEnd"/>
-      <w:r>
-        <w:t xml:space="preserve"> </w:t>
-      </w:r>
-      <w:proofErr w:type="spellStart"/>
-      <w:r>
-        <w:t>has</w:t>
-      </w:r>
-      <w:proofErr w:type="spellEnd"/>
-      <w:r>
-        <w:t xml:space="preserve"> </w:t>
-      </w:r>
-      <w:proofErr w:type="spellStart"/>
-      <w:r>
-        <w:t>been</w:t>
-      </w:r>
-      <w:proofErr w:type="spellEnd"/>
-      <w:r>
-        <w:t xml:space="preserve"> </w:t>
-      </w:r>
-      <w:proofErr w:type="spellStart"/>
-      <w:r>
-        <w:t>chosen</w:t>
-      </w:r>
-      <w:proofErr w:type="spellEnd"/>
-      <w:r>
-        <w:t xml:space="preserve">. This </w:t>
+        <w:rPr>
+          <w:lang w:val="en-GB"/>
+        </w:rPr>
+        <w:t xml:space="preserve"> already did this but this chapter addresses why this structure has been chosen. </w:t>
+      </w:r>
+      <w:r>
+        <w:t xml:space="preserve">This </w:t>
       </w:r>
       <w:proofErr w:type="spellStart"/>
       <w:r>
@@ -3186,11 +2453,11 @@
       <w:pPr>
         <w:pStyle w:val="berschrift1"/>
       </w:pPr>
-      <w:bookmarkStart w:id="14" w:name="_Toc463556258"/>
+      <w:bookmarkStart w:id="15" w:name="_Toc463775921"/>
       <w:r>
         <w:t>Assets</w:t>
       </w:r>
-      <w:bookmarkEnd w:id="14"/>
+      <w:bookmarkEnd w:id="15"/>
     </w:p>
     <w:p>
       <w:r>
@@ -3225,118 +2492,45 @@
       <w:pPr>
         <w:pStyle w:val="berschrift1"/>
       </w:pPr>
-      <w:bookmarkStart w:id="15" w:name="_Toc463556259"/>
+      <w:bookmarkStart w:id="16" w:name="_Toc463775922"/>
       <w:proofErr w:type="spellStart"/>
       <w:r>
-        <w:lastRenderedPageBreak/>
         <w:t>Risks</w:t>
       </w:r>
-      <w:bookmarkEnd w:id="15"/>
+      <w:bookmarkEnd w:id="16"/>
       <w:proofErr w:type="spellEnd"/>
     </w:p>
     <w:p>
-      <w:proofErr w:type="spellStart"/>
-      <w:r>
-        <w:t>Of</w:t>
-      </w:r>
-      <w:proofErr w:type="spellEnd"/>
-      <w:r>
-        <w:t xml:space="preserve"> </w:t>
-      </w:r>
-      <w:proofErr w:type="spellStart"/>
-      <w:r>
-        <w:t>course</w:t>
-      </w:r>
-      <w:proofErr w:type="spellEnd"/>
-      <w:r>
-        <w:t xml:space="preserve"> </w:t>
-      </w:r>
-      <w:proofErr w:type="spellStart"/>
-      <w:r>
-        <w:t>there</w:t>
-      </w:r>
-      <w:proofErr w:type="spellEnd"/>
-      <w:r>
-        <w:t xml:space="preserve"> </w:t>
-      </w:r>
-      <w:proofErr w:type="spellStart"/>
-      <w:r>
-        <w:t>is</w:t>
-      </w:r>
-      <w:proofErr w:type="spellEnd"/>
-      <w:r>
-        <w:t xml:space="preserve"> </w:t>
-      </w:r>
-      <w:proofErr w:type="spellStart"/>
-      <w:r>
-        <w:t>t</w:t>
-      </w:r>
-      <w:r>
-        <w:t>he</w:t>
-      </w:r>
-      <w:proofErr w:type="spellEnd"/>
-      <w:r>
-        <w:t xml:space="preserve"> </w:t>
-      </w:r>
-      <w:proofErr w:type="spellStart"/>
-      <w:r>
-        <w:t>critical</w:t>
-      </w:r>
-      <w:proofErr w:type="spellEnd"/>
-      <w:r>
-        <w:t xml:space="preserve"> </w:t>
-      </w:r>
-      <w:proofErr w:type="spellStart"/>
-      <w:r>
-        <w:t>path</w:t>
-      </w:r>
-      <w:proofErr w:type="spellEnd"/>
-      <w:r>
-        <w:t xml:space="preserve">, but </w:t>
-      </w:r>
-      <w:proofErr w:type="spellStart"/>
-      <w:r>
-        <w:t>what</w:t>
-      </w:r>
-      <w:proofErr w:type="spellEnd"/>
-      <w:r>
-        <w:t xml:space="preserve"> </w:t>
-      </w:r>
-      <w:proofErr w:type="spellStart"/>
-      <w:r>
-        <w:t>else</w:t>
-      </w:r>
-      <w:proofErr w:type="spellEnd"/>
-      <w:r>
-        <w:t xml:space="preserve"> </w:t>
-      </w:r>
-      <w:proofErr w:type="spellStart"/>
-      <w:r>
-        <w:t>are</w:t>
-      </w:r>
-      <w:proofErr w:type="spellEnd"/>
-      <w:r>
-        <w:t xml:space="preserve"> </w:t>
-      </w:r>
-      <w:proofErr w:type="spellStart"/>
-      <w:r>
-        <w:t>possible</w:t>
-      </w:r>
-      <w:proofErr w:type="spellEnd"/>
-      <w:r>
-        <w:t xml:space="preserve"> </w:t>
-      </w:r>
-      <w:proofErr w:type="spellStart"/>
+      <w:r>
+        <w:rPr>
+          <w:lang w:val="en-GB"/>
+        </w:rPr>
+        <w:t>Of course there is</w:t>
+      </w:r>
+      <w:r>
+        <w:rPr>
+          <w:lang w:val="en-GB"/>
+        </w:rPr>
+        <w:t xml:space="preserve"> t</w:t>
+      </w:r>
+      <w:r>
+        <w:rPr>
+          <w:lang w:val="en-GB"/>
+        </w:rPr>
+        <w:t xml:space="preserve">he critical path, but what else are possible </w:t>
+      </w:r>
       <w:proofErr w:type="gramStart"/>
       <w:r>
-        <w:t>risks</w:t>
-      </w:r>
-      <w:proofErr w:type="spellEnd"/>
-      <w:r>
-        <w:t xml:space="preserve"> ?</w:t>
+        <w:rPr>
+          <w:lang w:val="en-GB"/>
+        </w:rPr>
+        <w:t>risks ?</w:t>
       </w:r>
       <w:proofErr w:type="gramEnd"/>
       <w:r>
+        <w:rPr>
+          <w:lang w:val="en-GB"/>
+        </w:rPr>
         <w:t xml:space="preserve"> </w:t>
       </w:r>
       <w:proofErr w:type="spellStart"/>
@@ -3386,154 +2580,63 @@
       <w:pPr>
         <w:pStyle w:val="berschrift1"/>
       </w:pPr>
-      <w:bookmarkStart w:id="16" w:name="_Toc463556260"/>
+      <w:bookmarkStart w:id="17" w:name="_Toc463775923"/>
       <w:r>
         <w:t>Reference List</w:t>
-      </w:r>
-      <w:bookmarkEnd w:id="16"/>
-    </w:p>
-    <w:p>
-      <w:proofErr w:type="spellStart"/>
-      <w:r>
-        <w:t>Put</w:t>
-      </w:r>
-      <w:proofErr w:type="spellEnd"/>
-      <w:r>
-        <w:t xml:space="preserve"> all </w:t>
-      </w:r>
-      <w:proofErr w:type="spellStart"/>
-      <w:r>
-        <w:t>your</w:t>
-      </w:r>
-      <w:proofErr w:type="spellEnd"/>
-      <w:r>
-        <w:t xml:space="preserve"> </w:t>
-      </w:r>
-      <w:proofErr w:type="spellStart"/>
-      <w:r>
-        <w:t>references</w:t>
-      </w:r>
-      <w:proofErr w:type="spellEnd"/>
-      <w:r>
-        <w:t xml:space="preserve"> in </w:t>
-      </w:r>
-      <w:proofErr w:type="spellStart"/>
-      <w:r>
-        <w:t>here</w:t>
-      </w:r>
-      <w:proofErr w:type="spellEnd"/>
-      <w:r>
-        <w:t>.</w:t>
-      </w:r>
-    </w:p>
-    <w:p>
-      <w:pPr>
-        <w:pStyle w:val="berschrift1"/>
-      </w:pPr>
-      <w:bookmarkStart w:id="17" w:name="_Toc463556261"/>
-      <w:r>
-        <w:t>Appendix</w:t>
       </w:r>
       <w:bookmarkEnd w:id="17"/>
     </w:p>
     <w:p>
-      <w:proofErr w:type="spellStart"/>
-      <w:r>
-        <w:t>Contains</w:t>
-      </w:r>
-      <w:proofErr w:type="spellEnd"/>
-      <w:r>
-        <w:t xml:space="preserve"> all material </w:t>
-      </w:r>
-      <w:proofErr w:type="spellStart"/>
-      <w:r>
-        <w:t>which</w:t>
-      </w:r>
-      <w:proofErr w:type="spellEnd"/>
-      <w:r>
-        <w:t xml:space="preserve"> </w:t>
-      </w:r>
-      <w:proofErr w:type="spellStart"/>
-      <w:r>
-        <w:t>would</w:t>
-      </w:r>
-      <w:proofErr w:type="spellEnd"/>
-      <w:r>
-        <w:t xml:space="preserve"> not fit </w:t>
-      </w:r>
-      <w:proofErr w:type="spellStart"/>
-      <w:r>
-        <w:t>onto</w:t>
-      </w:r>
-      <w:proofErr w:type="spellEnd"/>
-      <w:r>
-        <w:t xml:space="preserve"> a </w:t>
-      </w:r>
-      <w:proofErr w:type="spellStart"/>
-      <w:r>
-        <w:t>single</w:t>
-      </w:r>
-      <w:proofErr w:type="spellEnd"/>
-      <w:r>
-        <w:t xml:space="preserve"> </w:t>
-      </w:r>
-      <w:proofErr w:type="spellStart"/>
-      <w:r>
-        <w:t>page</w:t>
-      </w:r>
-      <w:proofErr w:type="spellEnd"/>
-      <w:r>
-        <w:t xml:space="preserve">, </w:t>
-      </w:r>
-      <w:proofErr w:type="spellStart"/>
-      <w:r>
-        <w:t>or</w:t>
-      </w:r>
-      <w:proofErr w:type="spellEnd"/>
-      <w:r>
-        <w:t xml:space="preserve"> </w:t>
-      </w:r>
-      <w:proofErr w:type="spellStart"/>
-      <w:r>
-        <w:t>is</w:t>
-      </w:r>
-      <w:proofErr w:type="spellEnd"/>
-      <w:r>
-        <w:t xml:space="preserve"> not </w:t>
-      </w:r>
-      <w:proofErr w:type="spellStart"/>
-      <w:r>
-        <w:t>needed</w:t>
-      </w:r>
-      <w:proofErr w:type="spellEnd"/>
-      <w:r>
-        <w:t xml:space="preserve"> in </w:t>
-      </w:r>
-      <w:proofErr w:type="spellStart"/>
-      <w:r>
-        <w:t>context</w:t>
-      </w:r>
-      <w:proofErr w:type="spellEnd"/>
-      <w:r>
-        <w:t xml:space="preserve"> (i.e. </w:t>
-      </w:r>
-      <w:proofErr w:type="spellStart"/>
-      <w:r>
-        <w:t>research</w:t>
-      </w:r>
-      <w:proofErr w:type="spellEnd"/>
-      <w:r>
-        <w:t xml:space="preserve"> </w:t>
-      </w:r>
-      <w:proofErr w:type="spellStart"/>
-      <w:r>
-        <w:t>material</w:t>
-      </w:r>
-      <w:proofErr w:type="spellEnd"/>
-      <w:r>
-        <w:t>, etc.)</w:t>
-      </w:r>
-      <w:r>
+      <w:pPr>
+        <w:rPr>
+          <w:lang w:val="en-GB"/>
+        </w:rPr>
+      </w:pPr>
+      <w:r>
+        <w:rPr>
+          <w:lang w:val="en-GB"/>
+        </w:rPr>
+        <w:t>Put all your references in here.</w:t>
+      </w:r>
+    </w:p>
+    <w:p>
+      <w:pPr>
+        <w:pStyle w:val="berschrift1"/>
+      </w:pPr>
+      <w:bookmarkStart w:id="18" w:name="_Toc463775924"/>
+      <w:r>
+        <w:t>Appendix</w:t>
+      </w:r>
+      <w:bookmarkEnd w:id="18"/>
+    </w:p>
+    <w:p>
+      <w:pPr>
+        <w:rPr>
+          <w:lang w:val="en-GB"/>
+        </w:rPr>
+      </w:pPr>
+      <w:r>
+        <w:rPr>
+          <w:lang w:val="en-GB"/>
+        </w:rPr>
+        <w:t>Contains all material which would not fit onto a single page</w:t>
+      </w:r>
+      <w:r>
+        <w:rPr>
+          <w:lang w:val="en-GB"/>
+        </w:rPr>
+        <w:t>, or is not needed in context</w:t>
+      </w:r>
+      <w:r>
+        <w:rPr>
+          <w:lang w:val="en-GB"/>
+        </w:rPr>
+        <w:t xml:space="preserve"> (i.e. research material, etc.)</w:t>
+      </w:r>
+      <w:r>
+        <w:rPr>
+          <w:lang w:val="en-GB"/>
+        </w:rPr>
         <w:t xml:space="preserve">. </w:t>
       </w:r>
     </w:p>
@@ -5125,7 +4228,7 @@
 </file>
 
 <file path=customXml/itemProps1.xml><?xml version="1.0" encoding="utf-8"?>
-<ds:datastoreItem xmlns:ds="http://schemas.openxmlformats.org/officeDocument/2006/customXml" ds:itemID="{13A770A6-BAFB-4D3A-8AEE-EAD1B100878A}">
+<ds:datastoreItem xmlns:ds="http://schemas.openxmlformats.org/officeDocument/2006/customXml" ds:itemID="{37973145-2BDA-461F-88F2-522D88F16AB3}">
   <ds:schemaRefs>
     <ds:schemaRef ds:uri="http://schemas.openxmlformats.org/officeDocument/2006/bibliography"/>
   </ds:schemaRefs>

</xml_diff>

<commit_message>
Added diagramm and text to "File Structure"
</commit_message>
<xml_diff>
--- a/Documents/Proposal_Documentation_Template.docx
+++ b/Documents/Proposal_Documentation_Template.docx
@@ -58,7 +58,7 @@
           <w:color w:val="auto"/>
           <w:sz w:val="22"/>
           <w:szCs w:val="22"/>
-          <w:lang w:eastAsia="en-US"/>
+          <w:lang w:val="en-GB" w:eastAsia="en-US"/>
         </w:rPr>
         <w:id w:val="-1667321189"/>
         <w:docPartObj>
@@ -101,16 +101,25 @@
             <w:rPr>
               <w:rFonts w:eastAsiaTheme="minorEastAsia"/>
               <w:noProof/>
-              <w:lang w:eastAsia="de-DE"/>
+              <w:lang w:val="en-GB" w:eastAsia="de-DE"/>
             </w:rPr>
           </w:pPr>
           <w:r>
+            <w:rPr>
+              <w:lang w:val="en-GB"/>
+            </w:rPr>
             <w:fldChar w:fldCharType="begin"/>
           </w:r>
           <w:r>
+            <w:rPr>
+              <w:lang w:val="en-GB"/>
+            </w:rPr>
             <w:instrText xml:space="preserve"> TOC \o "1-3" \h \z \u </w:instrText>
           </w:r>
           <w:r>
+            <w:rPr>
+              <w:lang w:val="en-GB"/>
+            </w:rPr>
             <w:fldChar w:fldCharType="separate"/>
           </w:r>
           <w:hyperlink w:anchor="_Toc463775907" w:history="1">
@@ -118,6 +127,7 @@
               <w:rPr>
                 <w:rStyle w:val="Hyperlink"/>
                 <w:noProof/>
+                <w:lang w:val="en-GB"/>
               </w:rPr>
               <w:t>0</w:t>
             </w:r>
@@ -125,7 +135,7 @@
               <w:rPr>
                 <w:rFonts w:eastAsiaTheme="minorEastAsia"/>
                 <w:noProof/>
-                <w:lang w:eastAsia="de-DE"/>
+                <w:lang w:val="en-GB" w:eastAsia="de-DE"/>
               </w:rPr>
               <w:tab/>
             </w:r>
@@ -133,6 +143,7 @@
               <w:rPr>
                 <w:rStyle w:val="Hyperlink"/>
                 <w:noProof/>
+                <w:lang w:val="en-GB"/>
               </w:rPr>
               <w:t>Abstract</w:t>
             </w:r>
@@ -140,6 +151,7 @@
               <w:rPr>
                 <w:noProof/>
                 <w:webHidden/>
+                <w:lang w:val="en-GB"/>
               </w:rPr>
               <w:tab/>
             </w:r>
@@ -147,6 +159,7 @@
               <w:rPr>
                 <w:noProof/>
                 <w:webHidden/>
+                <w:lang w:val="en-GB"/>
               </w:rPr>
               <w:fldChar w:fldCharType="begin"/>
             </w:r>
@@ -154,6 +167,7 @@
               <w:rPr>
                 <w:noProof/>
                 <w:webHidden/>
+                <w:lang w:val="en-GB"/>
               </w:rPr>
               <w:instrText xml:space="preserve"> PAGEREF _Toc463775907 \h </w:instrText>
             </w:r>
@@ -161,12 +175,14 @@
               <w:rPr>
                 <w:noProof/>
                 <w:webHidden/>
-              </w:rPr>
-            </w:r>
-            <w:r>
-              <w:rPr>
-                <w:noProof/>
-                <w:webHidden/>
+                <w:lang w:val="en-GB"/>
+              </w:rPr>
+            </w:r>
+            <w:r>
+              <w:rPr>
+                <w:noProof/>
+                <w:webHidden/>
+                <w:lang w:val="en-GB"/>
               </w:rPr>
               <w:fldChar w:fldCharType="separate"/>
             </w:r>
@@ -174,6 +190,7 @@
               <w:rPr>
                 <w:noProof/>
                 <w:webHidden/>
+                <w:lang w:val="en-GB"/>
               </w:rPr>
               <w:t>3</w:t>
             </w:r>
@@ -181,6 +198,7 @@
               <w:rPr>
                 <w:noProof/>
                 <w:webHidden/>
+                <w:lang w:val="en-GB"/>
               </w:rPr>
               <w:fldChar w:fldCharType="end"/>
             </w:r>
@@ -196,7 +214,7 @@
             <w:rPr>
               <w:rFonts w:eastAsiaTheme="minorEastAsia"/>
               <w:noProof/>
-              <w:lang w:eastAsia="de-DE"/>
+              <w:lang w:val="en-GB" w:eastAsia="de-DE"/>
             </w:rPr>
           </w:pPr>
           <w:hyperlink w:anchor="_Toc463775908" w:history="1">
@@ -204,6 +222,7 @@
               <w:rPr>
                 <w:rStyle w:val="Hyperlink"/>
                 <w:noProof/>
+                <w:lang w:val="en-GB"/>
               </w:rPr>
               <w:t>1</w:t>
             </w:r>
@@ -211,7 +230,7 @@
               <w:rPr>
                 <w:rFonts w:eastAsiaTheme="minorEastAsia"/>
                 <w:noProof/>
-                <w:lang w:eastAsia="de-DE"/>
+                <w:lang w:val="en-GB" w:eastAsia="de-DE"/>
               </w:rPr>
               <w:tab/>
             </w:r>
@@ -219,6 +238,7 @@
               <w:rPr>
                 <w:rStyle w:val="Hyperlink"/>
                 <w:noProof/>
+                <w:lang w:val="en-GB"/>
               </w:rPr>
               <w:t>Game Design</w:t>
             </w:r>
@@ -226,6 +246,7 @@
               <w:rPr>
                 <w:noProof/>
                 <w:webHidden/>
+                <w:lang w:val="en-GB"/>
               </w:rPr>
               <w:tab/>
             </w:r>
@@ -233,6 +254,7 @@
               <w:rPr>
                 <w:noProof/>
                 <w:webHidden/>
+                <w:lang w:val="en-GB"/>
               </w:rPr>
               <w:fldChar w:fldCharType="begin"/>
             </w:r>
@@ -240,6 +262,7 @@
               <w:rPr>
                 <w:noProof/>
                 <w:webHidden/>
+                <w:lang w:val="en-GB"/>
               </w:rPr>
               <w:instrText xml:space="preserve"> PAGEREF _Toc463775908 \h </w:instrText>
             </w:r>
@@ -247,12 +270,14 @@
               <w:rPr>
                 <w:noProof/>
                 <w:webHidden/>
-              </w:rPr>
-            </w:r>
-            <w:r>
-              <w:rPr>
-                <w:noProof/>
-                <w:webHidden/>
+                <w:lang w:val="en-GB"/>
+              </w:rPr>
+            </w:r>
+            <w:r>
+              <w:rPr>
+                <w:noProof/>
+                <w:webHidden/>
+                <w:lang w:val="en-GB"/>
               </w:rPr>
               <w:fldChar w:fldCharType="separate"/>
             </w:r>
@@ -260,6 +285,7 @@
               <w:rPr>
                 <w:noProof/>
                 <w:webHidden/>
+                <w:lang w:val="en-GB"/>
               </w:rPr>
               <w:t>3</w:t>
             </w:r>
@@ -267,6 +293,7 @@
               <w:rPr>
                 <w:noProof/>
                 <w:webHidden/>
+                <w:lang w:val="en-GB"/>
               </w:rPr>
               <w:fldChar w:fldCharType="end"/>
             </w:r>
@@ -282,7 +309,7 @@
             <w:rPr>
               <w:rFonts w:eastAsiaTheme="minorEastAsia"/>
               <w:noProof/>
-              <w:lang w:eastAsia="de-DE"/>
+              <w:lang w:val="en-GB" w:eastAsia="de-DE"/>
             </w:rPr>
           </w:pPr>
           <w:hyperlink w:anchor="_Toc463775909" w:history="1">
@@ -298,7 +325,7 @@
               <w:rPr>
                 <w:rFonts w:eastAsiaTheme="minorEastAsia"/>
                 <w:noProof/>
-                <w:lang w:eastAsia="de-DE"/>
+                <w:lang w:val="en-GB" w:eastAsia="de-DE"/>
               </w:rPr>
               <w:tab/>
             </w:r>
@@ -314,6 +341,7 @@
               <w:rPr>
                 <w:noProof/>
                 <w:webHidden/>
+                <w:lang w:val="en-GB"/>
               </w:rPr>
               <w:tab/>
             </w:r>
@@ -321,6 +349,7 @@
               <w:rPr>
                 <w:noProof/>
                 <w:webHidden/>
+                <w:lang w:val="en-GB"/>
               </w:rPr>
               <w:fldChar w:fldCharType="begin"/>
             </w:r>
@@ -328,6 +357,7 @@
               <w:rPr>
                 <w:noProof/>
                 <w:webHidden/>
+                <w:lang w:val="en-GB"/>
               </w:rPr>
               <w:instrText xml:space="preserve"> PAGEREF _Toc463775909 \h </w:instrText>
             </w:r>
@@ -335,12 +365,14 @@
               <w:rPr>
                 <w:noProof/>
                 <w:webHidden/>
-              </w:rPr>
-            </w:r>
-            <w:r>
-              <w:rPr>
-                <w:noProof/>
-                <w:webHidden/>
+                <w:lang w:val="en-GB"/>
+              </w:rPr>
+            </w:r>
+            <w:r>
+              <w:rPr>
+                <w:noProof/>
+                <w:webHidden/>
+                <w:lang w:val="en-GB"/>
               </w:rPr>
               <w:fldChar w:fldCharType="separate"/>
             </w:r>
@@ -348,6 +380,7 @@
               <w:rPr>
                 <w:noProof/>
                 <w:webHidden/>
+                <w:lang w:val="en-GB"/>
               </w:rPr>
               <w:t>3</w:t>
             </w:r>
@@ -355,6 +388,7 @@
               <w:rPr>
                 <w:noProof/>
                 <w:webHidden/>
+                <w:lang w:val="en-GB"/>
               </w:rPr>
               <w:fldChar w:fldCharType="end"/>
             </w:r>
@@ -370,7 +404,7 @@
             <w:rPr>
               <w:rFonts w:eastAsiaTheme="minorEastAsia"/>
               <w:noProof/>
-              <w:lang w:eastAsia="de-DE"/>
+              <w:lang w:val="en-GB" w:eastAsia="de-DE"/>
             </w:rPr>
           </w:pPr>
           <w:hyperlink w:anchor="_Toc463775910" w:history="1">
@@ -378,6 +412,7 @@
               <w:rPr>
                 <w:rStyle w:val="Hyperlink"/>
                 <w:noProof/>
+                <w:lang w:val="en-GB"/>
               </w:rPr>
               <w:t>1.1</w:t>
             </w:r>
@@ -385,7 +420,7 @@
               <w:rPr>
                 <w:rFonts w:eastAsiaTheme="minorEastAsia"/>
                 <w:noProof/>
-                <w:lang w:eastAsia="de-DE"/>
+                <w:lang w:val="en-GB" w:eastAsia="de-DE"/>
               </w:rPr>
               <w:tab/>
             </w:r>
@@ -393,6 +428,7 @@
               <w:rPr>
                 <w:rStyle w:val="Hyperlink"/>
                 <w:noProof/>
+                <w:lang w:val="en-GB"/>
               </w:rPr>
               <w:t>Mechanics</w:t>
             </w:r>
@@ -400,6 +436,7 @@
               <w:rPr>
                 <w:noProof/>
                 <w:webHidden/>
+                <w:lang w:val="en-GB"/>
               </w:rPr>
               <w:tab/>
             </w:r>
@@ -407,6 +444,7 @@
               <w:rPr>
                 <w:noProof/>
                 <w:webHidden/>
+                <w:lang w:val="en-GB"/>
               </w:rPr>
               <w:fldChar w:fldCharType="begin"/>
             </w:r>
@@ -414,6 +452,7 @@
               <w:rPr>
                 <w:noProof/>
                 <w:webHidden/>
+                <w:lang w:val="en-GB"/>
               </w:rPr>
               <w:instrText xml:space="preserve"> PAGEREF _Toc463775910 \h </w:instrText>
             </w:r>
@@ -421,12 +460,14 @@
               <w:rPr>
                 <w:noProof/>
                 <w:webHidden/>
-              </w:rPr>
-            </w:r>
-            <w:r>
-              <w:rPr>
-                <w:noProof/>
-                <w:webHidden/>
+                <w:lang w:val="en-GB"/>
+              </w:rPr>
+            </w:r>
+            <w:r>
+              <w:rPr>
+                <w:noProof/>
+                <w:webHidden/>
+                <w:lang w:val="en-GB"/>
               </w:rPr>
               <w:fldChar w:fldCharType="separate"/>
             </w:r>
@@ -434,6 +475,7 @@
               <w:rPr>
                 <w:noProof/>
                 <w:webHidden/>
+                <w:lang w:val="en-GB"/>
               </w:rPr>
               <w:t>3</w:t>
             </w:r>
@@ -441,6 +483,7 @@
               <w:rPr>
                 <w:noProof/>
                 <w:webHidden/>
+                <w:lang w:val="en-GB"/>
               </w:rPr>
               <w:fldChar w:fldCharType="end"/>
             </w:r>
@@ -456,7 +499,7 @@
             <w:rPr>
               <w:rFonts w:eastAsiaTheme="minorEastAsia"/>
               <w:noProof/>
-              <w:lang w:eastAsia="de-DE"/>
+              <w:lang w:val="en-GB" w:eastAsia="de-DE"/>
             </w:rPr>
           </w:pPr>
           <w:hyperlink w:anchor="_Toc463775911" w:history="1">
@@ -464,6 +507,7 @@
               <w:rPr>
                 <w:rStyle w:val="Hyperlink"/>
                 <w:noProof/>
+                <w:lang w:val="en-GB"/>
               </w:rPr>
               <w:t>1.2</w:t>
             </w:r>
@@ -471,7 +515,7 @@
               <w:rPr>
                 <w:rFonts w:eastAsiaTheme="minorEastAsia"/>
                 <w:noProof/>
-                <w:lang w:eastAsia="de-DE"/>
+                <w:lang w:val="en-GB" w:eastAsia="de-DE"/>
               </w:rPr>
               <w:tab/>
             </w:r>
@@ -479,6 +523,7 @@
               <w:rPr>
                 <w:rStyle w:val="Hyperlink"/>
                 <w:noProof/>
+                <w:lang w:val="en-GB"/>
               </w:rPr>
               <w:t>Story</w:t>
             </w:r>
@@ -486,6 +531,7 @@
               <w:rPr>
                 <w:noProof/>
                 <w:webHidden/>
+                <w:lang w:val="en-GB"/>
               </w:rPr>
               <w:tab/>
             </w:r>
@@ -493,6 +539,7 @@
               <w:rPr>
                 <w:noProof/>
                 <w:webHidden/>
+                <w:lang w:val="en-GB"/>
               </w:rPr>
               <w:fldChar w:fldCharType="begin"/>
             </w:r>
@@ -500,6 +547,7 @@
               <w:rPr>
                 <w:noProof/>
                 <w:webHidden/>
+                <w:lang w:val="en-GB"/>
               </w:rPr>
               <w:instrText xml:space="preserve"> PAGEREF _Toc463775911 \h </w:instrText>
             </w:r>
@@ -507,12 +555,14 @@
               <w:rPr>
                 <w:noProof/>
                 <w:webHidden/>
-              </w:rPr>
-            </w:r>
-            <w:r>
-              <w:rPr>
-                <w:noProof/>
-                <w:webHidden/>
+                <w:lang w:val="en-GB"/>
+              </w:rPr>
+            </w:r>
+            <w:r>
+              <w:rPr>
+                <w:noProof/>
+                <w:webHidden/>
+                <w:lang w:val="en-GB"/>
               </w:rPr>
               <w:fldChar w:fldCharType="separate"/>
             </w:r>
@@ -520,6 +570,7 @@
               <w:rPr>
                 <w:noProof/>
                 <w:webHidden/>
+                <w:lang w:val="en-GB"/>
               </w:rPr>
               <w:t>3</w:t>
             </w:r>
@@ -527,6 +578,7 @@
               <w:rPr>
                 <w:noProof/>
                 <w:webHidden/>
+                <w:lang w:val="en-GB"/>
               </w:rPr>
               <w:fldChar w:fldCharType="end"/>
             </w:r>
@@ -542,7 +594,7 @@
             <w:rPr>
               <w:rFonts w:eastAsiaTheme="minorEastAsia"/>
               <w:noProof/>
-              <w:lang w:eastAsia="de-DE"/>
+              <w:lang w:val="en-GB" w:eastAsia="de-DE"/>
             </w:rPr>
           </w:pPr>
           <w:hyperlink w:anchor="_Toc463775912" w:history="1">
@@ -550,6 +602,7 @@
               <w:rPr>
                 <w:rStyle w:val="Hyperlink"/>
                 <w:noProof/>
+                <w:lang w:val="en-GB"/>
               </w:rPr>
               <w:t>1.3</w:t>
             </w:r>
@@ -557,7 +610,7 @@
               <w:rPr>
                 <w:rFonts w:eastAsiaTheme="minorEastAsia"/>
                 <w:noProof/>
-                <w:lang w:eastAsia="de-DE"/>
+                <w:lang w:val="en-GB" w:eastAsia="de-DE"/>
               </w:rPr>
               <w:tab/>
             </w:r>
@@ -565,6 +618,7 @@
               <w:rPr>
                 <w:rStyle w:val="Hyperlink"/>
                 <w:noProof/>
+                <w:lang w:val="en-GB"/>
               </w:rPr>
               <w:t>Look &amp; Feel</w:t>
             </w:r>
@@ -572,6 +626,7 @@
               <w:rPr>
                 <w:noProof/>
                 <w:webHidden/>
+                <w:lang w:val="en-GB"/>
               </w:rPr>
               <w:tab/>
             </w:r>
@@ -579,6 +634,7 @@
               <w:rPr>
                 <w:noProof/>
                 <w:webHidden/>
+                <w:lang w:val="en-GB"/>
               </w:rPr>
               <w:fldChar w:fldCharType="begin"/>
             </w:r>
@@ -586,6 +642,7 @@
               <w:rPr>
                 <w:noProof/>
                 <w:webHidden/>
+                <w:lang w:val="en-GB"/>
               </w:rPr>
               <w:instrText xml:space="preserve"> PAGEREF _Toc463775912 \h </w:instrText>
             </w:r>
@@ -593,12 +650,14 @@
               <w:rPr>
                 <w:noProof/>
                 <w:webHidden/>
-              </w:rPr>
-            </w:r>
-            <w:r>
-              <w:rPr>
-                <w:noProof/>
-                <w:webHidden/>
+                <w:lang w:val="en-GB"/>
+              </w:rPr>
+            </w:r>
+            <w:r>
+              <w:rPr>
+                <w:noProof/>
+                <w:webHidden/>
+                <w:lang w:val="en-GB"/>
               </w:rPr>
               <w:fldChar w:fldCharType="separate"/>
             </w:r>
@@ -606,6 +665,7 @@
               <w:rPr>
                 <w:noProof/>
                 <w:webHidden/>
+                <w:lang w:val="en-GB"/>
               </w:rPr>
               <w:t>3</w:t>
             </w:r>
@@ -613,6 +673,7 @@
               <w:rPr>
                 <w:noProof/>
                 <w:webHidden/>
+                <w:lang w:val="en-GB"/>
               </w:rPr>
               <w:fldChar w:fldCharType="end"/>
             </w:r>
@@ -628,7 +689,7 @@
             <w:rPr>
               <w:rFonts w:eastAsiaTheme="minorEastAsia"/>
               <w:noProof/>
-              <w:lang w:eastAsia="de-DE"/>
+              <w:lang w:val="en-GB" w:eastAsia="de-DE"/>
             </w:rPr>
           </w:pPr>
           <w:hyperlink w:anchor="_Toc463775913" w:history="1">
@@ -636,6 +697,7 @@
               <w:rPr>
                 <w:rStyle w:val="Hyperlink"/>
                 <w:noProof/>
+                <w:lang w:val="en-GB"/>
               </w:rPr>
               <w:t>2</w:t>
             </w:r>
@@ -643,7 +705,7 @@
               <w:rPr>
                 <w:rFonts w:eastAsiaTheme="minorEastAsia"/>
                 <w:noProof/>
-                <w:lang w:eastAsia="de-DE"/>
+                <w:lang w:val="en-GB" w:eastAsia="de-DE"/>
               </w:rPr>
               <w:tab/>
             </w:r>
@@ -651,6 +713,7 @@
               <w:rPr>
                 <w:rStyle w:val="Hyperlink"/>
                 <w:noProof/>
+                <w:lang w:val="en-GB"/>
               </w:rPr>
               <w:t>Project Management</w:t>
             </w:r>
@@ -658,6 +721,7 @@
               <w:rPr>
                 <w:noProof/>
                 <w:webHidden/>
+                <w:lang w:val="en-GB"/>
               </w:rPr>
               <w:tab/>
             </w:r>
@@ -665,6 +729,7 @@
               <w:rPr>
                 <w:noProof/>
                 <w:webHidden/>
+                <w:lang w:val="en-GB"/>
               </w:rPr>
               <w:fldChar w:fldCharType="begin"/>
             </w:r>
@@ -672,6 +737,7 @@
               <w:rPr>
                 <w:noProof/>
                 <w:webHidden/>
+                <w:lang w:val="en-GB"/>
               </w:rPr>
               <w:instrText xml:space="preserve"> PAGEREF _Toc463775913 \h </w:instrText>
             </w:r>
@@ -679,12 +745,14 @@
               <w:rPr>
                 <w:noProof/>
                 <w:webHidden/>
-              </w:rPr>
-            </w:r>
-            <w:r>
-              <w:rPr>
-                <w:noProof/>
-                <w:webHidden/>
+                <w:lang w:val="en-GB"/>
+              </w:rPr>
+            </w:r>
+            <w:r>
+              <w:rPr>
+                <w:noProof/>
+                <w:webHidden/>
+                <w:lang w:val="en-GB"/>
               </w:rPr>
               <w:fldChar w:fldCharType="separate"/>
             </w:r>
@@ -692,6 +760,7 @@
               <w:rPr>
                 <w:noProof/>
                 <w:webHidden/>
+                <w:lang w:val="en-GB"/>
               </w:rPr>
               <w:t>3</w:t>
             </w:r>
@@ -699,6 +768,7 @@
               <w:rPr>
                 <w:noProof/>
                 <w:webHidden/>
+                <w:lang w:val="en-GB"/>
               </w:rPr>
               <w:fldChar w:fldCharType="end"/>
             </w:r>
@@ -714,7 +784,7 @@
             <w:rPr>
               <w:rFonts w:eastAsiaTheme="minorEastAsia"/>
               <w:noProof/>
-              <w:lang w:eastAsia="de-DE"/>
+              <w:lang w:val="en-GB" w:eastAsia="de-DE"/>
             </w:rPr>
           </w:pPr>
           <w:hyperlink w:anchor="_Toc463775914" w:history="1">
@@ -722,6 +792,7 @@
               <w:rPr>
                 <w:rStyle w:val="Hyperlink"/>
                 <w:noProof/>
+                <w:lang w:val="en-GB"/>
               </w:rPr>
               <w:t>2.0</w:t>
             </w:r>
@@ -729,7 +800,7 @@
               <w:rPr>
                 <w:rFonts w:eastAsiaTheme="minorEastAsia"/>
                 <w:noProof/>
-                <w:lang w:eastAsia="de-DE"/>
+                <w:lang w:val="en-GB" w:eastAsia="de-DE"/>
               </w:rPr>
               <w:tab/>
             </w:r>
@@ -737,6 +808,7 @@
               <w:rPr>
                 <w:rStyle w:val="Hyperlink"/>
                 <w:noProof/>
+                <w:lang w:val="en-GB"/>
               </w:rPr>
               <w:t>Team</w:t>
             </w:r>
@@ -744,6 +816,7 @@
               <w:rPr>
                 <w:noProof/>
                 <w:webHidden/>
+                <w:lang w:val="en-GB"/>
               </w:rPr>
               <w:tab/>
             </w:r>
@@ -751,6 +824,7 @@
               <w:rPr>
                 <w:noProof/>
                 <w:webHidden/>
+                <w:lang w:val="en-GB"/>
               </w:rPr>
               <w:fldChar w:fldCharType="begin"/>
             </w:r>
@@ -758,6 +832,7 @@
               <w:rPr>
                 <w:noProof/>
                 <w:webHidden/>
+                <w:lang w:val="en-GB"/>
               </w:rPr>
               <w:instrText xml:space="preserve"> PAGEREF _Toc463775914 \h </w:instrText>
             </w:r>
@@ -765,12 +840,14 @@
               <w:rPr>
                 <w:noProof/>
                 <w:webHidden/>
-              </w:rPr>
-            </w:r>
-            <w:r>
-              <w:rPr>
-                <w:noProof/>
-                <w:webHidden/>
+                <w:lang w:val="en-GB"/>
+              </w:rPr>
+            </w:r>
+            <w:r>
+              <w:rPr>
+                <w:noProof/>
+                <w:webHidden/>
+                <w:lang w:val="en-GB"/>
               </w:rPr>
               <w:fldChar w:fldCharType="separate"/>
             </w:r>
@@ -778,6 +855,7 @@
               <w:rPr>
                 <w:noProof/>
                 <w:webHidden/>
+                <w:lang w:val="en-GB"/>
               </w:rPr>
               <w:t>3</w:t>
             </w:r>
@@ -785,6 +863,7 @@
               <w:rPr>
                 <w:noProof/>
                 <w:webHidden/>
+                <w:lang w:val="en-GB"/>
               </w:rPr>
               <w:fldChar w:fldCharType="end"/>
             </w:r>
@@ -800,7 +879,7 @@
             <w:rPr>
               <w:rFonts w:eastAsiaTheme="minorEastAsia"/>
               <w:noProof/>
-              <w:lang w:eastAsia="de-DE"/>
+              <w:lang w:val="en-GB" w:eastAsia="de-DE"/>
             </w:rPr>
           </w:pPr>
           <w:hyperlink w:anchor="_Toc463775915" w:history="1">
@@ -808,6 +887,7 @@
               <w:rPr>
                 <w:rStyle w:val="Hyperlink"/>
                 <w:noProof/>
+                <w:lang w:val="en-GB"/>
               </w:rPr>
               <w:t>2.1</w:t>
             </w:r>
@@ -815,7 +895,7 @@
               <w:rPr>
                 <w:rFonts w:eastAsiaTheme="minorEastAsia"/>
                 <w:noProof/>
-                <w:lang w:eastAsia="de-DE"/>
+                <w:lang w:val="en-GB" w:eastAsia="de-DE"/>
               </w:rPr>
               <w:tab/>
             </w:r>
@@ -823,6 +903,7 @@
               <w:rPr>
                 <w:rStyle w:val="Hyperlink"/>
                 <w:noProof/>
+                <w:lang w:val="en-GB"/>
               </w:rPr>
               <w:t>Task Breakdown Structure</w:t>
             </w:r>
@@ -830,6 +911,7 @@
               <w:rPr>
                 <w:noProof/>
                 <w:webHidden/>
+                <w:lang w:val="en-GB"/>
               </w:rPr>
               <w:tab/>
             </w:r>
@@ -837,6 +919,7 @@
               <w:rPr>
                 <w:noProof/>
                 <w:webHidden/>
+                <w:lang w:val="en-GB"/>
               </w:rPr>
               <w:fldChar w:fldCharType="begin"/>
             </w:r>
@@ -844,6 +927,7 @@
               <w:rPr>
                 <w:noProof/>
                 <w:webHidden/>
+                <w:lang w:val="en-GB"/>
               </w:rPr>
               <w:instrText xml:space="preserve"> PAGEREF _Toc463775915 \h </w:instrText>
             </w:r>
@@ -851,12 +935,14 @@
               <w:rPr>
                 <w:noProof/>
                 <w:webHidden/>
-              </w:rPr>
-            </w:r>
-            <w:r>
-              <w:rPr>
-                <w:noProof/>
-                <w:webHidden/>
+                <w:lang w:val="en-GB"/>
+              </w:rPr>
+            </w:r>
+            <w:r>
+              <w:rPr>
+                <w:noProof/>
+                <w:webHidden/>
+                <w:lang w:val="en-GB"/>
               </w:rPr>
               <w:fldChar w:fldCharType="separate"/>
             </w:r>
@@ -864,6 +950,7 @@
               <w:rPr>
                 <w:noProof/>
                 <w:webHidden/>
+                <w:lang w:val="en-GB"/>
               </w:rPr>
               <w:t>3</w:t>
             </w:r>
@@ -871,6 +958,7 @@
               <w:rPr>
                 <w:noProof/>
                 <w:webHidden/>
+                <w:lang w:val="en-GB"/>
               </w:rPr>
               <w:fldChar w:fldCharType="end"/>
             </w:r>
@@ -886,7 +974,7 @@
             <w:rPr>
               <w:rFonts w:eastAsiaTheme="minorEastAsia"/>
               <w:noProof/>
-              <w:lang w:eastAsia="de-DE"/>
+              <w:lang w:val="en-GB" w:eastAsia="de-DE"/>
             </w:rPr>
           </w:pPr>
           <w:hyperlink w:anchor="_Toc463775916" w:history="1">
@@ -894,6 +982,7 @@
               <w:rPr>
                 <w:rStyle w:val="Hyperlink"/>
                 <w:noProof/>
+                <w:lang w:val="en-GB"/>
               </w:rPr>
               <w:t>2.2</w:t>
             </w:r>
@@ -901,7 +990,7 @@
               <w:rPr>
                 <w:rFonts w:eastAsiaTheme="minorEastAsia"/>
                 <w:noProof/>
-                <w:lang w:eastAsia="de-DE"/>
+                <w:lang w:val="en-GB" w:eastAsia="de-DE"/>
               </w:rPr>
               <w:tab/>
             </w:r>
@@ -909,6 +998,7 @@
               <w:rPr>
                 <w:rStyle w:val="Hyperlink"/>
                 <w:noProof/>
+                <w:lang w:val="en-GB"/>
               </w:rPr>
               <w:t>Scheduling</w:t>
             </w:r>
@@ -916,6 +1006,7 @@
               <w:rPr>
                 <w:noProof/>
                 <w:webHidden/>
+                <w:lang w:val="en-GB"/>
               </w:rPr>
               <w:tab/>
             </w:r>
@@ -923,6 +1014,7 @@
               <w:rPr>
                 <w:noProof/>
                 <w:webHidden/>
+                <w:lang w:val="en-GB"/>
               </w:rPr>
               <w:fldChar w:fldCharType="begin"/>
             </w:r>
@@ -930,6 +1022,7 @@
               <w:rPr>
                 <w:noProof/>
                 <w:webHidden/>
+                <w:lang w:val="en-GB"/>
               </w:rPr>
               <w:instrText xml:space="preserve"> PAGEREF _Toc463775916 \h </w:instrText>
             </w:r>
@@ -937,12 +1030,14 @@
               <w:rPr>
                 <w:noProof/>
                 <w:webHidden/>
-              </w:rPr>
-            </w:r>
-            <w:r>
-              <w:rPr>
-                <w:noProof/>
-                <w:webHidden/>
+                <w:lang w:val="en-GB"/>
+              </w:rPr>
+            </w:r>
+            <w:r>
+              <w:rPr>
+                <w:noProof/>
+                <w:webHidden/>
+                <w:lang w:val="en-GB"/>
               </w:rPr>
               <w:fldChar w:fldCharType="separate"/>
             </w:r>
@@ -950,6 +1045,7 @@
               <w:rPr>
                 <w:noProof/>
                 <w:webHidden/>
+                <w:lang w:val="en-GB"/>
               </w:rPr>
               <w:t>3</w:t>
             </w:r>
@@ -957,6 +1053,7 @@
               <w:rPr>
                 <w:noProof/>
                 <w:webHidden/>
+                <w:lang w:val="en-GB"/>
               </w:rPr>
               <w:fldChar w:fldCharType="end"/>
             </w:r>
@@ -972,7 +1069,7 @@
             <w:rPr>
               <w:rFonts w:eastAsiaTheme="minorEastAsia"/>
               <w:noProof/>
-              <w:lang w:eastAsia="de-DE"/>
+              <w:lang w:val="en-GB" w:eastAsia="de-DE"/>
             </w:rPr>
           </w:pPr>
           <w:hyperlink w:anchor="_Toc463775917" w:history="1">
@@ -980,6 +1077,7 @@
               <w:rPr>
                 <w:rStyle w:val="Hyperlink"/>
                 <w:noProof/>
+                <w:lang w:val="en-GB"/>
               </w:rPr>
               <w:t>2.3</w:t>
             </w:r>
@@ -987,7 +1085,7 @@
               <w:rPr>
                 <w:rFonts w:eastAsiaTheme="minorEastAsia"/>
                 <w:noProof/>
-                <w:lang w:eastAsia="de-DE"/>
+                <w:lang w:val="en-GB" w:eastAsia="de-DE"/>
               </w:rPr>
               <w:tab/>
             </w:r>
@@ -995,6 +1093,7 @@
               <w:rPr>
                 <w:rStyle w:val="Hyperlink"/>
                 <w:noProof/>
+                <w:lang w:val="en-GB"/>
               </w:rPr>
               <w:t>Measurement</w:t>
             </w:r>
@@ -1002,6 +1101,7 @@
               <w:rPr>
                 <w:noProof/>
                 <w:webHidden/>
+                <w:lang w:val="en-GB"/>
               </w:rPr>
               <w:tab/>
             </w:r>
@@ -1009,6 +1109,7 @@
               <w:rPr>
                 <w:noProof/>
                 <w:webHidden/>
+                <w:lang w:val="en-GB"/>
               </w:rPr>
               <w:fldChar w:fldCharType="begin"/>
             </w:r>
@@ -1016,6 +1117,7 @@
               <w:rPr>
                 <w:noProof/>
                 <w:webHidden/>
+                <w:lang w:val="en-GB"/>
               </w:rPr>
               <w:instrText xml:space="preserve"> PAGEREF _Toc463775917 \h </w:instrText>
             </w:r>
@@ -1023,12 +1125,14 @@
               <w:rPr>
                 <w:noProof/>
                 <w:webHidden/>
-              </w:rPr>
-            </w:r>
-            <w:r>
-              <w:rPr>
-                <w:noProof/>
-                <w:webHidden/>
+                <w:lang w:val="en-GB"/>
+              </w:rPr>
+            </w:r>
+            <w:r>
+              <w:rPr>
+                <w:noProof/>
+                <w:webHidden/>
+                <w:lang w:val="en-GB"/>
               </w:rPr>
               <w:fldChar w:fldCharType="separate"/>
             </w:r>
@@ -1036,6 +1140,7 @@
               <w:rPr>
                 <w:noProof/>
                 <w:webHidden/>
+                <w:lang w:val="en-GB"/>
               </w:rPr>
               <w:t>3</w:t>
             </w:r>
@@ -1043,6 +1148,7 @@
               <w:rPr>
                 <w:noProof/>
                 <w:webHidden/>
+                <w:lang w:val="en-GB"/>
               </w:rPr>
               <w:fldChar w:fldCharType="end"/>
             </w:r>
@@ -1058,7 +1164,7 @@
             <w:rPr>
               <w:rFonts w:eastAsiaTheme="minorEastAsia"/>
               <w:noProof/>
-              <w:lang w:eastAsia="de-DE"/>
+              <w:lang w:val="en-GB" w:eastAsia="de-DE"/>
             </w:rPr>
           </w:pPr>
           <w:hyperlink w:anchor="_Toc463775918" w:history="1">
@@ -1066,6 +1172,7 @@
               <w:rPr>
                 <w:rStyle w:val="Hyperlink"/>
                 <w:noProof/>
+                <w:lang w:val="en-GB"/>
               </w:rPr>
               <w:t>2.4</w:t>
             </w:r>
@@ -1073,7 +1180,7 @@
               <w:rPr>
                 <w:rFonts w:eastAsiaTheme="minorEastAsia"/>
                 <w:noProof/>
-                <w:lang w:eastAsia="de-DE"/>
+                <w:lang w:val="en-GB" w:eastAsia="de-DE"/>
               </w:rPr>
               <w:tab/>
             </w:r>
@@ -1081,6 +1188,7 @@
               <w:rPr>
                 <w:rStyle w:val="Hyperlink"/>
                 <w:noProof/>
+                <w:lang w:val="en-GB"/>
               </w:rPr>
               <w:t>Task Allocation</w:t>
             </w:r>
@@ -1088,6 +1196,7 @@
               <w:rPr>
                 <w:noProof/>
                 <w:webHidden/>
+                <w:lang w:val="en-GB"/>
               </w:rPr>
               <w:tab/>
             </w:r>
@@ -1095,6 +1204,7 @@
               <w:rPr>
                 <w:noProof/>
                 <w:webHidden/>
+                <w:lang w:val="en-GB"/>
               </w:rPr>
               <w:fldChar w:fldCharType="begin"/>
             </w:r>
@@ -1102,6 +1212,7 @@
               <w:rPr>
                 <w:noProof/>
                 <w:webHidden/>
+                <w:lang w:val="en-GB"/>
               </w:rPr>
               <w:instrText xml:space="preserve"> PAGEREF _Toc463775918 \h </w:instrText>
             </w:r>
@@ -1109,12 +1220,14 @@
               <w:rPr>
                 <w:noProof/>
                 <w:webHidden/>
-              </w:rPr>
-            </w:r>
-            <w:r>
-              <w:rPr>
-                <w:noProof/>
-                <w:webHidden/>
+                <w:lang w:val="en-GB"/>
+              </w:rPr>
+            </w:r>
+            <w:r>
+              <w:rPr>
+                <w:noProof/>
+                <w:webHidden/>
+                <w:lang w:val="en-GB"/>
               </w:rPr>
               <w:fldChar w:fldCharType="separate"/>
             </w:r>
@@ -1122,6 +1235,7 @@
               <w:rPr>
                 <w:noProof/>
                 <w:webHidden/>
+                <w:lang w:val="en-GB"/>
               </w:rPr>
               <w:t>3</w:t>
             </w:r>
@@ -1129,6 +1243,7 @@
               <w:rPr>
                 <w:noProof/>
                 <w:webHidden/>
+                <w:lang w:val="en-GB"/>
               </w:rPr>
               <w:fldChar w:fldCharType="end"/>
             </w:r>
@@ -1144,7 +1259,7 @@
             <w:rPr>
               <w:rFonts w:eastAsiaTheme="minorEastAsia"/>
               <w:noProof/>
-              <w:lang w:eastAsia="de-DE"/>
+              <w:lang w:val="en-GB" w:eastAsia="de-DE"/>
             </w:rPr>
           </w:pPr>
           <w:hyperlink w:anchor="_Toc463775919" w:history="1">
@@ -1152,6 +1267,7 @@
               <w:rPr>
                 <w:rStyle w:val="Hyperlink"/>
                 <w:noProof/>
+                <w:lang w:val="en-GB"/>
               </w:rPr>
               <w:t>3</w:t>
             </w:r>
@@ -1159,7 +1275,7 @@
               <w:rPr>
                 <w:rFonts w:eastAsiaTheme="minorEastAsia"/>
                 <w:noProof/>
-                <w:lang w:eastAsia="de-DE"/>
+                <w:lang w:val="en-GB" w:eastAsia="de-DE"/>
               </w:rPr>
               <w:tab/>
             </w:r>
@@ -1167,6 +1283,7 @@
               <w:rPr>
                 <w:rStyle w:val="Hyperlink"/>
                 <w:noProof/>
+                <w:lang w:val="en-GB"/>
               </w:rPr>
               <w:t>Software</w:t>
             </w:r>
@@ -1174,6 +1291,7 @@
               <w:rPr>
                 <w:noProof/>
                 <w:webHidden/>
+                <w:lang w:val="en-GB"/>
               </w:rPr>
               <w:tab/>
             </w:r>
@@ -1181,6 +1299,7 @@
               <w:rPr>
                 <w:noProof/>
                 <w:webHidden/>
+                <w:lang w:val="en-GB"/>
               </w:rPr>
               <w:fldChar w:fldCharType="begin"/>
             </w:r>
@@ -1188,6 +1307,7 @@
               <w:rPr>
                 <w:noProof/>
                 <w:webHidden/>
+                <w:lang w:val="en-GB"/>
               </w:rPr>
               <w:instrText xml:space="preserve"> PAGEREF _Toc463775919 \h </w:instrText>
             </w:r>
@@ -1195,12 +1315,14 @@
               <w:rPr>
                 <w:noProof/>
                 <w:webHidden/>
-              </w:rPr>
-            </w:r>
-            <w:r>
-              <w:rPr>
-                <w:noProof/>
-                <w:webHidden/>
+                <w:lang w:val="en-GB"/>
+              </w:rPr>
+            </w:r>
+            <w:r>
+              <w:rPr>
+                <w:noProof/>
+                <w:webHidden/>
+                <w:lang w:val="en-GB"/>
               </w:rPr>
               <w:fldChar w:fldCharType="separate"/>
             </w:r>
@@ -1208,6 +1330,7 @@
               <w:rPr>
                 <w:noProof/>
                 <w:webHidden/>
+                <w:lang w:val="en-GB"/>
               </w:rPr>
               <w:t>3</w:t>
             </w:r>
@@ -1215,6 +1338,7 @@
               <w:rPr>
                 <w:noProof/>
                 <w:webHidden/>
+                <w:lang w:val="en-GB"/>
               </w:rPr>
               <w:fldChar w:fldCharType="end"/>
             </w:r>
@@ -1230,7 +1354,7 @@
             <w:rPr>
               <w:rFonts w:eastAsiaTheme="minorEastAsia"/>
               <w:noProof/>
-              <w:lang w:eastAsia="de-DE"/>
+              <w:lang w:val="en-GB" w:eastAsia="de-DE"/>
             </w:rPr>
           </w:pPr>
           <w:hyperlink w:anchor="_Toc463775920" w:history="1">
@@ -1238,6 +1362,7 @@
               <w:rPr>
                 <w:rStyle w:val="Hyperlink"/>
                 <w:noProof/>
+                <w:lang w:val="en-GB"/>
               </w:rPr>
               <w:t>4</w:t>
             </w:r>
@@ -1245,7 +1370,7 @@
               <w:rPr>
                 <w:rFonts w:eastAsiaTheme="minorEastAsia"/>
                 <w:noProof/>
-                <w:lang w:eastAsia="de-DE"/>
+                <w:lang w:val="en-GB" w:eastAsia="de-DE"/>
               </w:rPr>
               <w:tab/>
             </w:r>
@@ -1253,6 +1378,7 @@
               <w:rPr>
                 <w:rStyle w:val="Hyperlink"/>
                 <w:noProof/>
+                <w:lang w:val="en-GB"/>
               </w:rPr>
               <w:t>File Structure</w:t>
             </w:r>
@@ -1260,6 +1386,7 @@
               <w:rPr>
                 <w:noProof/>
                 <w:webHidden/>
+                <w:lang w:val="en-GB"/>
               </w:rPr>
               <w:tab/>
             </w:r>
@@ -1267,6 +1394,7 @@
               <w:rPr>
                 <w:noProof/>
                 <w:webHidden/>
+                <w:lang w:val="en-GB"/>
               </w:rPr>
               <w:fldChar w:fldCharType="begin"/>
             </w:r>
@@ -1274,6 +1402,7 @@
               <w:rPr>
                 <w:noProof/>
                 <w:webHidden/>
+                <w:lang w:val="en-GB"/>
               </w:rPr>
               <w:instrText xml:space="preserve"> PAGEREF _Toc463775920 \h </w:instrText>
             </w:r>
@@ -1281,12 +1410,14 @@
               <w:rPr>
                 <w:noProof/>
                 <w:webHidden/>
-              </w:rPr>
-            </w:r>
-            <w:r>
-              <w:rPr>
-                <w:noProof/>
-                <w:webHidden/>
+                <w:lang w:val="en-GB"/>
+              </w:rPr>
+            </w:r>
+            <w:r>
+              <w:rPr>
+                <w:noProof/>
+                <w:webHidden/>
+                <w:lang w:val="en-GB"/>
               </w:rPr>
               <w:fldChar w:fldCharType="separate"/>
             </w:r>
@@ -1294,6 +1425,7 @@
               <w:rPr>
                 <w:noProof/>
                 <w:webHidden/>
+                <w:lang w:val="en-GB"/>
               </w:rPr>
               <w:t>4</w:t>
             </w:r>
@@ -1301,6 +1433,7 @@
               <w:rPr>
                 <w:noProof/>
                 <w:webHidden/>
+                <w:lang w:val="en-GB"/>
               </w:rPr>
               <w:fldChar w:fldCharType="end"/>
             </w:r>
@@ -1316,7 +1449,7 @@
             <w:rPr>
               <w:rFonts w:eastAsiaTheme="minorEastAsia"/>
               <w:noProof/>
-              <w:lang w:eastAsia="de-DE"/>
+              <w:lang w:val="en-GB" w:eastAsia="de-DE"/>
             </w:rPr>
           </w:pPr>
           <w:hyperlink w:anchor="_Toc463775921" w:history="1">
@@ -1324,6 +1457,7 @@
               <w:rPr>
                 <w:rStyle w:val="Hyperlink"/>
                 <w:noProof/>
+                <w:lang w:val="en-GB"/>
               </w:rPr>
               <w:t>5</w:t>
             </w:r>
@@ -1331,7 +1465,7 @@
               <w:rPr>
                 <w:rFonts w:eastAsiaTheme="minorEastAsia"/>
                 <w:noProof/>
-                <w:lang w:eastAsia="de-DE"/>
+                <w:lang w:val="en-GB" w:eastAsia="de-DE"/>
               </w:rPr>
               <w:tab/>
             </w:r>
@@ -1339,6 +1473,7 @@
               <w:rPr>
                 <w:rStyle w:val="Hyperlink"/>
                 <w:noProof/>
+                <w:lang w:val="en-GB"/>
               </w:rPr>
               <w:t>Assets</w:t>
             </w:r>
@@ -1346,6 +1481,7 @@
               <w:rPr>
                 <w:noProof/>
                 <w:webHidden/>
+                <w:lang w:val="en-GB"/>
               </w:rPr>
               <w:tab/>
             </w:r>
@@ -1353,6 +1489,7 @@
               <w:rPr>
                 <w:noProof/>
                 <w:webHidden/>
+                <w:lang w:val="en-GB"/>
               </w:rPr>
               <w:fldChar w:fldCharType="begin"/>
             </w:r>
@@ -1360,6 +1497,7 @@
               <w:rPr>
                 <w:noProof/>
                 <w:webHidden/>
+                <w:lang w:val="en-GB"/>
               </w:rPr>
               <w:instrText xml:space="preserve"> PAGEREF _Toc463775921 \h </w:instrText>
             </w:r>
@@ -1367,12 +1505,14 @@
               <w:rPr>
                 <w:noProof/>
                 <w:webHidden/>
-              </w:rPr>
-            </w:r>
-            <w:r>
-              <w:rPr>
-                <w:noProof/>
-                <w:webHidden/>
+                <w:lang w:val="en-GB"/>
+              </w:rPr>
+            </w:r>
+            <w:r>
+              <w:rPr>
+                <w:noProof/>
+                <w:webHidden/>
+                <w:lang w:val="en-GB"/>
               </w:rPr>
               <w:fldChar w:fldCharType="separate"/>
             </w:r>
@@ -1380,6 +1520,7 @@
               <w:rPr>
                 <w:noProof/>
                 <w:webHidden/>
+                <w:lang w:val="en-GB"/>
               </w:rPr>
               <w:t>4</w:t>
             </w:r>
@@ -1387,6 +1528,7 @@
               <w:rPr>
                 <w:noProof/>
                 <w:webHidden/>
+                <w:lang w:val="en-GB"/>
               </w:rPr>
               <w:fldChar w:fldCharType="end"/>
             </w:r>
@@ -1402,7 +1544,7 @@
             <w:rPr>
               <w:rFonts w:eastAsiaTheme="minorEastAsia"/>
               <w:noProof/>
-              <w:lang w:eastAsia="de-DE"/>
+              <w:lang w:val="en-GB" w:eastAsia="de-DE"/>
             </w:rPr>
           </w:pPr>
           <w:hyperlink w:anchor="_Toc463775922" w:history="1">
@@ -1410,6 +1552,7 @@
               <w:rPr>
                 <w:rStyle w:val="Hyperlink"/>
                 <w:noProof/>
+                <w:lang w:val="en-GB"/>
               </w:rPr>
               <w:t>6</w:t>
             </w:r>
@@ -1417,7 +1560,7 @@
               <w:rPr>
                 <w:rFonts w:eastAsiaTheme="minorEastAsia"/>
                 <w:noProof/>
-                <w:lang w:eastAsia="de-DE"/>
+                <w:lang w:val="en-GB" w:eastAsia="de-DE"/>
               </w:rPr>
               <w:tab/>
             </w:r>
@@ -1425,6 +1568,7 @@
               <w:rPr>
                 <w:rStyle w:val="Hyperlink"/>
                 <w:noProof/>
+                <w:lang w:val="en-GB"/>
               </w:rPr>
               <w:t>Risks</w:t>
             </w:r>
@@ -1432,6 +1576,7 @@
               <w:rPr>
                 <w:noProof/>
                 <w:webHidden/>
+                <w:lang w:val="en-GB"/>
               </w:rPr>
               <w:tab/>
             </w:r>
@@ -1439,6 +1584,7 @@
               <w:rPr>
                 <w:noProof/>
                 <w:webHidden/>
+                <w:lang w:val="en-GB"/>
               </w:rPr>
               <w:fldChar w:fldCharType="begin"/>
             </w:r>
@@ -1446,6 +1592,7 @@
               <w:rPr>
                 <w:noProof/>
                 <w:webHidden/>
+                <w:lang w:val="en-GB"/>
               </w:rPr>
               <w:instrText xml:space="preserve"> PAGEREF _Toc463775922 \h </w:instrText>
             </w:r>
@@ -1453,12 +1600,14 @@
               <w:rPr>
                 <w:noProof/>
                 <w:webHidden/>
-              </w:rPr>
-            </w:r>
-            <w:r>
-              <w:rPr>
-                <w:noProof/>
-                <w:webHidden/>
+                <w:lang w:val="en-GB"/>
+              </w:rPr>
+            </w:r>
+            <w:r>
+              <w:rPr>
+                <w:noProof/>
+                <w:webHidden/>
+                <w:lang w:val="en-GB"/>
               </w:rPr>
               <w:fldChar w:fldCharType="separate"/>
             </w:r>
@@ -1466,6 +1615,7 @@
               <w:rPr>
                 <w:noProof/>
                 <w:webHidden/>
+                <w:lang w:val="en-GB"/>
               </w:rPr>
               <w:t>4</w:t>
             </w:r>
@@ -1473,6 +1623,7 @@
               <w:rPr>
                 <w:noProof/>
                 <w:webHidden/>
+                <w:lang w:val="en-GB"/>
               </w:rPr>
               <w:fldChar w:fldCharType="end"/>
             </w:r>
@@ -1488,7 +1639,7 @@
             <w:rPr>
               <w:rFonts w:eastAsiaTheme="minorEastAsia"/>
               <w:noProof/>
-              <w:lang w:eastAsia="de-DE"/>
+              <w:lang w:val="en-GB" w:eastAsia="de-DE"/>
             </w:rPr>
           </w:pPr>
           <w:hyperlink w:anchor="_Toc463775923" w:history="1">
@@ -1496,6 +1647,7 @@
               <w:rPr>
                 <w:rStyle w:val="Hyperlink"/>
                 <w:noProof/>
+                <w:lang w:val="en-GB"/>
               </w:rPr>
               <w:t>7</w:t>
             </w:r>
@@ -1503,7 +1655,7 @@
               <w:rPr>
                 <w:rFonts w:eastAsiaTheme="minorEastAsia"/>
                 <w:noProof/>
-                <w:lang w:eastAsia="de-DE"/>
+                <w:lang w:val="en-GB" w:eastAsia="de-DE"/>
               </w:rPr>
               <w:tab/>
             </w:r>
@@ -1511,6 +1663,7 @@
               <w:rPr>
                 <w:rStyle w:val="Hyperlink"/>
                 <w:noProof/>
+                <w:lang w:val="en-GB"/>
               </w:rPr>
               <w:t>Reference List</w:t>
             </w:r>
@@ -1518,6 +1671,7 @@
               <w:rPr>
                 <w:noProof/>
                 <w:webHidden/>
+                <w:lang w:val="en-GB"/>
               </w:rPr>
               <w:tab/>
             </w:r>
@@ -1525,6 +1679,7 @@
               <w:rPr>
                 <w:noProof/>
                 <w:webHidden/>
+                <w:lang w:val="en-GB"/>
               </w:rPr>
               <w:fldChar w:fldCharType="begin"/>
             </w:r>
@@ -1532,6 +1687,7 @@
               <w:rPr>
                 <w:noProof/>
                 <w:webHidden/>
+                <w:lang w:val="en-GB"/>
               </w:rPr>
               <w:instrText xml:space="preserve"> PAGEREF _Toc463775923 \h </w:instrText>
             </w:r>
@@ -1539,12 +1695,14 @@
               <w:rPr>
                 <w:noProof/>
                 <w:webHidden/>
-              </w:rPr>
-            </w:r>
-            <w:r>
-              <w:rPr>
-                <w:noProof/>
-                <w:webHidden/>
+                <w:lang w:val="en-GB"/>
+              </w:rPr>
+            </w:r>
+            <w:r>
+              <w:rPr>
+                <w:noProof/>
+                <w:webHidden/>
+                <w:lang w:val="en-GB"/>
               </w:rPr>
               <w:fldChar w:fldCharType="separate"/>
             </w:r>
@@ -1552,6 +1710,7 @@
               <w:rPr>
                 <w:noProof/>
                 <w:webHidden/>
+                <w:lang w:val="en-GB"/>
               </w:rPr>
               <w:t>4</w:t>
             </w:r>
@@ -1559,6 +1718,7 @@
               <w:rPr>
                 <w:noProof/>
                 <w:webHidden/>
+                <w:lang w:val="en-GB"/>
               </w:rPr>
               <w:fldChar w:fldCharType="end"/>
             </w:r>
@@ -1574,7 +1734,7 @@
             <w:rPr>
               <w:rFonts w:eastAsiaTheme="minorEastAsia"/>
               <w:noProof/>
-              <w:lang w:eastAsia="de-DE"/>
+              <w:lang w:val="en-GB" w:eastAsia="de-DE"/>
             </w:rPr>
           </w:pPr>
           <w:hyperlink w:anchor="_Toc463775924" w:history="1">
@@ -1582,6 +1742,7 @@
               <w:rPr>
                 <w:rStyle w:val="Hyperlink"/>
                 <w:noProof/>
+                <w:lang w:val="en-GB"/>
               </w:rPr>
               <w:t>8</w:t>
             </w:r>
@@ -1589,7 +1750,7 @@
               <w:rPr>
                 <w:rFonts w:eastAsiaTheme="minorEastAsia"/>
                 <w:noProof/>
-                <w:lang w:eastAsia="de-DE"/>
+                <w:lang w:val="en-GB" w:eastAsia="de-DE"/>
               </w:rPr>
               <w:tab/>
             </w:r>
@@ -1597,6 +1758,7 @@
               <w:rPr>
                 <w:rStyle w:val="Hyperlink"/>
                 <w:noProof/>
+                <w:lang w:val="en-GB"/>
               </w:rPr>
               <w:t>Appendix</w:t>
             </w:r>
@@ -1604,6 +1766,7 @@
               <w:rPr>
                 <w:noProof/>
                 <w:webHidden/>
+                <w:lang w:val="en-GB"/>
               </w:rPr>
               <w:tab/>
             </w:r>
@@ -1611,6 +1774,7 @@
               <w:rPr>
                 <w:noProof/>
                 <w:webHidden/>
+                <w:lang w:val="en-GB"/>
               </w:rPr>
               <w:fldChar w:fldCharType="begin"/>
             </w:r>
@@ -1618,6 +1782,7 @@
               <w:rPr>
                 <w:noProof/>
                 <w:webHidden/>
+                <w:lang w:val="en-GB"/>
               </w:rPr>
               <w:instrText xml:space="preserve"> PAGEREF _Toc463775924 \h </w:instrText>
             </w:r>
@@ -1625,12 +1790,14 @@
               <w:rPr>
                 <w:noProof/>
                 <w:webHidden/>
-              </w:rPr>
-            </w:r>
-            <w:r>
-              <w:rPr>
-                <w:noProof/>
-                <w:webHidden/>
+                <w:lang w:val="en-GB"/>
+              </w:rPr>
+            </w:r>
+            <w:r>
+              <w:rPr>
+                <w:noProof/>
+                <w:webHidden/>
+                <w:lang w:val="en-GB"/>
               </w:rPr>
               <w:fldChar w:fldCharType="separate"/>
             </w:r>
@@ -1638,6 +1805,7 @@
               <w:rPr>
                 <w:noProof/>
                 <w:webHidden/>
+                <w:lang w:val="en-GB"/>
               </w:rPr>
               <w:t>4</w:t>
             </w:r>
@@ -1645,34 +1813,61 @@
               <w:rPr>
                 <w:noProof/>
                 <w:webHidden/>
+                <w:lang w:val="en-GB"/>
               </w:rPr>
               <w:fldChar w:fldCharType="end"/>
             </w:r>
           </w:hyperlink>
         </w:p>
         <w:p>
+          <w:pPr>
+            <w:rPr>
+              <w:lang w:val="en-GB"/>
+            </w:rPr>
+          </w:pPr>
           <w:r>
             <w:rPr>
               <w:bCs/>
               <w:noProof/>
+              <w:lang w:val="en-GB"/>
             </w:rPr>
             <w:fldChar w:fldCharType="end"/>
           </w:r>
         </w:p>
       </w:sdtContent>
     </w:sdt>
-    <w:p/>
-    <w:p>
-      <w:r>
+    <w:p>
+      <w:pPr>
+        <w:rPr>
+          <w:lang w:val="en-GB"/>
+        </w:rPr>
+      </w:pPr>
+    </w:p>
+    <w:p>
+      <w:pPr>
+        <w:rPr>
+          <w:lang w:val="en-GB"/>
+        </w:rPr>
+      </w:pPr>
+      <w:r>
+        <w:rPr>
+          <w:lang w:val="en-GB"/>
+        </w:rPr>
         <w:br w:type="page"/>
       </w:r>
     </w:p>
     <w:p>
       <w:pPr>
         <w:pStyle w:val="berschrift1"/>
+        <w:rPr>
+          <w:lang w:val="en-GB"/>
+        </w:rPr>
       </w:pPr>
       <w:bookmarkStart w:id="0" w:name="_Toc463775907"/>
       <w:r>
+        <w:rPr>
+          <w:lang w:val="en-GB"/>
+        </w:rPr>
         <w:lastRenderedPageBreak/>
         <w:t>Abstract</w:t>
       </w:r>
@@ -1690,14 +1885,12 @@
         </w:rPr>
         <w:t xml:space="preserve">Description </w:t>
       </w:r>
-      <w:proofErr w:type="spellStart"/>
-      <w:r>
-        <w:rPr>
-          <w:lang w:val="en-GB"/>
-        </w:rPr>
-        <w:t>oft he</w:t>
-      </w:r>
-      <w:proofErr w:type="spellEnd"/>
+      <w:r>
+        <w:rPr>
+          <w:lang w:val="en-GB"/>
+        </w:rPr>
+        <w:t>of the</w:t>
+      </w:r>
       <w:r>
         <w:rPr>
           <w:lang w:val="en-GB"/>
@@ -1708,9 +1901,15 @@
     <w:p>
       <w:pPr>
         <w:pStyle w:val="berschrift1"/>
+        <w:rPr>
+          <w:lang w:val="en-GB"/>
+        </w:rPr>
       </w:pPr>
       <w:bookmarkStart w:id="1" w:name="_Toc463775908"/>
       <w:r>
+        <w:rPr>
+          <w:lang w:val="en-GB"/>
+        </w:rPr>
         <w:t>Game Design</w:t>
       </w:r>
       <w:bookmarkEnd w:id="1"/>
@@ -1760,7 +1959,61 @@
         <w:rPr>
           <w:lang w:val="en-GB"/>
         </w:rPr>
-        <w:t>The game is designed to run on android devices with an API level from 9 to 22. The goal of the game is to find the exit of a maze</w:t>
+        <w:t xml:space="preserve">The </w:t>
+      </w:r>
+      <w:r>
+        <w:rPr>
+          <w:lang w:val="en-GB"/>
+        </w:rPr>
+        <w:t xml:space="preserve">3d </w:t>
+      </w:r>
+      <w:r>
+        <w:rPr>
+          <w:lang w:val="en-GB"/>
+        </w:rPr>
+        <w:t xml:space="preserve">game is designed to run on android devices </w:t>
+      </w:r>
+      <w:r>
+        <w:rPr>
+          <w:lang w:val="en-GB"/>
+        </w:rPr>
+        <w:t>as</w:t>
+      </w:r>
+      <w:r>
+        <w:rPr>
+          <w:lang w:val="en-GB"/>
+        </w:rPr>
+        <w:t xml:space="preserve"> specified by the client</w:t>
+      </w:r>
+      <w:r>
+        <w:rPr>
+          <w:lang w:val="en-GB"/>
+        </w:rPr>
+        <w:t xml:space="preserve"> </w:t>
+      </w:r>
+      <w:r>
+        <w:rPr>
+          <w:lang w:val="en-GB"/>
+        </w:rPr>
+        <w:t>and supports</w:t>
+      </w:r>
+      <w:r>
+        <w:rPr>
+          <w:lang w:val="en-GB"/>
+        </w:rPr>
+        <w:t xml:space="preserve"> API level</w:t>
+      </w:r>
+      <w:r>
+        <w:rPr>
+          <w:lang w:val="en-GB"/>
+        </w:rPr>
+        <w:t>s</w:t>
+      </w:r>
+      <w:r>
+        <w:rPr>
+          <w:lang w:val="en-GB"/>
+        </w:rPr>
+        <w:t xml:space="preserve"> from 9 to 22. The goal of the game is to find the exit of a maze</w:t>
       </w:r>
       <w:r>
         <w:rPr>
@@ -1839,52 +2092,42 @@
         <w:rPr>
           <w:lang w:val="en-GB"/>
         </w:rPr>
-        <w:t xml:space="preserve">see the maze </w:t>
-      </w:r>
-      <w:bookmarkStart w:id="3" w:name="_GoBack"/>
+        <w:t>see the maze in a certain area around the marbles.</w:t>
+      </w:r>
+    </w:p>
+    <w:p>
+      <w:pPr>
+        <w:pStyle w:val="berschrift2"/>
+        <w:rPr>
+          <w:lang w:val="en-GB"/>
+        </w:rPr>
+      </w:pPr>
+      <w:r>
+        <w:rPr>
+          <w:lang w:val="en-GB"/>
+        </w:rPr>
+        <w:tab/>
+      </w:r>
+      <w:bookmarkStart w:id="3" w:name="_Toc463775910"/>
+      <w:r>
+        <w:rPr>
+          <w:lang w:val="en-GB"/>
+        </w:rPr>
+        <w:t>Mechanics</w:t>
+      </w:r>
       <w:bookmarkEnd w:id="3"/>
-      <w:r>
-        <w:rPr>
-          <w:lang w:val="en-GB"/>
-        </w:rPr>
-        <w:t>in a certain area around the marbles.</w:t>
-      </w:r>
-    </w:p>
-    <w:p>
-      <w:pPr>
-        <w:pStyle w:val="berschrift2"/>
-      </w:pPr>
-      <w:r>
-        <w:rPr>
-          <w:lang w:val="en-GB"/>
-        </w:rPr>
-        <w:tab/>
-      </w:r>
-      <w:bookmarkStart w:id="4" w:name="_Toc463775910"/>
-      <w:proofErr w:type="spellStart"/>
-      <w:r>
-        <w:t>Mechanics</w:t>
-      </w:r>
-      <w:bookmarkEnd w:id="4"/>
-      <w:proofErr w:type="spellEnd"/>
-    </w:p>
-    <w:p>
-      <w:pPr>
-        <w:rPr>
-          <w:lang w:val="en-GB"/>
-        </w:rPr>
-      </w:pPr>
-      <w:r>
-        <w:rPr>
-          <w:lang w:val="en-GB"/>
-        </w:rPr>
-        <w:t xml:space="preserve">Goes into detail about the game’s core mechanic. This section also mentions possible puzzle </w:t>
-      </w:r>
-      <w:r>
-        <w:rPr>
-          <w:lang w:val="en-GB"/>
-        </w:rPr>
-        <w:t>elements.</w:t>
+    </w:p>
+    <w:p>
+      <w:pPr>
+        <w:rPr>
+          <w:lang w:val="en-GB"/>
+        </w:rPr>
+      </w:pPr>
+      <w:r>
+        <w:rPr>
+          <w:lang w:val="en-GB"/>
+        </w:rPr>
+        <w:t>Goes into detail about the game’s core mechanic. This section also mentions possible puzzle elements.</w:t>
       </w:r>
       <w:r>
         <w:rPr>
@@ -1915,13 +2158,73 @@
         <w:rPr>
           <w:lang w:val="en-GB"/>
         </w:rPr>
-        <w:t xml:space="preserve"> of a board which contains the Maze. To move the marbles around the player rotates the board around the z- and x-axis</w:t>
-      </w:r>
-      <w:r>
-        <w:rPr>
-          <w:lang w:val="en-GB"/>
-        </w:rPr>
-        <w:t>. The player has to mind that when one of the marbles falls of the game board the level needs to be restarted to finish it.</w:t>
+        <w:t xml:space="preserve"> of a bo</w:t>
+      </w:r>
+      <w:r>
+        <w:rPr>
+          <w:lang w:val="en-GB"/>
+        </w:rPr>
+        <w:t>ard which represents the Maze. T</w:t>
+      </w:r>
+      <w:r>
+        <w:rPr>
+          <w:lang w:val="en-GB"/>
+        </w:rPr>
+        <w:t xml:space="preserve">he marbles </w:t>
+      </w:r>
+      <w:r>
+        <w:rPr>
+          <w:lang w:val="en-GB"/>
+        </w:rPr>
+        <w:t>are moved through the level</w:t>
+      </w:r>
+      <w:r>
+        <w:rPr>
+          <w:lang w:val="en-GB"/>
+        </w:rPr>
+        <w:t xml:space="preserve"> </w:t>
+      </w:r>
+      <w:r>
+        <w:rPr>
+          <w:lang w:val="en-GB"/>
+        </w:rPr>
+        <w:t>by</w:t>
+      </w:r>
+      <w:r>
+        <w:rPr>
+          <w:lang w:val="en-GB"/>
+        </w:rPr>
+        <w:t xml:space="preserve"> rotat</w:t>
+      </w:r>
+      <w:r>
+        <w:rPr>
+          <w:lang w:val="en-GB"/>
+        </w:rPr>
+        <w:t>ing</w:t>
+      </w:r>
+      <w:r>
+        <w:rPr>
+          <w:lang w:val="en-GB"/>
+        </w:rPr>
+        <w:t xml:space="preserve"> the board around the z- and x-axis</w:t>
+      </w:r>
+      <w:r>
+        <w:rPr>
+          <w:lang w:val="en-GB"/>
+        </w:rPr>
+        <w:t xml:space="preserve">. </w:t>
+      </w:r>
+      <w:r>
+        <w:rPr>
+          <w:lang w:val="en-GB"/>
+        </w:rPr>
+        <w:t xml:space="preserve">This is done by rotating the device around the desired axis. </w:t>
+      </w:r>
+      <w:r>
+        <w:rPr>
+          <w:lang w:val="en-GB"/>
+        </w:rPr>
+        <w:t>The player has to mind that when one of the marbles falls of the game board the level needs to be restarted to finish it.</w:t>
       </w:r>
       <w:r>
         <w:rPr>
@@ -1930,15 +2233,63 @@
         <w:br/>
         <w:t>In levels with more than one marble the player sometimes needs to unblock several paths by rolling a marble into a specified area. When the marble leaves this area the path gets locked again.</w:t>
       </w:r>
+      <w:r>
+        <w:rPr>
+          <w:lang w:val="en-GB"/>
+        </w:rPr>
+        <w:t xml:space="preserve"> </w:t>
+      </w:r>
+      <w:r>
+        <w:rPr>
+          <w:lang w:val="en-GB"/>
+        </w:rPr>
+        <w:br/>
+        <w:t>The player can also unlock blockades by collecting specific items which are spread over the level.</w:t>
+      </w:r>
     </w:p>
     <w:p>
       <w:pPr>
         <w:pStyle w:val="berschrift2"/>
-      </w:pPr>
-      <w:bookmarkStart w:id="5" w:name="_Toc463775911"/>
-      <w:r>
+        <w:rPr>
+          <w:lang w:val="en-GB"/>
+        </w:rPr>
+      </w:pPr>
+      <w:bookmarkStart w:id="4" w:name="_Toc463775911"/>
+      <w:r>
+        <w:rPr>
+          <w:lang w:val="en-GB"/>
+        </w:rPr>
         <w:t>Story</w:t>
       </w:r>
+      <w:bookmarkEnd w:id="4"/>
+    </w:p>
+    <w:p>
+      <w:pPr>
+        <w:rPr>
+          <w:lang w:val="en-GB"/>
+        </w:rPr>
+      </w:pPr>
+      <w:r>
+        <w:rPr>
+          <w:lang w:val="en-GB"/>
+        </w:rPr>
+        <w:t>Describes the story if there is any, can possibly be left out.</w:t>
+      </w:r>
+    </w:p>
+    <w:p>
+      <w:pPr>
+        <w:pStyle w:val="berschrift2"/>
+        <w:rPr>
+          <w:lang w:val="en-GB"/>
+        </w:rPr>
+      </w:pPr>
+      <w:bookmarkStart w:id="5" w:name="_Toc463775912"/>
+      <w:r>
+        <w:rPr>
+          <w:lang w:val="en-GB"/>
+        </w:rPr>
+        <w:t>Look &amp; Feel</w:t>
+      </w:r>
       <w:bookmarkEnd w:id="5"/>
     </w:p>
     <w:p>
@@ -1951,95 +2302,626 @@
         <w:rPr>
           <w:lang w:val="en-GB"/>
         </w:rPr>
-        <w:t>Describes the story if there is any, can possibly be left out.</w:t>
+        <w:t xml:space="preserve">Describes the look &amp; feel </w:t>
+      </w:r>
+      <w:r>
+        <w:rPr>
+          <w:lang w:val="en-GB"/>
+        </w:rPr>
+        <w:t>of the</w:t>
+      </w:r>
+      <w:r>
+        <w:rPr>
+          <w:lang w:val="en-GB"/>
+        </w:rPr>
+        <w:t xml:space="preserve"> game.</w:t>
+      </w:r>
+    </w:p>
+    <w:p>
+      <w:pPr>
+        <w:pStyle w:val="berschrift1"/>
+        <w:rPr>
+          <w:lang w:val="en-GB"/>
+        </w:rPr>
+      </w:pPr>
+      <w:bookmarkStart w:id="6" w:name="_Toc463775913"/>
+      <w:r>
+        <w:rPr>
+          <w:lang w:val="en-GB"/>
+        </w:rPr>
+        <w:t>Project Management</w:t>
+      </w:r>
+      <w:bookmarkEnd w:id="6"/>
+    </w:p>
+    <w:p>
+      <w:pPr>
+        <w:rPr>
+          <w:lang w:val="en-GB"/>
+        </w:rPr>
+      </w:pPr>
+      <w:r>
+        <w:rPr>
+          <w:lang w:val="en-GB"/>
+        </w:rPr>
+        <w:t>Contains all information about the management of our group during the project.</w:t>
       </w:r>
     </w:p>
     <w:p>
       <w:pPr>
         <w:pStyle w:val="berschrift2"/>
-      </w:pPr>
-      <w:bookmarkStart w:id="6" w:name="_Toc463775912"/>
-      <w:r>
-        <w:t xml:space="preserve">Look &amp; </w:t>
+        <w:rPr>
+          <w:lang w:val="en-GB"/>
+        </w:rPr>
+      </w:pPr>
+      <w:bookmarkStart w:id="7" w:name="_Toc463775914"/>
+      <w:r>
+        <w:rPr>
+          <w:lang w:val="en-GB"/>
+        </w:rPr>
+        <w:t>Team</w:t>
+      </w:r>
+      <w:bookmarkEnd w:id="7"/>
+    </w:p>
+    <w:p>
+      <w:pPr>
+        <w:rPr>
+          <w:lang w:val="en-GB"/>
+        </w:rPr>
+      </w:pPr>
+      <w:r>
+        <w:rPr>
+          <w:lang w:val="en-GB"/>
+        </w:rPr>
+        <w:t>Rough overview of</w:t>
+      </w:r>
+      <w:r>
+        <w:rPr>
+          <w:lang w:val="en-GB"/>
+        </w:rPr>
+        <w:t xml:space="preserve"> t</w:t>
+      </w:r>
+      <w:r>
+        <w:rPr>
+          <w:lang w:val="en-GB"/>
+        </w:rPr>
+        <w:t>he people involved in the team and their skills.</w:t>
+      </w:r>
+    </w:p>
+    <w:p>
+      <w:pPr>
+        <w:pStyle w:val="berschrift2"/>
+        <w:rPr>
+          <w:lang w:val="en-GB"/>
+        </w:rPr>
+      </w:pPr>
+      <w:bookmarkStart w:id="8" w:name="_Toc463775915"/>
+      <w:r>
+        <w:rPr>
+          <w:lang w:val="en-GB"/>
+        </w:rPr>
+        <w:t>Task Breakdown Structure</w:t>
+      </w:r>
+      <w:bookmarkEnd w:id="8"/>
+    </w:p>
+    <w:p>
+      <w:pPr>
+        <w:rPr>
+          <w:lang w:val="en-GB"/>
+        </w:rPr>
+      </w:pPr>
+      <w:r>
+        <w:rPr>
+          <w:lang w:val="en-GB"/>
+        </w:rPr>
+        <w:t xml:space="preserve">Breaks down the work into </w:t>
+      </w:r>
+      <w:r>
+        <w:rPr>
+          <w:lang w:val="en-GB"/>
+        </w:rPr>
+        <w:t>several</w:t>
+      </w:r>
+      <w:r>
+        <w:rPr>
+          <w:lang w:val="en-GB"/>
+        </w:rPr>
+        <w:t xml:space="preserve"> modules, which are then broken down into different tasks</w:t>
+      </w:r>
+      <w:r>
+        <w:rPr>
+          <w:lang w:val="en-GB"/>
+        </w:rPr>
+        <w:t xml:space="preserve"> (Explained by diagram)</w:t>
+      </w:r>
+      <w:r>
+        <w:rPr>
+          <w:lang w:val="en-GB"/>
+        </w:rPr>
+        <w:t>.</w:t>
+      </w:r>
+      <w:r>
+        <w:rPr>
+          <w:lang w:val="en-GB"/>
+        </w:rPr>
+        <w:t xml:space="preserve"> Also talks about task dependencies.</w:t>
+      </w:r>
+    </w:p>
+    <w:p>
+      <w:pPr>
+        <w:pStyle w:val="berschrift2"/>
+        <w:rPr>
+          <w:lang w:val="en-GB"/>
+        </w:rPr>
+      </w:pPr>
+      <w:bookmarkStart w:id="9" w:name="_Toc463775916"/>
+      <w:r>
+        <w:rPr>
+          <w:lang w:val="en-GB"/>
+        </w:rPr>
+        <w:t>Scheduling</w:t>
+      </w:r>
+      <w:bookmarkEnd w:id="9"/>
+    </w:p>
+    <w:p>
+      <w:pPr>
+        <w:rPr>
+          <w:lang w:val="en-GB"/>
+        </w:rPr>
+      </w:pPr>
+      <w:r>
+        <w:rPr>
+          <w:lang w:val="en-GB"/>
+        </w:rPr>
+        <w:t xml:space="preserve">How long does each task need and when does each task have to be </w:t>
+      </w:r>
+      <w:r>
+        <w:rPr>
+          <w:lang w:val="en-GB"/>
+        </w:rPr>
+        <w:t>finished?</w:t>
+      </w:r>
+      <w:r>
+        <w:rPr>
+          <w:lang w:val="en-GB"/>
+        </w:rPr>
+        <w:t xml:space="preserve"> Critical Path analysis and corresponding diagram.</w:t>
+      </w:r>
+    </w:p>
+    <w:p>
+      <w:pPr>
+        <w:pStyle w:val="Listenabsatz"/>
+        <w:numPr>
+          <w:ilvl w:val="0"/>
+          <w:numId w:val="6"/>
+        </w:numPr>
+        <w:spacing w:before="0" w:after="180"/>
+        <w:jc w:val="left"/>
+      </w:pPr>
+      <w:r>
+        <w:t>Prototype: W/C 17</w:t>
+      </w:r>
+      <w:r>
+        <w:rPr>
+          <w:vertAlign w:val="superscript"/>
+        </w:rPr>
+        <w:t>th</w:t>
+      </w:r>
+      <w:r>
+        <w:t xml:space="preserve"> Oct</w:t>
+      </w:r>
+    </w:p>
+    <w:p>
+      <w:pPr>
+        <w:pStyle w:val="Listenabsatz"/>
+        <w:numPr>
+          <w:ilvl w:val="0"/>
+          <w:numId w:val="6"/>
+        </w:numPr>
+        <w:spacing w:before="0" w:after="180"/>
+        <w:jc w:val="left"/>
+      </w:pPr>
+      <w:r>
+        <w:t>Vertical Slice: W/C 7</w:t>
+      </w:r>
+      <w:r>
+        <w:rPr>
+          <w:vertAlign w:val="superscript"/>
+        </w:rPr>
+        <w:t>th</w:t>
+      </w:r>
+      <w:r>
+        <w:t xml:space="preserve"> Nov</w:t>
+      </w:r>
+    </w:p>
+    <w:p>
+      <w:pPr>
+        <w:pStyle w:val="Listenabsatz"/>
+        <w:numPr>
+          <w:ilvl w:val="0"/>
+          <w:numId w:val="6"/>
+        </w:numPr>
+        <w:spacing w:before="0" w:after="180"/>
+        <w:jc w:val="left"/>
+      </w:pPr>
+      <w:r>
+        <w:t>Alpha: W/C 21</w:t>
+      </w:r>
+      <w:r>
+        <w:rPr>
+          <w:vertAlign w:val="superscript"/>
+        </w:rPr>
+        <w:t>st</w:t>
+      </w:r>
+      <w:r>
+        <w:t xml:space="preserve"> Nov</w:t>
+      </w:r>
+    </w:p>
+    <w:p>
+      <w:pPr>
+        <w:pStyle w:val="Listenabsatz"/>
+        <w:numPr>
+          <w:ilvl w:val="0"/>
+          <w:numId w:val="6"/>
+        </w:numPr>
+        <w:spacing w:before="0" w:after="180"/>
+        <w:jc w:val="left"/>
+      </w:pPr>
+      <w:r>
+        <w:lastRenderedPageBreak/>
+        <w:t>Beta: W/C 5</w:t>
+      </w:r>
+      <w:r>
+        <w:rPr>
+          <w:vertAlign w:val="superscript"/>
+        </w:rPr>
+        <w:t>th</w:t>
+      </w:r>
+      <w:r>
+        <w:t xml:space="preserve"> Dec</w:t>
+      </w:r>
+    </w:p>
+    <w:p>
+      <w:pPr>
+        <w:rPr>
+          <w:lang w:val="en-GB"/>
+        </w:rPr>
+      </w:pPr>
+    </w:p>
+    <w:p>
+      <w:pPr>
+        <w:pStyle w:val="berschrift2"/>
+        <w:rPr>
+          <w:lang w:val="en-GB"/>
+        </w:rPr>
+      </w:pPr>
+      <w:bookmarkStart w:id="10" w:name="_Toc463775917"/>
+      <w:r>
+        <w:rPr>
+          <w:lang w:val="en-GB"/>
+        </w:rPr>
+        <w:t>Measurement</w:t>
+      </w:r>
+      <w:bookmarkEnd w:id="10"/>
+    </w:p>
+    <w:p>
+      <w:pPr>
+        <w:rPr>
+          <w:lang w:val="en-GB"/>
+        </w:rPr>
+      </w:pPr>
+      <w:r>
+        <w:rPr>
+          <w:lang w:val="en-GB"/>
+        </w:rPr>
+        <w:t xml:space="preserve">How will the project process be </w:t>
+      </w:r>
+      <w:r>
+        <w:rPr>
+          <w:lang w:val="en-GB"/>
+        </w:rPr>
+        <w:t>measured?</w:t>
+      </w:r>
+      <w:r>
+        <w:rPr>
+          <w:lang w:val="en-GB"/>
+        </w:rPr>
+        <w:t xml:space="preserve"> When is a task </w:t>
+      </w:r>
+      <w:r>
+        <w:rPr>
+          <w:lang w:val="en-GB"/>
+        </w:rPr>
+        <w:t>done?</w:t>
+      </w:r>
+      <w:r>
+        <w:rPr>
+          <w:lang w:val="en-GB"/>
+        </w:rPr>
+        <w:t xml:space="preserve"> How will the requirements be </w:t>
+      </w:r>
+      <w:r>
+        <w:rPr>
+          <w:lang w:val="en-GB"/>
+        </w:rPr>
+        <w:t>tested?</w:t>
+      </w:r>
+      <w:r>
+        <w:rPr>
+          <w:lang w:val="en-GB"/>
+        </w:rPr>
+        <w:t xml:space="preserve"> Describes the testing concepts used and how they will most likely be applied.</w:t>
+      </w:r>
+    </w:p>
+    <w:p>
+      <w:pPr>
+        <w:pStyle w:val="berschrift2"/>
+        <w:rPr>
+          <w:lang w:val="en-GB"/>
+        </w:rPr>
+      </w:pPr>
+      <w:bookmarkStart w:id="11" w:name="_Toc463775918"/>
+      <w:r>
+        <w:rPr>
+          <w:lang w:val="en-GB"/>
+        </w:rPr>
+        <w:t>Task Allocation</w:t>
+      </w:r>
+      <w:bookmarkEnd w:id="11"/>
+    </w:p>
+    <w:p>
+      <w:pPr>
+        <w:rPr>
+          <w:lang w:val="en-GB"/>
+        </w:rPr>
+      </w:pPr>
+      <w:r>
+        <w:rPr>
+          <w:lang w:val="en-GB"/>
+        </w:rPr>
+        <w:t xml:space="preserve">Who performs which task(s) and </w:t>
+      </w:r>
+      <w:r>
+        <w:rPr>
+          <w:lang w:val="en-GB"/>
+        </w:rPr>
+        <w:t>why? (</w:t>
+      </w:r>
+      <w:r>
+        <w:rPr>
+          <w:lang w:val="en-GB"/>
+        </w:rPr>
+        <w:t>Table would suffice)</w:t>
+      </w:r>
+    </w:p>
+    <w:p>
+      <w:pPr>
+        <w:pStyle w:val="berschrift1"/>
+        <w:rPr>
+          <w:lang w:val="en-GB"/>
+        </w:rPr>
+      </w:pPr>
+      <w:bookmarkStart w:id="12" w:name="_Toc463775919"/>
+      <w:r>
+        <w:rPr>
+          <w:lang w:val="en-GB"/>
+        </w:rPr>
+        <w:t>Software</w:t>
+      </w:r>
+      <w:bookmarkEnd w:id="12"/>
+    </w:p>
+    <w:p>
+      <w:pPr>
+        <w:rPr>
+          <w:lang w:val="en-GB"/>
+        </w:rPr>
+      </w:pPr>
+      <w:r>
+        <w:rPr>
+          <w:lang w:val="en-GB"/>
+        </w:rPr>
+        <w:t>Describes which software is being used for which tasks and why this is the best solution.</w:t>
+      </w:r>
+      <w:r>
+        <w:rPr>
+          <w:lang w:val="en-GB"/>
+        </w:rPr>
+        <w:t xml:space="preserve"> Includes Frameworks </w:t>
+      </w:r>
+      <w:r>
+        <w:rPr>
+          <w:lang w:val="en-GB"/>
+        </w:rPr>
+        <w:t>etc.</w:t>
+      </w:r>
+    </w:p>
+    <w:p>
+      <w:pPr>
+        <w:pStyle w:val="berschrift1"/>
+        <w:rPr>
+          <w:lang w:val="en-GB"/>
+        </w:rPr>
+      </w:pPr>
+      <w:bookmarkStart w:id="13" w:name="_Toc463775920"/>
+      <w:r>
+        <w:rPr>
+          <w:lang w:val="en-GB"/>
+        </w:rPr>
+        <w:t>File Structure</w:t>
+      </w:r>
+      <w:bookmarkEnd w:id="13"/>
+    </w:p>
+    <w:p>
+      <w:pPr>
+        <w:rPr>
+          <w:lang w:val="en-GB"/>
+        </w:rPr>
+      </w:pPr>
+      <w:r>
+        <w:rPr>
+          <w:lang w:val="en-GB"/>
+        </w:rPr>
+        <w:t xml:space="preserve">We </w:t>
       </w:r>
       <w:proofErr w:type="spellStart"/>
       <w:r>
-        <w:t>Feel</w:t>
-      </w:r>
-      <w:bookmarkEnd w:id="6"/>
+        <w:rPr>
+          <w:lang w:val="en-GB"/>
+        </w:rPr>
+        <w:t>kinda</w:t>
+      </w:r>
       <w:proofErr w:type="spellEnd"/>
-    </w:p>
-    <w:p>
-      <w:pPr>
-        <w:rPr>
-          <w:lang w:val="en-GB"/>
-        </w:rPr>
-      </w:pPr>
-      <w:r>
-        <w:rPr>
-          <w:lang w:val="en-GB"/>
-        </w:rPr>
-        <w:t xml:space="preserve">Describes the look &amp; feel </w:t>
-      </w:r>
-      <w:proofErr w:type="spellStart"/>
-      <w:r>
-        <w:rPr>
-          <w:lang w:val="en-GB"/>
-        </w:rPr>
-        <w:t>oft he</w:t>
-      </w:r>
-      <w:proofErr w:type="spellEnd"/>
-      <w:r>
-        <w:rPr>
-          <w:lang w:val="en-GB"/>
-        </w:rPr>
-        <w:t xml:space="preserve"> game.</w:t>
+      <w:r>
+        <w:rPr>
+          <w:lang w:val="en-GB"/>
+        </w:rPr>
+        <w:t xml:space="preserve"> already did this but this chapter addresses why this structure has been chosen. This does not have to go into detail.</w:t>
+      </w:r>
+      <w:r>
+        <w:rPr>
+          <w:lang w:val="en-GB"/>
+        </w:rPr>
+        <w:br/>
+      </w:r>
+    </w:p>
+    <w:p>
+      <w:pPr>
+        <w:rPr>
+          <w:lang w:val="en-GB"/>
+        </w:rPr>
+      </w:pPr>
+      <w:r>
+        <w:rPr>
+          <w:lang w:val="en-GB"/>
+        </w:rPr>
+        <w:t>The folder is primarily divided into a document and a unity folder to separate the unity project files from the other assessments files. All game files are organized under the assets folder among their data type. This should make it easier to find a specific asset and helps to avoid duplicated files within the project. An exception are the UI assets. They are organized in a separate folder, because they would not share assets with other game com</w:t>
+      </w:r>
+      <w:bookmarkStart w:id="14" w:name="_GoBack"/>
+      <w:bookmarkEnd w:id="14"/>
+      <w:r>
+        <w:rPr>
+          <w:lang w:val="en-GB"/>
+        </w:rPr>
+        <w:t>ponents and work on their own.</w:t>
+      </w:r>
+    </w:p>
+    <w:p>
+      <w:pPr>
+        <w:rPr>
+          <w:lang w:val="en-GB"/>
+        </w:rPr>
+      </w:pPr>
+      <w:r>
+        <w:rPr>
+          <w:noProof/>
+          <w:lang w:eastAsia="de-DE"/>
+        </w:rPr>
+        <w:lastRenderedPageBreak/>
+        <w:drawing>
+          <wp:inline distT="0" distB="0" distL="0" distR="0">
+            <wp:extent cx="2200275" cy="7562850"/>
+            <wp:effectExtent l="0" t="0" r="9525" b="0"/>
+            <wp:docPr id="1" name="Grafik 1" descr="G:\Users\Alex\Documents\Uni\units\Mobile\fileStructure.png"/>
+            <wp:cNvGraphicFramePr>
+              <a:graphicFrameLocks xmlns:a="http://schemas.openxmlformats.org/drawingml/2006/main" noChangeAspect="1"/>
+            </wp:cNvGraphicFramePr>
+            <a:graphic xmlns:a="http://schemas.openxmlformats.org/drawingml/2006/main">
+              <a:graphicData uri="http://schemas.openxmlformats.org/drawingml/2006/picture">
+                <pic:pic xmlns:pic="http://schemas.openxmlformats.org/drawingml/2006/picture">
+                  <pic:nvPicPr>
+                    <pic:cNvPr id="0" name="Picture 1" descr="G:\Users\Alex\Documents\Uni\units\Mobile\fileStructure.png"/>
+                    <pic:cNvPicPr>
+                      <a:picLocks noChangeAspect="1" noChangeArrowheads="1"/>
+                    </pic:cNvPicPr>
+                  </pic:nvPicPr>
+                  <pic:blipFill>
+                    <a:blip r:embed="rId6">
+                      <a:extLst>
+                        <a:ext uri="{28A0092B-C50C-407E-A947-70E740481C1C}">
+                          <a14:useLocalDpi xmlns:a14="http://schemas.microsoft.com/office/drawing/2010/main" val="0"/>
+                        </a:ext>
+                      </a:extLst>
+                    </a:blip>
+                    <a:srcRect/>
+                    <a:stretch>
+                      <a:fillRect/>
+                    </a:stretch>
+                  </pic:blipFill>
+                  <pic:spPr bwMode="auto">
+                    <a:xfrm>
+                      <a:off x="0" y="0"/>
+                      <a:ext cx="2200275" cy="7562850"/>
+                    </a:xfrm>
+                    <a:prstGeom prst="rect">
+                      <a:avLst/>
+                    </a:prstGeom>
+                    <a:noFill/>
+                    <a:ln>
+                      <a:noFill/>
+                    </a:ln>
+                  </pic:spPr>
+                </pic:pic>
+              </a:graphicData>
+            </a:graphic>
+          </wp:inline>
+        </w:drawing>
       </w:r>
     </w:p>
     <w:p>
       <w:pPr>
         <w:pStyle w:val="berschrift1"/>
-      </w:pPr>
-      <w:bookmarkStart w:id="7" w:name="_Toc463775913"/>
-      <w:r>
-        <w:t>Project Management</w:t>
-      </w:r>
-      <w:bookmarkEnd w:id="7"/>
-    </w:p>
-    <w:p>
-      <w:pPr>
-        <w:rPr>
-          <w:lang w:val="en-GB"/>
-        </w:rPr>
-      </w:pPr>
-      <w:r>
-        <w:rPr>
-          <w:lang w:val="en-GB"/>
-        </w:rPr>
-        <w:t>Contains all information about the management of our group during the project.</w:t>
-      </w:r>
-    </w:p>
-    <w:p>
-      <w:pPr>
-        <w:pStyle w:val="berschrift2"/>
-      </w:pPr>
-      <w:bookmarkStart w:id="8" w:name="_Toc463775914"/>
-      <w:r>
-        <w:t>Team</w:t>
-      </w:r>
-      <w:bookmarkEnd w:id="8"/>
-    </w:p>
-    <w:p>
-      <w:pPr>
-        <w:rPr>
-          <w:lang w:val="en-GB"/>
-        </w:rPr>
-      </w:pPr>
-      <w:r>
-        <w:rPr>
-          <w:lang w:val="en-GB"/>
-        </w:rPr>
-        <w:t>Rough overview of</w:t>
+        <w:rPr>
+          <w:lang w:val="en-GB"/>
+        </w:rPr>
+      </w:pPr>
+      <w:bookmarkStart w:id="15" w:name="_Toc463775921"/>
+      <w:r>
+        <w:rPr>
+          <w:lang w:val="en-GB"/>
+        </w:rPr>
+        <w:t>Assets</w:t>
+      </w:r>
+      <w:bookmarkEnd w:id="15"/>
+    </w:p>
+    <w:p>
+      <w:pPr>
+        <w:rPr>
+          <w:lang w:val="en-GB"/>
+        </w:rPr>
+      </w:pPr>
+      <w:r>
+        <w:rPr>
+          <w:lang w:val="en-GB"/>
+        </w:rPr>
+        <w:t>Lists the required assets.</w:t>
+      </w:r>
+    </w:p>
+    <w:p>
+      <w:pPr>
+        <w:pStyle w:val="berschrift1"/>
+        <w:rPr>
+          <w:lang w:val="en-GB"/>
+        </w:rPr>
+      </w:pPr>
+      <w:bookmarkStart w:id="16" w:name="_Toc463775922"/>
+      <w:r>
+        <w:rPr>
+          <w:lang w:val="en-GB"/>
+        </w:rPr>
+        <w:t>Risks</w:t>
+      </w:r>
+      <w:bookmarkEnd w:id="16"/>
+    </w:p>
+    <w:p>
+      <w:pPr>
+        <w:rPr>
+          <w:lang w:val="en-GB"/>
+        </w:rPr>
+      </w:pPr>
+      <w:r>
+        <w:rPr>
+          <w:lang w:val="en-GB"/>
+        </w:rPr>
+        <w:t>Of course there is</w:t>
       </w:r>
       <w:r>
         <w:rPr>
@@ -2051,560 +2933,69 @@
         <w:rPr>
           <w:lang w:val="en-GB"/>
         </w:rPr>
-        <w:t>he people involved in the team and their skills.</w:t>
-      </w:r>
-    </w:p>
-    <w:p>
-      <w:pPr>
-        <w:pStyle w:val="berschrift2"/>
-      </w:pPr>
-      <w:bookmarkStart w:id="9" w:name="_Toc463775915"/>
-      <w:r>
-        <w:t xml:space="preserve">Task Breakdown </w:t>
-      </w:r>
-      <w:proofErr w:type="spellStart"/>
-      <w:r>
-        <w:t>Structure</w:t>
-      </w:r>
-      <w:bookmarkEnd w:id="9"/>
-      <w:proofErr w:type="spellEnd"/>
-    </w:p>
-    <w:p>
-      <w:r>
-        <w:rPr>
-          <w:lang w:val="en-GB"/>
-        </w:rPr>
-        <w:t xml:space="preserve">Breaks down the work into </w:t>
-      </w:r>
-      <w:proofErr w:type="spellStart"/>
-      <w:r>
-        <w:rPr>
-          <w:lang w:val="en-GB"/>
-        </w:rPr>
-        <w:t>serveral</w:t>
-      </w:r>
-      <w:proofErr w:type="spellEnd"/>
-      <w:r>
-        <w:rPr>
-          <w:lang w:val="en-GB"/>
-        </w:rPr>
-        <w:t xml:space="preserve"> modules, which are then broken down into different tasks</w:t>
-      </w:r>
-      <w:r>
-        <w:rPr>
-          <w:lang w:val="en-GB"/>
-        </w:rPr>
-        <w:t xml:space="preserve"> (Explained by diagram)</w:t>
-      </w:r>
-      <w:r>
-        <w:rPr>
-          <w:lang w:val="en-GB"/>
-        </w:rPr>
-        <w:t>.</w:t>
-      </w:r>
-      <w:r>
-        <w:rPr>
-          <w:lang w:val="en-GB"/>
-        </w:rPr>
-        <w:t xml:space="preserve"> </w:t>
-      </w:r>
-      <w:r>
-        <w:t xml:space="preserve">Also </w:t>
-      </w:r>
-      <w:proofErr w:type="spellStart"/>
-      <w:r>
-        <w:t>talks</w:t>
-      </w:r>
-      <w:proofErr w:type="spellEnd"/>
-      <w:r>
-        <w:t xml:space="preserve"> </w:t>
-      </w:r>
-      <w:proofErr w:type="spellStart"/>
-      <w:r>
-        <w:t>about</w:t>
-      </w:r>
-      <w:proofErr w:type="spellEnd"/>
-      <w:r>
-        <w:t xml:space="preserve"> </w:t>
-      </w:r>
-      <w:proofErr w:type="spellStart"/>
-      <w:r>
-        <w:t>task</w:t>
-      </w:r>
-      <w:proofErr w:type="spellEnd"/>
-      <w:r>
-        <w:t xml:space="preserve"> </w:t>
-      </w:r>
-      <w:proofErr w:type="spellStart"/>
-      <w:r>
-        <w:t>dependencies</w:t>
-      </w:r>
-      <w:proofErr w:type="spellEnd"/>
-      <w:r>
-        <w:t>.</w:t>
-      </w:r>
-    </w:p>
-    <w:p>
-      <w:pPr>
-        <w:pStyle w:val="berschrift2"/>
-      </w:pPr>
-      <w:bookmarkStart w:id="10" w:name="_Toc463775916"/>
-      <w:proofErr w:type="spellStart"/>
-      <w:r>
-        <w:t>Scheduling</w:t>
-      </w:r>
-      <w:bookmarkEnd w:id="10"/>
-      <w:proofErr w:type="spellEnd"/>
-    </w:p>
-    <w:p>
-      <w:r>
-        <w:rPr>
-          <w:lang w:val="en-GB"/>
-        </w:rPr>
-        <w:t xml:space="preserve">How long does each task need and when does each task have to be </w:t>
-      </w:r>
-      <w:proofErr w:type="gramStart"/>
-      <w:r>
-        <w:rPr>
-          <w:lang w:val="en-GB"/>
-        </w:rPr>
-        <w:t>finished ?</w:t>
-      </w:r>
-      <w:proofErr w:type="gramEnd"/>
-      <w:r>
-        <w:rPr>
-          <w:lang w:val="en-GB"/>
-        </w:rPr>
-        <w:t xml:space="preserve"> </w:t>
-      </w:r>
-      <w:r>
-        <w:t xml:space="preserve">Critical Path </w:t>
-      </w:r>
-      <w:proofErr w:type="spellStart"/>
-      <w:r>
-        <w:t>analysis</w:t>
-      </w:r>
-      <w:proofErr w:type="spellEnd"/>
-      <w:r>
-        <w:t xml:space="preserve"> </w:t>
-      </w:r>
-      <w:proofErr w:type="spellStart"/>
-      <w:r>
-        <w:t>and</w:t>
-      </w:r>
-      <w:proofErr w:type="spellEnd"/>
-      <w:r>
-        <w:t xml:space="preserve"> </w:t>
-      </w:r>
-      <w:proofErr w:type="spellStart"/>
-      <w:r>
-        <w:t>corresponding</w:t>
-      </w:r>
-      <w:proofErr w:type="spellEnd"/>
-      <w:r>
-        <w:t xml:space="preserve"> </w:t>
-      </w:r>
-      <w:proofErr w:type="spellStart"/>
-      <w:r>
-        <w:t>diagram</w:t>
-      </w:r>
-      <w:proofErr w:type="spellEnd"/>
-      <w:r>
-        <w:t>.</w:t>
-      </w:r>
-    </w:p>
-    <w:p>
-      <w:pPr>
-        <w:pStyle w:val="berschrift2"/>
-      </w:pPr>
-      <w:bookmarkStart w:id="11" w:name="_Toc463775917"/>
-      <w:r>
-        <w:t>Measurement</w:t>
-      </w:r>
-      <w:bookmarkEnd w:id="11"/>
-    </w:p>
-    <w:p>
-      <w:pPr>
-        <w:rPr>
-          <w:lang w:val="en-GB"/>
-        </w:rPr>
-      </w:pPr>
-      <w:r>
-        <w:rPr>
-          <w:lang w:val="en-GB"/>
-        </w:rPr>
-        <w:t xml:space="preserve">How will the project process be </w:t>
-      </w:r>
-      <w:proofErr w:type="gramStart"/>
-      <w:r>
-        <w:rPr>
-          <w:lang w:val="en-GB"/>
-        </w:rPr>
-        <w:t>measured.</w:t>
-      </w:r>
-      <w:proofErr w:type="gramEnd"/>
-      <w:r>
-        <w:rPr>
-          <w:lang w:val="en-GB"/>
-        </w:rPr>
-        <w:t xml:space="preserve"> When is a task </w:t>
-      </w:r>
-      <w:proofErr w:type="gramStart"/>
-      <w:r>
-        <w:rPr>
-          <w:lang w:val="en-GB"/>
-        </w:rPr>
-        <w:t>done ?</w:t>
-      </w:r>
-      <w:proofErr w:type="gramEnd"/>
-      <w:r>
-        <w:rPr>
-          <w:lang w:val="en-GB"/>
-        </w:rPr>
-        <w:t xml:space="preserve"> How will the requirements be </w:t>
-      </w:r>
-      <w:proofErr w:type="gramStart"/>
-      <w:r>
-        <w:rPr>
-          <w:lang w:val="en-GB"/>
-        </w:rPr>
-        <w:t>tested ?</w:t>
-      </w:r>
-      <w:proofErr w:type="gramEnd"/>
-      <w:r>
-        <w:rPr>
-          <w:lang w:val="en-GB"/>
-        </w:rPr>
-        <w:t xml:space="preserve"> Describes the testing concepts used and how they will most likely be applied.</w:t>
-      </w:r>
-    </w:p>
-    <w:p>
-      <w:pPr>
-        <w:pStyle w:val="berschrift2"/>
-      </w:pPr>
-      <w:bookmarkStart w:id="12" w:name="_Toc463775918"/>
-      <w:r>
-        <w:t xml:space="preserve">Task </w:t>
-      </w:r>
-      <w:proofErr w:type="spellStart"/>
-      <w:r>
-        <w:t>Allocation</w:t>
-      </w:r>
-      <w:bookmarkEnd w:id="12"/>
-      <w:proofErr w:type="spellEnd"/>
-    </w:p>
-    <w:p>
-      <w:pPr>
-        <w:rPr>
-          <w:lang w:val="en-GB"/>
-        </w:rPr>
-      </w:pPr>
-      <w:r>
-        <w:rPr>
-          <w:lang w:val="en-GB"/>
-        </w:rPr>
-        <w:t xml:space="preserve">Who performs which task(s) and </w:t>
-      </w:r>
-      <w:proofErr w:type="gramStart"/>
-      <w:r>
-        <w:rPr>
-          <w:lang w:val="en-GB"/>
-        </w:rPr>
-        <w:t>why ?</w:t>
-      </w:r>
-      <w:proofErr w:type="gramEnd"/>
-      <w:r>
-        <w:rPr>
-          <w:lang w:val="en-GB"/>
-        </w:rPr>
-        <w:t>(Table would suffice)</w:t>
+        <w:t xml:space="preserve">he critical path, but what else are possible </w:t>
+      </w:r>
+      <w:r>
+        <w:rPr>
+          <w:lang w:val="en-GB"/>
+        </w:rPr>
+        <w:t>risks?</w:t>
+      </w:r>
+      <w:r>
+        <w:rPr>
+          <w:lang w:val="en-GB"/>
+        </w:rPr>
+        <w:t xml:space="preserve"> What are possible backup </w:t>
+      </w:r>
+      <w:r>
+        <w:rPr>
+          <w:lang w:val="en-GB"/>
+        </w:rPr>
+        <w:t>plans?</w:t>
       </w:r>
     </w:p>
     <w:p>
       <w:pPr>
         <w:pStyle w:val="berschrift1"/>
-      </w:pPr>
-      <w:bookmarkStart w:id="13" w:name="_Toc463775919"/>
-      <w:r>
+        <w:rPr>
+          <w:lang w:val="en-GB"/>
+        </w:rPr>
+      </w:pPr>
+      <w:bookmarkStart w:id="17" w:name="_Toc463775923"/>
+      <w:r>
+        <w:rPr>
+          <w:lang w:val="en-GB"/>
+        </w:rPr>
         <w:lastRenderedPageBreak/>
-        <w:t>Software</w:t>
-      </w:r>
-      <w:bookmarkEnd w:id="13"/>
-    </w:p>
-    <w:p>
-      <w:r>
-        <w:rPr>
-          <w:lang w:val="en-GB"/>
-        </w:rPr>
-        <w:t>Describes which software is being used for which tasks and why this is the best solution.</w:t>
-      </w:r>
-      <w:r>
-        <w:rPr>
-          <w:lang w:val="en-GB"/>
-        </w:rPr>
-        <w:t xml:space="preserve"> </w:t>
-      </w:r>
-      <w:proofErr w:type="spellStart"/>
-      <w:r>
-        <w:t>Includes</w:t>
-      </w:r>
-      <w:proofErr w:type="spellEnd"/>
-      <w:r>
-        <w:t xml:space="preserve"> Frameworks </w:t>
-      </w:r>
-      <w:proofErr w:type="gramStart"/>
-      <w:r>
-        <w:t>etc.</w:t>
-      </w:r>
-      <w:r>
-        <w:t>.</w:t>
-      </w:r>
-      <w:proofErr w:type="gramEnd"/>
+        <w:t>Reference List</w:t>
+      </w:r>
+      <w:bookmarkEnd w:id="17"/>
+    </w:p>
+    <w:p>
+      <w:pPr>
+        <w:rPr>
+          <w:lang w:val="en-GB"/>
+        </w:rPr>
+      </w:pPr>
+      <w:r>
+        <w:rPr>
+          <w:lang w:val="en-GB"/>
+        </w:rPr>
+        <w:t>Put all your references in here.</w:t>
+      </w:r>
     </w:p>
     <w:p>
       <w:pPr>
         <w:pStyle w:val="berschrift1"/>
-      </w:pPr>
-      <w:bookmarkStart w:id="14" w:name="_Toc463775920"/>
-      <w:r>
-        <w:t xml:space="preserve">File </w:t>
-      </w:r>
-      <w:proofErr w:type="spellStart"/>
-      <w:r>
-        <w:t>Structure</w:t>
-      </w:r>
-      <w:bookmarkEnd w:id="14"/>
-      <w:proofErr w:type="spellEnd"/>
-    </w:p>
-    <w:p>
-      <w:r>
-        <w:rPr>
-          <w:lang w:val="en-GB"/>
-        </w:rPr>
-        <w:t xml:space="preserve">We </w:t>
-      </w:r>
-      <w:proofErr w:type="spellStart"/>
-      <w:r>
-        <w:rPr>
-          <w:lang w:val="en-GB"/>
-        </w:rPr>
-        <w:t>kinda</w:t>
-      </w:r>
-      <w:proofErr w:type="spellEnd"/>
-      <w:r>
-        <w:rPr>
-          <w:lang w:val="en-GB"/>
-        </w:rPr>
-        <w:t xml:space="preserve"> already did this but this chapter addresses why this structure has been chosen. </w:t>
-      </w:r>
-      <w:r>
-        <w:t xml:space="preserve">This </w:t>
-      </w:r>
-      <w:proofErr w:type="spellStart"/>
-      <w:r>
-        <w:t>does</w:t>
-      </w:r>
-      <w:proofErr w:type="spellEnd"/>
-      <w:r>
-        <w:t xml:space="preserve"> not </w:t>
-      </w:r>
-      <w:proofErr w:type="spellStart"/>
-      <w:r>
-        <w:t>have</w:t>
-      </w:r>
-      <w:proofErr w:type="spellEnd"/>
-      <w:r>
-        <w:t xml:space="preserve"> </w:t>
-      </w:r>
-      <w:proofErr w:type="spellStart"/>
-      <w:r>
-        <w:t>to</w:t>
-      </w:r>
-      <w:proofErr w:type="spellEnd"/>
-      <w:r>
-        <w:t xml:space="preserve"> </w:t>
-      </w:r>
-      <w:proofErr w:type="spellStart"/>
-      <w:r>
-        <w:t>go</w:t>
-      </w:r>
-      <w:proofErr w:type="spellEnd"/>
-      <w:r>
-        <w:t xml:space="preserve"> </w:t>
-      </w:r>
-      <w:proofErr w:type="spellStart"/>
-      <w:r>
-        <w:t>into</w:t>
-      </w:r>
-      <w:proofErr w:type="spellEnd"/>
-      <w:r>
-        <w:t xml:space="preserve"> </w:t>
-      </w:r>
-      <w:proofErr w:type="spellStart"/>
-      <w:r>
-        <w:t>detail</w:t>
-      </w:r>
-      <w:proofErr w:type="spellEnd"/>
-      <w:r>
-        <w:t>.</w:t>
-      </w:r>
-    </w:p>
-    <w:p>
-      <w:pPr>
-        <w:pStyle w:val="berschrift1"/>
-      </w:pPr>
-      <w:bookmarkStart w:id="15" w:name="_Toc463775921"/>
-      <w:r>
-        <w:t>Assets</w:t>
-      </w:r>
-      <w:bookmarkEnd w:id="15"/>
-    </w:p>
-    <w:p>
-      <w:r>
-        <w:t xml:space="preserve">Lists </w:t>
-      </w:r>
-      <w:proofErr w:type="spellStart"/>
-      <w:r>
-        <w:t>the</w:t>
-      </w:r>
-      <w:proofErr w:type="spellEnd"/>
-      <w:r>
-        <w:t xml:space="preserve"> </w:t>
-      </w:r>
-      <w:proofErr w:type="spellStart"/>
-      <w:r>
-        <w:t>required</w:t>
-      </w:r>
-      <w:proofErr w:type="spellEnd"/>
-      <w:r>
-        <w:t xml:space="preserve"> </w:t>
-      </w:r>
-      <w:proofErr w:type="spellStart"/>
-      <w:r>
-        <w:t>assets</w:t>
-      </w:r>
-      <w:proofErr w:type="spellEnd"/>
-      <w:r>
-        <w:t>.</w:t>
-      </w:r>
-    </w:p>
-    <w:p>
-      <w:pPr>
-        <w:pStyle w:val="berschrift1"/>
-      </w:pPr>
-      <w:bookmarkStart w:id="16" w:name="_Toc463775922"/>
-      <w:proofErr w:type="spellStart"/>
-      <w:r>
-        <w:t>Risks</w:t>
-      </w:r>
-      <w:bookmarkEnd w:id="16"/>
-      <w:proofErr w:type="spellEnd"/>
-    </w:p>
-    <w:p>
-      <w:r>
-        <w:rPr>
-          <w:lang w:val="en-GB"/>
-        </w:rPr>
-        <w:t>Of course there is</w:t>
-      </w:r>
-      <w:r>
-        <w:rPr>
-          <w:lang w:val="en-GB"/>
-        </w:rPr>
-        <w:t xml:space="preserve"> t</w:t>
-      </w:r>
-      <w:r>
-        <w:rPr>
-          <w:lang w:val="en-GB"/>
-        </w:rPr>
-        <w:t xml:space="preserve">he critical path, but what else are possible </w:t>
-      </w:r>
-      <w:proofErr w:type="gramStart"/>
-      <w:r>
-        <w:rPr>
-          <w:lang w:val="en-GB"/>
-        </w:rPr>
-        <w:t>risks ?</w:t>
-      </w:r>
-      <w:proofErr w:type="gramEnd"/>
-      <w:r>
-        <w:rPr>
-          <w:lang w:val="en-GB"/>
-        </w:rPr>
-        <w:t xml:space="preserve"> </w:t>
-      </w:r>
-      <w:proofErr w:type="spellStart"/>
-      <w:r>
-        <w:t>What</w:t>
-      </w:r>
-      <w:proofErr w:type="spellEnd"/>
-      <w:r>
-        <w:t xml:space="preserve"> </w:t>
-      </w:r>
-      <w:proofErr w:type="spellStart"/>
-      <w:r>
-        <w:t>are</w:t>
-      </w:r>
-      <w:proofErr w:type="spellEnd"/>
-      <w:r>
-        <w:t xml:space="preserve"> </w:t>
-      </w:r>
-      <w:proofErr w:type="spellStart"/>
-      <w:r>
-        <w:t>possible</w:t>
-      </w:r>
-      <w:proofErr w:type="spellEnd"/>
-      <w:r>
-        <w:t xml:space="preserve"> </w:t>
-      </w:r>
-      <w:proofErr w:type="spellStart"/>
-      <w:r>
-        <w:t>backup</w:t>
-      </w:r>
-      <w:proofErr w:type="spellEnd"/>
-      <w:r>
-        <w:t xml:space="preserve"> </w:t>
-      </w:r>
-      <w:proofErr w:type="spellStart"/>
-      <w:proofErr w:type="gramStart"/>
-      <w:r>
-        <w:t>plans</w:t>
-      </w:r>
-      <w:proofErr w:type="spellEnd"/>
-      <w:r>
-        <w:t xml:space="preserve"> ?</w:t>
-      </w:r>
-      <w:proofErr w:type="gramEnd"/>
-    </w:p>
-    <w:p>
-      <w:pPr>
-        <w:pStyle w:val="berschrift1"/>
-      </w:pPr>
-      <w:bookmarkStart w:id="17" w:name="_Toc463775923"/>
-      <w:r>
-        <w:t>Reference List</w:t>
-      </w:r>
-      <w:bookmarkEnd w:id="17"/>
-    </w:p>
-    <w:p>
-      <w:pPr>
-        <w:rPr>
-          <w:lang w:val="en-GB"/>
-        </w:rPr>
-      </w:pPr>
-      <w:r>
-        <w:rPr>
-          <w:lang w:val="en-GB"/>
-        </w:rPr>
-        <w:t>Put all your references in here.</w:t>
-      </w:r>
-    </w:p>
-    <w:p>
-      <w:pPr>
-        <w:pStyle w:val="berschrift1"/>
+        <w:rPr>
+          <w:lang w:val="en-GB"/>
+        </w:rPr>
       </w:pPr>
       <w:bookmarkStart w:id="18" w:name="_Toc463775924"/>
       <w:r>
+        <w:rPr>
+          <w:lang w:val="en-GB"/>
+        </w:rPr>
         <w:t>Appendix</w:t>
       </w:r>
       <w:bookmarkEnd w:id="18"/>
@@ -2653,6 +3044,119 @@
 <file path=word/numbering.xml><?xml version="1.0" encoding="utf-8"?>
 <w:numbering xmlns:wpc="http://schemas.microsoft.com/office/word/2010/wordprocessingCanvas" xmlns:cx="http://schemas.microsoft.com/office/drawing/2014/chartex" xmlns:cx1="http://schemas.microsoft.com/office/drawing/2015/9/8/chartex" xmlns:cx2="http://schemas.microsoft.com/office/drawing/2015/10/21/chartex" xmlns:mc="http://schemas.openxmlformats.org/markup-compatibility/2006" xmlns:o="urn:schemas-microsoft-com:office:office" xmlns:r="http://schemas.openxmlformats.org/officeDocument/2006/relationships" xmlns:m="http://schemas.openxmlformats.org/officeDocument/2006/math" xmlns:v="urn:schemas-microsoft-com:vml" xmlns:wp14="http://schemas.microsoft.com/office/word/2010/wordprocessingDrawing" xmlns:wp="http://schemas.openxmlformats.org/drawingml/2006/wordprocessingDrawing" xmlns:w10="urn:schemas-microsoft-com:office:word" xmlns:w="http://schemas.openxmlformats.org/wordprocessingml/2006/main" xmlns:w14="http://schemas.microsoft.com/office/word/2010/wordml" xmlns:w15="http://schemas.microsoft.com/office/word/2012/wordml" xmlns:w16se="http://schemas.microsoft.com/office/word/2015/wordml/symex" xmlns:wpg="http://schemas.microsoft.com/office/word/2010/wordprocessingGroup" xmlns:wpi="http://schemas.microsoft.com/office/word/2010/wordprocessingInk" xmlns:wne="http://schemas.microsoft.com/office/word/2006/wordml" xmlns:wps="http://schemas.microsoft.com/office/word/2010/wordprocessingShape" mc:Ignorable="w14 w15 w16se wp14">
   <w:abstractNum w:abstractNumId="0" w15:restartNumberingAfterBreak="0">
+    <w:nsid w:val="17402CA6"/>
+    <w:multiLevelType w:val="hybridMultilevel"/>
+    <w:tmpl w:val="3B4E7DE4"/>
+    <w:lvl w:ilvl="0" w:tplc="08090001">
+      <w:start w:val="1"/>
+      <w:numFmt w:val="bullet"/>
+      <w:lvlText w:val=""/>
+      <w:lvlJc w:val="left"/>
+      <w:pPr>
+        <w:ind w:left="720" w:hanging="360"/>
+      </w:pPr>
+      <w:rPr>
+        <w:rFonts w:ascii="Symbol" w:hAnsi="Symbol" w:hint="default"/>
+      </w:rPr>
+    </w:lvl>
+    <w:lvl w:ilvl="1" w:tplc="08090003" w:tentative="1">
+      <w:start w:val="1"/>
+      <w:numFmt w:val="bullet"/>
+      <w:lvlText w:val="o"/>
+      <w:lvlJc w:val="left"/>
+      <w:pPr>
+        <w:ind w:left="1440" w:hanging="360"/>
+      </w:pPr>
+      <w:rPr>
+        <w:rFonts w:ascii="Courier New" w:hAnsi="Courier New" w:hint="default"/>
+      </w:rPr>
+    </w:lvl>
+    <w:lvl w:ilvl="2" w:tplc="08090005" w:tentative="1">
+      <w:start w:val="1"/>
+      <w:numFmt w:val="bullet"/>
+      <w:lvlText w:val=""/>
+      <w:lvlJc w:val="left"/>
+      <w:pPr>
+        <w:ind w:left="2160" w:hanging="360"/>
+      </w:pPr>
+      <w:rPr>
+        <w:rFonts w:ascii="Wingdings" w:hAnsi="Wingdings" w:hint="default"/>
+      </w:rPr>
+    </w:lvl>
+    <w:lvl w:ilvl="3" w:tplc="08090001" w:tentative="1">
+      <w:start w:val="1"/>
+      <w:numFmt w:val="bullet"/>
+      <w:lvlText w:val=""/>
+      <w:lvlJc w:val="left"/>
+      <w:pPr>
+        <w:ind w:left="2880" w:hanging="360"/>
+      </w:pPr>
+      <w:rPr>
+        <w:rFonts w:ascii="Symbol" w:hAnsi="Symbol" w:hint="default"/>
+      </w:rPr>
+    </w:lvl>
+    <w:lvl w:ilvl="4" w:tplc="08090003" w:tentative="1">
+      <w:start w:val="1"/>
+      <w:numFmt w:val="bullet"/>
+      <w:lvlText w:val="o"/>
+      <w:lvlJc w:val="left"/>
+      <w:pPr>
+        <w:ind w:left="3600" w:hanging="360"/>
+      </w:pPr>
+      <w:rPr>
+        <w:rFonts w:ascii="Courier New" w:hAnsi="Courier New" w:hint="default"/>
+      </w:rPr>
+    </w:lvl>
+    <w:lvl w:ilvl="5" w:tplc="08090005" w:tentative="1">
+      <w:start w:val="1"/>
+      <w:numFmt w:val="bullet"/>
+      <w:lvlText w:val=""/>
+      <w:lvlJc w:val="left"/>
+      <w:pPr>
+        <w:ind w:left="4320" w:hanging="360"/>
+      </w:pPr>
+      <w:rPr>
+        <w:rFonts w:ascii="Wingdings" w:hAnsi="Wingdings" w:hint="default"/>
+      </w:rPr>
+    </w:lvl>
+    <w:lvl w:ilvl="6" w:tplc="08090001" w:tentative="1">
+      <w:start w:val="1"/>
+      <w:numFmt w:val="bullet"/>
+      <w:lvlText w:val=""/>
+      <w:lvlJc w:val="left"/>
+      <w:pPr>
+        <w:ind w:left="5040" w:hanging="360"/>
+      </w:pPr>
+      <w:rPr>
+        <w:rFonts w:ascii="Symbol" w:hAnsi="Symbol" w:hint="default"/>
+      </w:rPr>
+    </w:lvl>
+    <w:lvl w:ilvl="7" w:tplc="08090003" w:tentative="1">
+      <w:start w:val="1"/>
+      <w:numFmt w:val="bullet"/>
+      <w:lvlText w:val="o"/>
+      <w:lvlJc w:val="left"/>
+      <w:pPr>
+        <w:ind w:left="5760" w:hanging="360"/>
+      </w:pPr>
+      <w:rPr>
+        <w:rFonts w:ascii="Courier New" w:hAnsi="Courier New" w:hint="default"/>
+      </w:rPr>
+    </w:lvl>
+    <w:lvl w:ilvl="8" w:tplc="08090005" w:tentative="1">
+      <w:start w:val="1"/>
+      <w:numFmt w:val="bullet"/>
+      <w:lvlText w:val=""/>
+      <w:lvlJc w:val="left"/>
+      <w:pPr>
+        <w:ind w:left="6480" w:hanging="360"/>
+      </w:pPr>
+      <w:rPr>
+        <w:rFonts w:ascii="Wingdings" w:hAnsi="Wingdings" w:hint="default"/>
+      </w:rPr>
+    </w:lvl>
+  </w:abstractNum>
+  <w:abstractNum w:abstractNumId="1" w15:restartNumberingAfterBreak="0">
     <w:nsid w:val="242B326D"/>
     <w:multiLevelType w:val="multilevel"/>
     <w:tmpl w:val="F2F8BBB8"/>
@@ -2772,7 +3276,7 @@
       </w:rPr>
     </w:lvl>
   </w:abstractNum>
-  <w:abstractNum w:abstractNumId="1" w15:restartNumberingAfterBreak="0">
+  <w:abstractNum w:abstractNumId="2" w15:restartNumberingAfterBreak="0">
     <w:nsid w:val="48FC31F4"/>
     <w:multiLevelType w:val="multilevel"/>
     <w:tmpl w:val="38CEBB14"/>
@@ -2858,7 +3362,7 @@
       </w:pPr>
     </w:lvl>
   </w:abstractNum>
-  <w:abstractNum w:abstractNumId="2" w15:restartNumberingAfterBreak="0">
+  <w:abstractNum w:abstractNumId="3" w15:restartNumberingAfterBreak="0">
     <w:nsid w:val="7CE2446F"/>
     <w:multiLevelType w:val="multilevel"/>
     <w:tmpl w:val="51A000C0"/>
@@ -2971,13 +3475,13 @@
     </w:lvl>
   </w:abstractNum>
   <w:num w:numId="1">
+    <w:abstractNumId w:val="2"/>
+  </w:num>
+  <w:num w:numId="2">
     <w:abstractNumId w:val="1"/>
   </w:num>
-  <w:num w:numId="2">
-    <w:abstractNumId w:val="0"/>
-  </w:num>
   <w:num w:numId="3">
-    <w:abstractNumId w:val="0"/>
+    <w:abstractNumId w:val="1"/>
     <w:lvlOverride w:ilvl="0">
       <w:startOverride w:val="1"/>
     </w:lvlOverride>
@@ -3007,7 +3511,7 @@
     </w:lvlOverride>
   </w:num>
   <w:num w:numId="4">
-    <w:abstractNumId w:val="0"/>
+    <w:abstractNumId w:val="1"/>
     <w:lvlOverride w:ilvl="0"/>
     <w:lvlOverride w:ilvl="1"/>
     <w:lvlOverride w:ilvl="2">
@@ -3033,7 +3537,10 @@
     </w:lvlOverride>
   </w:num>
   <w:num w:numId="5">
-    <w:abstractNumId w:val="2"/>
+    <w:abstractNumId w:val="3"/>
+  </w:num>
+  <w:num w:numId="6">
+    <w:abstractNumId w:val="0"/>
   </w:num>
 </w:numbering>
 </file>
@@ -3959,6 +4466,23 @@
       <w:u w:val="single"/>
     </w:rPr>
   </w:style>
+  <w:style w:type="paragraph" w:styleId="Listenabsatz">
+    <w:name w:val="List Paragraph"/>
+    <w:basedOn w:val="Standard"/>
+    <w:uiPriority w:val="34"/>
+    <w:qFormat/>
+    <w:rsid w:val="00950540"/>
+    <w:pPr>
+      <w:spacing w:before="240" w:after="0" w:line="240" w:lineRule="auto"/>
+      <w:ind w:left="720"/>
+      <w:contextualSpacing/>
+      <w:jc w:val="both"/>
+    </w:pPr>
+    <w:rPr>
+      <w:rFonts w:ascii="Trebuchet MS" w:eastAsia="Times New Roman" w:hAnsi="Trebuchet MS" w:cs="Trebuchet MS"/>
+      <w:lang w:val="en-GB"/>
+    </w:rPr>
+  </w:style>
 </w:styles>
 </file>
 
@@ -4228,7 +4752,7 @@
 </file>
 
 <file path=customXml/itemProps1.xml><?xml version="1.0" encoding="utf-8"?>
-<ds:datastoreItem xmlns:ds="http://schemas.openxmlformats.org/officeDocument/2006/customXml" ds:itemID="{37973145-2BDA-461F-88F2-522D88F16AB3}">
+<ds:datastoreItem xmlns:ds="http://schemas.openxmlformats.org/officeDocument/2006/customXml" ds:itemID="{75EBFDD1-3CAA-4276-A53E-06DB551D4113}">
   <ds:schemaRefs>
     <ds:schemaRef ds:uri="http://schemas.openxmlformats.org/officeDocument/2006/bibliography"/>
   </ds:schemaRefs>

</xml_diff>